<commit_message>
Rapport base + Documentation Swagger
</commit_message>
<xml_diff>
--- a/Documents/Rapport_P_Web_295.docx
+++ b/Documents/Rapport_P_Web_295.docx
@@ -1,6 +1,6 @@
 
 <file path=word/document.xml><?xml version="1.0" encoding="utf-8"?>
-<w:document xmlns:wpc="http://schemas.microsoft.com/office/word/2010/wordprocessingCanvas" xmlns:cx="http://schemas.microsoft.com/office/drawing/2014/chartex" xmlns:cx1="http://schemas.microsoft.com/office/drawing/2015/9/8/chartex" xmlns:cx2="http://schemas.microsoft.com/office/drawing/2015/10/21/chartex" xmlns:cx3="http://schemas.microsoft.com/office/drawing/2016/5/9/chartex" xmlns:cx4="http://schemas.microsoft.com/office/drawing/2016/5/10/chartex" xmlns:cx5="http://schemas.microsoft.com/office/drawing/2016/5/11/chartex" xmlns:cx6="http://schemas.microsoft.com/office/drawing/2016/5/12/chartex" xmlns:cx7="http://schemas.microsoft.com/office/drawing/2016/5/13/chartex" xmlns:cx8="http://schemas.microsoft.com/office/drawing/2016/5/14/chartex" xmlns:mc="http://schemas.openxmlformats.org/markup-compatibility/2006" xmlns:aink="http://schemas.microsoft.com/office/drawing/2016/ink" xmlns:am3d="http://schemas.microsoft.com/office/drawing/2017/model3d" xmlns:o="urn:schemas-microsoft-com:office:office" xmlns:oel="http://schemas.microsoft.com/office/2019/extlst" xmlns:r="http://schemas.openxmlformats.org/officeDocument/2006/relationships" xmlns:m="http://schemas.openxmlformats.org/officeDocument/2006/math" xmlns:v="urn:schemas-microsoft-com:vml" xmlns:wp14="http://schemas.microsoft.com/office/word/2010/wordprocessingDrawing" xmlns:wp="http://schemas.openxmlformats.org/drawingml/2006/wordprocessingDrawing" xmlns:w10="urn:schemas-microsoft-com:office:word" xmlns:w="http://schemas.openxmlformats.org/wordprocessingml/2006/main" xmlns:w14="http://schemas.microsoft.com/office/word/2010/wordml" xmlns:w15="http://schemas.microsoft.com/office/word/2012/wordml" xmlns:w16cex="http://schemas.microsoft.com/office/word/2018/wordml/cex" xmlns:w16cid="http://schemas.microsoft.com/office/word/2016/wordml/cid" xmlns:w16="http://schemas.microsoft.com/office/word/2018/wordml" xmlns:w16du="http://schemas.microsoft.com/office/word/2023/wordml/word16du" xmlns:w16sdtdh="http://schemas.microsoft.com/office/word/2020/wordml/sdtdatahash" xmlns:w16se="http://schemas.microsoft.com/office/word/2015/wordml/symex" xmlns:wpg="http://schemas.microsoft.com/office/word/2010/wordprocessingGroup" xmlns:wpi="http://schemas.microsoft.com/office/word/2010/wordprocessingInk" xmlns:wne="http://schemas.microsoft.com/office/word/2006/wordml" xmlns:wps="http://schemas.microsoft.com/office/word/2010/wordprocessingShape" mc:Ignorable="w14 w15 w16se w16cid w16 w16cex w16sdtdh wp14">
+<w:document xmlns:wpc="http://schemas.microsoft.com/office/word/2010/wordprocessingCanvas" xmlns:cx="http://schemas.microsoft.com/office/drawing/2014/chartex" xmlns:cx1="http://schemas.microsoft.com/office/drawing/2015/9/8/chartex" xmlns:cx2="http://schemas.microsoft.com/office/drawing/2015/10/21/chartex" xmlns:cx3="http://schemas.microsoft.com/office/drawing/2016/5/9/chartex" xmlns:cx4="http://schemas.microsoft.com/office/drawing/2016/5/10/chartex" xmlns:cx5="http://schemas.microsoft.com/office/drawing/2016/5/11/chartex" xmlns:cx6="http://schemas.microsoft.com/office/drawing/2016/5/12/chartex" xmlns:cx7="http://schemas.microsoft.com/office/drawing/2016/5/13/chartex" xmlns:cx8="http://schemas.microsoft.com/office/drawing/2016/5/14/chartex" xmlns:mc="http://schemas.openxmlformats.org/markup-compatibility/2006" xmlns:aink="http://schemas.microsoft.com/office/drawing/2016/ink" xmlns:am3d="http://schemas.microsoft.com/office/drawing/2017/model3d" xmlns:o="urn:schemas-microsoft-com:office:office" xmlns:oel="http://schemas.microsoft.com/office/2019/extlst" xmlns:r="http://schemas.openxmlformats.org/officeDocument/2006/relationships" xmlns:m="http://schemas.openxmlformats.org/officeDocument/2006/math" xmlns:v="urn:schemas-microsoft-com:vml" xmlns:wp14="http://schemas.microsoft.com/office/word/2010/wordprocessingDrawing" xmlns:wp="http://schemas.openxmlformats.org/drawingml/2006/wordprocessingDrawing" xmlns:w10="urn:schemas-microsoft-com:office:word" xmlns:w="http://schemas.openxmlformats.org/wordprocessingml/2006/main" xmlns:w14="http://schemas.microsoft.com/office/word/2010/wordml" xmlns:w15="http://schemas.microsoft.com/office/word/2012/wordml" xmlns:w16cex="http://schemas.microsoft.com/office/word/2018/wordml/cex" xmlns:w16cid="http://schemas.microsoft.com/office/word/2016/wordml/cid" xmlns:w16="http://schemas.microsoft.com/office/word/2018/wordml" xmlns:w16sdtdh="http://schemas.microsoft.com/office/word/2020/wordml/sdtdatahash" xmlns:w16se="http://schemas.microsoft.com/office/word/2015/wordml/symex" xmlns:wpg="http://schemas.microsoft.com/office/word/2010/wordprocessingGroup" xmlns:wpi="http://schemas.microsoft.com/office/word/2010/wordprocessingInk" xmlns:wne="http://schemas.microsoft.com/office/word/2006/wordml" xmlns:wps="http://schemas.microsoft.com/office/word/2010/wordprocessingShape" mc:Ignorable="w14 w15 w16se w16cid w16 w16cex w16sdtdh wp14">
   <w:body>
     <w:sdt>
       <w:sdtPr>
@@ -23,7 +23,7 @@
       <w:sdtContent>
         <w:p>
           <w:pPr>
-            <w:pStyle w:val="Sansinterligne"/>
+            <w:pStyle w:val="Sinespaciado"/>
             <w:spacing w:after="240"/>
             <w:jc w:val="center"/>
             <w:rPr>
@@ -84,7 +84,7 @@
         </w:p>
         <w:p>
           <w:pPr>
-            <w:pStyle w:val="Sansinterligne"/>
+            <w:pStyle w:val="Sinespaciado"/>
             <w:jc w:val="center"/>
             <w:rPr>
               <w:rFonts w:ascii="Century Gothic" w:hAnsi="Century Gothic"/>
@@ -186,7 +186,7 @@
                                 <w:sdtContent>
                                   <w:p>
                                     <w:pPr>
-                                      <w:pStyle w:val="Sansinterligne"/>
+                                      <w:pStyle w:val="Sinespaciado"/>
                                       <w:spacing w:after="40"/>
                                       <w:jc w:val="center"/>
                                       <w:rPr>
@@ -213,7 +213,7 @@
                               </w:sdt>
                               <w:p>
                                 <w:pPr>
-                                  <w:pStyle w:val="Sansinterligne"/>
+                                  <w:pStyle w:val="Sinespaciado"/>
                                   <w:jc w:val="center"/>
                                   <w:rPr>
                                     <w:rFonts w:ascii="Century Gothic" w:hAnsi="Century Gothic"/>
@@ -263,7 +263,7 @@
                               </w:p>
                               <w:p>
                                 <w:pPr>
-                                  <w:pStyle w:val="Sansinterligne"/>
+                                  <w:pStyle w:val="Sinespaciado"/>
                                   <w:jc w:val="center"/>
                                   <w:rPr>
                                     <w:rFonts w:ascii="Century Gothic" w:hAnsi="Century Gothic"/>
@@ -360,7 +360,7 @@
                           <w:sdtContent>
                             <w:p>
                               <w:pPr>
-                                <w:pStyle w:val="Sansinterligne"/>
+                                <w:pStyle w:val="Sinespaciado"/>
                                 <w:spacing w:after="40"/>
                                 <w:jc w:val="center"/>
                                 <w:rPr>
@@ -387,7 +387,7 @@
                         </w:sdt>
                         <w:p>
                           <w:pPr>
-                            <w:pStyle w:val="Sansinterligne"/>
+                            <w:pStyle w:val="Sinespaciado"/>
                             <w:jc w:val="center"/>
                             <w:rPr>
                               <w:rFonts w:ascii="Century Gothic" w:hAnsi="Century Gothic"/>
@@ -437,7 +437,7 @@
                         </w:p>
                         <w:p>
                           <w:pPr>
-                            <w:pStyle w:val="Sansinterligne"/>
+                            <w:pStyle w:val="Sinespaciado"/>
                             <w:jc w:val="center"/>
                             <w:rPr>
                               <w:rFonts w:ascii="Century Gothic" w:hAnsi="Century Gothic"/>
@@ -518,7 +518,7 @@
         </w:p>
         <w:p>
           <w:pPr>
-            <w:pStyle w:val="Sansinterligne"/>
+            <w:pStyle w:val="Sinespaciado"/>
             <w:rPr>
               <w:rFonts w:ascii="Century Gothic" w:hAnsi="Century Gothic"/>
               <w:color w:val="4472C4" w:themeColor="accent1"/>
@@ -529,7 +529,7 @@
         </w:p>
         <w:p>
           <w:pPr>
-            <w:pStyle w:val="Sansinterligne"/>
+            <w:pStyle w:val="Sinespaciado"/>
             <w:jc w:val="center"/>
             <w:rPr>
               <w:rFonts w:ascii="Century Gothic" w:hAnsi="Century Gothic"/>
@@ -541,7 +541,7 @@
         </w:p>
         <w:p>
           <w:pPr>
-            <w:pStyle w:val="Sansinterligne"/>
+            <w:pStyle w:val="Sinespaciado"/>
             <w:jc w:val="center"/>
             <w:rPr>
               <w:rFonts w:ascii="Century Gothic" w:hAnsi="Century Gothic"/>
@@ -572,7 +572,7 @@
           <w:sdtContent>
             <w:p>
               <w:pPr>
-                <w:pStyle w:val="Sansinterligne"/>
+                <w:pStyle w:val="Sinespaciado"/>
                 <w:pBdr>
                   <w:top w:val="single" w:sz="6" w:space="6" w:color="4472C4" w:themeColor="accent1"/>
                   <w:bottom w:val="single" w:sz="6" w:space="6" w:color="4472C4" w:themeColor="accent1"/>
@@ -632,7 +632,7 @@
         </w:sdt>
         <w:p>
           <w:pPr>
-            <w:pStyle w:val="Sansinterligne"/>
+            <w:pStyle w:val="Sinespaciado"/>
             <w:spacing w:before="240" w:after="240"/>
             <w:jc w:val="center"/>
             <w:rPr>
@@ -645,7 +645,7 @@
         </w:p>
         <w:p>
           <w:pPr>
-            <w:pStyle w:val="Sansinterligne"/>
+            <w:pStyle w:val="Sinespaciado"/>
             <w:spacing w:before="240" w:after="240"/>
             <w:jc w:val="center"/>
             <w:rPr>
@@ -785,7 +785,7 @@
       <w:sdtContent>
         <w:p>
           <w:pPr>
-            <w:pStyle w:val="En-ttedetabledesmatires"/>
+            <w:pStyle w:val="TtuloTDC"/>
             <w:rPr>
               <w:lang w:val="fr-CH"/>
             </w:rPr>
@@ -799,7 +799,7 @@
         </w:p>
         <w:p>
           <w:pPr>
-            <w:pStyle w:val="TM1"/>
+            <w:pStyle w:val="TDC1"/>
             <w:tabs>
               <w:tab w:val="left" w:pos="440"/>
               <w:tab w:val="right" w:leader="dot" w:pos="9062"/>
@@ -822,7 +822,7 @@
           <w:hyperlink w:anchor="_Toc160435507" w:history="1">
             <w:r>
               <w:rPr>
-                <w:rStyle w:val="Lienhypertexte"/>
+                <w:rStyle w:val="Hipervnculo"/>
                 <w:noProof/>
                 <w:lang w:eastAsia="fr-CH"/>
               </w:rPr>
@@ -838,7 +838,7 @@
             </w:r>
             <w:r>
               <w:rPr>
-                <w:rStyle w:val="Lienhypertexte"/>
+                <w:rStyle w:val="Hipervnculo"/>
                 <w:noProof/>
                 <w:lang w:eastAsia="fr-CH"/>
               </w:rPr>
@@ -896,7 +896,7 @@
         </w:p>
         <w:p>
           <w:pPr>
-            <w:pStyle w:val="TM1"/>
+            <w:pStyle w:val="TDC1"/>
             <w:tabs>
               <w:tab w:val="left" w:pos="440"/>
               <w:tab w:val="right" w:leader="dot" w:pos="9062"/>
@@ -910,7 +910,7 @@
           <w:hyperlink w:anchor="_Toc160435508" w:history="1">
             <w:r>
               <w:rPr>
-                <w:rStyle w:val="Lienhypertexte"/>
+                <w:rStyle w:val="Hipervnculo"/>
                 <w:noProof/>
                 <w:lang w:eastAsia="fr-CH"/>
               </w:rPr>
@@ -926,7 +926,7 @@
             </w:r>
             <w:r>
               <w:rPr>
-                <w:rStyle w:val="Lienhypertexte"/>
+                <w:rStyle w:val="Hipervnculo"/>
                 <w:noProof/>
                 <w:lang w:eastAsia="fr-CH"/>
               </w:rPr>
@@ -984,7 +984,7 @@
         </w:p>
         <w:p>
           <w:pPr>
-            <w:pStyle w:val="TM1"/>
+            <w:pStyle w:val="TDC1"/>
             <w:tabs>
               <w:tab w:val="left" w:pos="440"/>
               <w:tab w:val="right" w:leader="dot" w:pos="9062"/>
@@ -998,7 +998,7 @@
           <w:hyperlink w:anchor="_Toc160435509" w:history="1">
             <w:r>
               <w:rPr>
-                <w:rStyle w:val="Lienhypertexte"/>
+                <w:rStyle w:val="Hipervnculo"/>
                 <w:noProof/>
                 <w:lang w:eastAsia="fr-CH"/>
               </w:rPr>
@@ -1014,7 +1014,7 @@
             </w:r>
             <w:r>
               <w:rPr>
-                <w:rStyle w:val="Lienhypertexte"/>
+                <w:rStyle w:val="Hipervnculo"/>
                 <w:noProof/>
                 <w:lang w:eastAsia="fr-CH"/>
               </w:rPr>
@@ -1072,7 +1072,7 @@
         </w:p>
         <w:p>
           <w:pPr>
-            <w:pStyle w:val="TM1"/>
+            <w:pStyle w:val="TDC1"/>
             <w:tabs>
               <w:tab w:val="left" w:pos="440"/>
               <w:tab w:val="right" w:leader="dot" w:pos="9062"/>
@@ -1086,7 +1086,7 @@
           <w:hyperlink w:anchor="_Toc160435510" w:history="1">
             <w:r>
               <w:rPr>
-                <w:rStyle w:val="Lienhypertexte"/>
+                <w:rStyle w:val="Hipervnculo"/>
                 <w:noProof/>
                 <w:lang w:eastAsia="fr-CH"/>
               </w:rPr>
@@ -1102,7 +1102,7 @@
             </w:r>
             <w:r>
               <w:rPr>
-                <w:rStyle w:val="Lienhypertexte"/>
+                <w:rStyle w:val="Hipervnculo"/>
                 <w:noProof/>
                 <w:lang w:eastAsia="fr-CH"/>
               </w:rPr>
@@ -1160,7 +1160,7 @@
         </w:p>
         <w:p>
           <w:pPr>
-            <w:pStyle w:val="TM1"/>
+            <w:pStyle w:val="TDC1"/>
             <w:tabs>
               <w:tab w:val="left" w:pos="440"/>
               <w:tab w:val="right" w:leader="dot" w:pos="9062"/>
@@ -1174,7 +1174,7 @@
           <w:hyperlink w:anchor="_Toc160435511" w:history="1">
             <w:r>
               <w:rPr>
-                <w:rStyle w:val="Lienhypertexte"/>
+                <w:rStyle w:val="Hipervnculo"/>
                 <w:noProof/>
                 <w:lang w:eastAsia="fr-CH"/>
               </w:rPr>
@@ -1190,7 +1190,7 @@
             </w:r>
             <w:r>
               <w:rPr>
-                <w:rStyle w:val="Lienhypertexte"/>
+                <w:rStyle w:val="Hipervnculo"/>
                 <w:noProof/>
                 <w:lang w:eastAsia="fr-CH"/>
               </w:rPr>
@@ -1248,7 +1248,7 @@
         </w:p>
         <w:p>
           <w:pPr>
-            <w:pStyle w:val="TM1"/>
+            <w:pStyle w:val="TDC1"/>
             <w:tabs>
               <w:tab w:val="left" w:pos="440"/>
               <w:tab w:val="right" w:leader="dot" w:pos="9062"/>
@@ -1262,7 +1262,7 @@
           <w:hyperlink w:anchor="_Toc160435512" w:history="1">
             <w:r>
               <w:rPr>
-                <w:rStyle w:val="Lienhypertexte"/>
+                <w:rStyle w:val="Hipervnculo"/>
                 <w:noProof/>
               </w:rPr>
               <w:t>6.</w:t>
@@ -1277,7 +1277,7 @@
             </w:r>
             <w:r>
               <w:rPr>
-                <w:rStyle w:val="Lienhypertexte"/>
+                <w:rStyle w:val="Hipervnculo"/>
                 <w:noProof/>
               </w:rPr>
               <w:t>Webographie</w:t>
@@ -1349,7 +1349,7 @@
     </w:p>
     <w:p>
       <w:pPr>
-        <w:pStyle w:val="Titre1"/>
+        <w:pStyle w:val="Ttulo1"/>
         <w:numPr>
           <w:ilvl w:val="0"/>
           <w:numId w:val="11"/>
@@ -1370,7 +1370,14 @@
     </w:p>
     <w:p>
       <w:pPr>
-        <w:pStyle w:val="Titre1"/>
+        <w:rPr>
+          <w:lang w:eastAsia="fr-CH"/>
+        </w:rPr>
+      </w:pPr>
+    </w:p>
+    <w:p>
+      <w:pPr>
+        <w:pStyle w:val="Ttulo1"/>
         <w:numPr>
           <w:ilvl w:val="0"/>
           <w:numId w:val="11"/>
@@ -1391,7 +1398,964 @@
     </w:p>
     <w:p>
       <w:pPr>
-        <w:pStyle w:val="Titre1"/>
+        <w:pStyle w:val="Ttulo2"/>
+        <w:numPr>
+          <w:ilvl w:val="1"/>
+          <w:numId w:val="11"/>
+        </w:numPr>
+        <w:rPr>
+          <w:lang w:eastAsia="fr-CH"/>
+        </w:rPr>
+      </w:pPr>
+      <w:r>
+        <w:rPr>
+          <w:lang w:eastAsia="fr-CH"/>
+        </w:rPr>
+        <w:t>Planification</w:t>
+      </w:r>
+    </w:p>
+    <w:p>
+      <w:pPr>
+        <w:rPr>
+          <w:lang w:val="es-ES" w:eastAsia="fr-CH"/>
+        </w:rPr>
+      </w:pPr>
+      <w:r>
+        <w:rPr>
+          <w:lang w:val="es-ES" w:eastAsia="fr-CH"/>
+        </w:rPr>
+        <w:t>La planificacion de este p</w:t>
+      </w:r>
+      <w:r>
+        <w:rPr>
+          <w:lang w:val="es-ES" w:eastAsia="fr-CH"/>
+        </w:rPr>
+        <w:t xml:space="preserve">royecto ha sido realizado mediante el uso de la plataforma Trello. Gracias a esta plataforma, hemos dividio el desarrollo del proyecto </w:t>
+      </w:r>
+      <w:r>
+        <w:rPr>
+          <w:lang w:val="es-ES" w:eastAsia="fr-CH"/>
+        </w:rPr>
+        <w:t xml:space="preserve">siguiendo el modelo Kanban para tener una lista de tarea a hacer (TO DO), una lista de tareas en desarrollo (In Progress) y finalmente una lista de las tareas realizadas (DONE). </w:t>
+      </w:r>
+    </w:p>
+    <w:p>
+      <w:pPr>
+        <w:rPr>
+          <w:lang w:val="es-ES" w:eastAsia="fr-CH"/>
+        </w:rPr>
+      </w:pPr>
+      <w:r>
+        <w:rPr>
+          <w:lang w:val="es-ES" w:eastAsia="fr-CH"/>
+        </w:rPr>
+        <w:t xml:space="preserve">Siguiendo este modelo, hemo dividido el proyecto en 5 grandes aparatados: </w:t>
+      </w:r>
+    </w:p>
+    <w:p>
+      <w:pPr>
+        <w:pStyle w:val="Prrafodelista"/>
+        <w:numPr>
+          <w:ilvl w:val="0"/>
+          <w:numId w:val="41"/>
+        </w:numPr>
+        <w:rPr>
+          <w:lang w:val="es-ES" w:eastAsia="fr-CH"/>
+        </w:rPr>
+      </w:pPr>
+      <w:r>
+        <w:rPr>
+          <w:lang w:val="es-ES" w:eastAsia="fr-CH"/>
+        </w:rPr>
+        <w:t>Planificación y división de trabajo</w:t>
+      </w:r>
+    </w:p>
+    <w:p>
+      <w:pPr>
+        <w:pStyle w:val="Prrafodelista"/>
+        <w:numPr>
+          <w:ilvl w:val="0"/>
+          <w:numId w:val="41"/>
+        </w:numPr>
+        <w:rPr>
+          <w:lang w:val="es-ES" w:eastAsia="fr-CH"/>
+        </w:rPr>
+      </w:pPr>
+      <w:r>
+        <w:rPr>
+          <w:lang w:val="es-ES" w:eastAsia="fr-CH"/>
+        </w:rPr>
+        <w:t>La</w:t>
+      </w:r>
+      <w:r>
+        <w:rPr>
+          <w:lang w:val="es-ES" w:eastAsia="fr-CH"/>
+        </w:rPr>
+        <w:t xml:space="preserve"> implementación de github para el trabajao coperativo. </w:t>
+      </w:r>
+    </w:p>
+    <w:p>
+      <w:pPr>
+        <w:pStyle w:val="Prrafodelista"/>
+        <w:numPr>
+          <w:ilvl w:val="0"/>
+          <w:numId w:val="41"/>
+        </w:numPr>
+        <w:rPr>
+          <w:lang w:val="es-ES" w:eastAsia="fr-CH"/>
+        </w:rPr>
+      </w:pPr>
+      <w:r>
+        <w:rPr>
+          <w:lang w:val="es-ES" w:eastAsia="fr-CH"/>
+        </w:rPr>
+        <w:t>Realización del rapporte del proyecto</w:t>
+      </w:r>
+    </w:p>
+    <w:p>
+      <w:pPr>
+        <w:pStyle w:val="Prrafodelista"/>
+        <w:numPr>
+          <w:ilvl w:val="0"/>
+          <w:numId w:val="41"/>
+        </w:numPr>
+        <w:rPr>
+          <w:lang w:val="es-ES" w:eastAsia="fr-CH"/>
+        </w:rPr>
+      </w:pPr>
+      <w:r>
+        <w:rPr>
+          <w:lang w:val="es-ES" w:eastAsia="fr-CH"/>
+        </w:rPr>
+        <w:t>Base de datos: que incluye el desarrollo de los modelos MCD, MLD, MPD y la conexión de la API a un servidor</w:t>
+      </w:r>
+    </w:p>
+    <w:p>
+      <w:pPr>
+        <w:pStyle w:val="Prrafodelista"/>
+        <w:numPr>
+          <w:ilvl w:val="0"/>
+          <w:numId w:val="41"/>
+        </w:numPr>
+        <w:rPr>
+          <w:lang w:val="es-ES" w:eastAsia="fr-CH"/>
+        </w:rPr>
+      </w:pPr>
+      <w:r>
+        <w:rPr>
+          <w:lang w:val="es-ES" w:eastAsia="fr-CH"/>
+        </w:rPr>
+        <w:t>API REST, este apartado esta dividio en pequeñas tareas del desarrollo del API como: instalación de extensiones, creación de las rutas, validación de datos, búsqueda, sistema de authentificacion, documentación swagger, Test Insomnia</w:t>
+      </w:r>
+    </w:p>
+    <w:p>
+      <w:pPr>
+        <w:pStyle w:val="Ttulo2"/>
+        <w:numPr>
+          <w:ilvl w:val="1"/>
+          <w:numId w:val="11"/>
+        </w:numPr>
+        <w:rPr>
+          <w:lang w:eastAsia="fr-CH"/>
+        </w:rPr>
+      </w:pPr>
+      <w:r>
+        <w:rPr>
+          <w:lang w:eastAsia="fr-CH"/>
+        </w:rPr>
+        <w:t>BD</w:t>
+      </w:r>
+    </w:p>
+    <w:p>
+      <w:pPr>
+        <w:rPr>
+          <w:lang w:eastAsia="fr-CH"/>
+        </w:rPr>
+      </w:pPr>
+      <w:r>
+        <w:rPr>
+          <w:noProof/>
+        </w:rPr>
+        <w:drawing>
+          <wp:inline distT="0" distB="0" distL="0" distR="0" wp14:anchorId="7421A603" wp14:editId="448CE8AA">
+            <wp:extent cx="5666616" cy="1915886"/>
+            <wp:effectExtent l="0" t="0" r="0" b="8255"/>
+            <wp:docPr id="1496392832" name="Imagen 1" descr="Diagrama&#10;&#10;Descripción generada automáticamente"/>
+            <wp:cNvGraphicFramePr>
+              <a:graphicFrameLocks xmlns:a="http://schemas.openxmlformats.org/drawingml/2006/main" noChangeAspect="1"/>
+            </wp:cNvGraphicFramePr>
+            <a:graphic xmlns:a="http://schemas.openxmlformats.org/drawingml/2006/main">
+              <a:graphicData uri="http://schemas.openxmlformats.org/drawingml/2006/picture">
+                <pic:pic xmlns:pic="http://schemas.openxmlformats.org/drawingml/2006/picture">
+                  <pic:nvPicPr>
+                    <pic:cNvPr id="1496392832" name="Imagen 1" descr="Diagrama&#10;&#10;Descripción generada automáticamente"/>
+                    <pic:cNvPicPr/>
+                  </pic:nvPicPr>
+                  <pic:blipFill rotWithShape="1">
+                    <a:blip r:embed="rId14"/>
+                    <a:srcRect l="8504" t="13248"/>
+                    <a:stretch/>
+                  </pic:blipFill>
+                  <pic:spPr bwMode="auto">
+                    <a:xfrm>
+                      <a:off x="0" y="0"/>
+                      <a:ext cx="5669525" cy="1916870"/>
+                    </a:xfrm>
+                    <a:prstGeom prst="rect">
+                      <a:avLst/>
+                    </a:prstGeom>
+                    <a:ln>
+                      <a:noFill/>
+                    </a:ln>
+                    <a:extLst>
+                      <a:ext uri="{53640926-AAD7-44D8-BBD7-CCE9431645EC}">
+                        <a14:shadowObscured xmlns:a14="http://schemas.microsoft.com/office/drawing/2010/main"/>
+                      </a:ext>
+                    </a:extLst>
+                  </pic:spPr>
+                </pic:pic>
+              </a:graphicData>
+            </a:graphic>
+          </wp:inline>
+        </w:drawing>
+      </w:r>
+    </w:p>
+    <w:p>
+      <w:pPr>
+        <w:rPr>
+          <w:lang w:eastAsia="fr-CH"/>
+        </w:rPr>
+      </w:pPr>
+      <w:r>
+        <w:rPr>
+          <w:noProof/>
+        </w:rPr>
+        <w:lastRenderedPageBreak/>
+        <w:drawing>
+          <wp:inline distT="0" distB="0" distL="0" distR="0" wp14:anchorId="3E2A58E8" wp14:editId="56625315">
+            <wp:extent cx="5760720" cy="2097405"/>
+            <wp:effectExtent l="0" t="0" r="0" b="0"/>
+            <wp:docPr id="1771132977" name="Imagen 1" descr="Imagen que contiene Interfaz de usuario gráfica&#10;&#10;Descripción generada automáticamente"/>
+            <wp:cNvGraphicFramePr>
+              <a:graphicFrameLocks xmlns:a="http://schemas.openxmlformats.org/drawingml/2006/main" noChangeAspect="1"/>
+            </wp:cNvGraphicFramePr>
+            <a:graphic xmlns:a="http://schemas.openxmlformats.org/drawingml/2006/main">
+              <a:graphicData uri="http://schemas.openxmlformats.org/drawingml/2006/picture">
+                <pic:pic xmlns:pic="http://schemas.openxmlformats.org/drawingml/2006/picture">
+                  <pic:nvPicPr>
+                    <pic:cNvPr id="1771132977" name="Imagen 1" descr="Imagen que contiene Interfaz de usuario gráfica&#10;&#10;Descripción generada automáticamente"/>
+                    <pic:cNvPicPr/>
+                  </pic:nvPicPr>
+                  <pic:blipFill>
+                    <a:blip r:embed="rId15"/>
+                    <a:stretch>
+                      <a:fillRect/>
+                    </a:stretch>
+                  </pic:blipFill>
+                  <pic:spPr>
+                    <a:xfrm>
+                      <a:off x="0" y="0"/>
+                      <a:ext cx="5760720" cy="2097405"/>
+                    </a:xfrm>
+                    <a:prstGeom prst="rect">
+                      <a:avLst/>
+                    </a:prstGeom>
+                  </pic:spPr>
+                </pic:pic>
+              </a:graphicData>
+            </a:graphic>
+          </wp:inline>
+        </w:drawing>
+      </w:r>
+    </w:p>
+    <w:p>
+      <w:pPr>
+        <w:pStyle w:val="Ttulo2"/>
+        <w:numPr>
+          <w:ilvl w:val="1"/>
+          <w:numId w:val="11"/>
+        </w:numPr>
+        <w:rPr>
+          <w:lang w:eastAsia="fr-CH"/>
+        </w:rPr>
+      </w:pPr>
+      <w:r>
+        <w:rPr>
+          <w:lang w:eastAsia="fr-CH"/>
+        </w:rPr>
+        <w:t>API REST</w:t>
+      </w:r>
+    </w:p>
+    <w:p>
+      <w:pPr>
+        <w:pStyle w:val="Prrafodelista"/>
+        <w:numPr>
+          <w:ilvl w:val="0"/>
+          <w:numId w:val="41"/>
+        </w:numPr>
+        <w:rPr>
+          <w:lang w:eastAsia="fr-CH"/>
+        </w:rPr>
+      </w:pPr>
+      <w:r>
+        <w:rPr>
+          <w:lang w:eastAsia="fr-CH"/>
+        </w:rPr>
+        <w:t>Introduccion</w:t>
+      </w:r>
+    </w:p>
+    <w:p>
+      <w:pPr>
+        <w:pStyle w:val="Prrafodelista"/>
+        <w:numPr>
+          <w:ilvl w:val="0"/>
+          <w:numId w:val="41"/>
+        </w:numPr>
+        <w:rPr>
+          <w:lang w:val="es-ES" w:eastAsia="fr-CH"/>
+        </w:rPr>
+      </w:pPr>
+      <w:r>
+        <w:rPr>
+          <w:lang w:val="es-ES" w:eastAsia="fr-CH"/>
+        </w:rPr>
+        <w:t>Presentacion de las tablas c</w:t>
+      </w:r>
+      <w:r>
+        <w:rPr>
+          <w:lang w:val="es-ES" w:eastAsia="fr-CH"/>
+        </w:rPr>
+        <w:t>on sus modelos</w:t>
+      </w:r>
+    </w:p>
+    <w:p>
+      <w:pPr>
+        <w:pStyle w:val="Prrafodelista"/>
+        <w:numPr>
+          <w:ilvl w:val="0"/>
+          <w:numId w:val="41"/>
+        </w:numPr>
+        <w:rPr>
+          <w:lang w:val="es-ES" w:eastAsia="fr-CH"/>
+        </w:rPr>
+      </w:pPr>
+      <w:r>
+        <w:rPr>
+          <w:lang w:val="es-ES" w:eastAsia="fr-CH"/>
+        </w:rPr>
+        <w:t>Realización de mockups</w:t>
+      </w:r>
+    </w:p>
+    <w:p>
+      <w:pPr>
+        <w:pStyle w:val="Ttulo2"/>
+        <w:numPr>
+          <w:ilvl w:val="1"/>
+          <w:numId w:val="11"/>
+        </w:numPr>
+        <w:rPr>
+          <w:lang w:eastAsia="fr-CH"/>
+        </w:rPr>
+      </w:pPr>
+      <w:r>
+        <w:rPr>
+          <w:lang w:eastAsia="fr-CH"/>
+        </w:rPr>
+        <w:t>Structure du code</w:t>
+      </w:r>
+    </w:p>
+    <w:p>
+      <w:pPr>
+        <w:pStyle w:val="Prrafodelista"/>
+        <w:numPr>
+          <w:ilvl w:val="0"/>
+          <w:numId w:val="41"/>
+        </w:numPr>
+        <w:rPr>
+          <w:lang w:eastAsia="fr-CH"/>
+        </w:rPr>
+      </w:pPr>
+      <w:r>
+        <w:rPr>
+          <w:lang w:eastAsia="fr-CH"/>
+        </w:rPr>
+        <w:t>Instalacion de extensiones</w:t>
+      </w:r>
+    </w:p>
+    <w:p>
+      <w:pPr>
+        <w:pStyle w:val="Prrafodelista"/>
+        <w:numPr>
+          <w:ilvl w:val="0"/>
+          <w:numId w:val="41"/>
+        </w:numPr>
+        <w:rPr>
+          <w:lang w:val="es-ES" w:eastAsia="fr-CH"/>
+        </w:rPr>
+      </w:pPr>
+      <w:r>
+        <w:rPr>
+          <w:lang w:val="es-ES" w:eastAsia="fr-CH"/>
+        </w:rPr>
+        <w:t>Division de códigos en carpetas</w:t>
+      </w:r>
+    </w:p>
+    <w:p>
+      <w:pPr>
+        <w:pStyle w:val="Prrafodelista"/>
+        <w:numPr>
+          <w:ilvl w:val="0"/>
+          <w:numId w:val="41"/>
+        </w:numPr>
+        <w:rPr>
+          <w:lang w:val="es-ES" w:eastAsia="fr-CH"/>
+        </w:rPr>
+      </w:pPr>
+      <w:r>
+        <w:rPr>
+          <w:lang w:val="es-ES" w:eastAsia="fr-CH"/>
+        </w:rPr>
+        <w:t>Main code</w:t>
+      </w:r>
+    </w:p>
+    <w:p>
+      <w:pPr>
+        <w:pStyle w:val="Ttulo2"/>
+        <w:numPr>
+          <w:ilvl w:val="1"/>
+          <w:numId w:val="11"/>
+        </w:numPr>
+        <w:rPr>
+          <w:lang w:eastAsia="fr-CH"/>
+        </w:rPr>
+      </w:pPr>
+      <w:r>
+        <w:rPr>
+          <w:lang w:eastAsia="fr-CH"/>
+        </w:rPr>
+        <w:t xml:space="preserve">Routes </w:t>
+      </w:r>
+    </w:p>
+    <w:p>
+      <w:pPr>
+        <w:rPr>
+          <w:lang w:eastAsia="fr-CH"/>
+        </w:rPr>
+      </w:pPr>
+      <w:r>
+        <w:rPr>
+          <w:lang w:eastAsia="fr-CH"/>
+        </w:rPr>
+        <w:t>2.4.1 BookRoutes</w:t>
+      </w:r>
+    </w:p>
+    <w:p>
+      <w:pPr>
+        <w:pStyle w:val="Prrafodelista"/>
+        <w:numPr>
+          <w:ilvl w:val="0"/>
+          <w:numId w:val="41"/>
+        </w:numPr>
+        <w:rPr>
+          <w:lang w:eastAsia="fr-CH"/>
+        </w:rPr>
+      </w:pPr>
+      <w:r>
+        <w:rPr>
+          <w:lang w:eastAsia="fr-CH"/>
+        </w:rPr>
+        <w:t xml:space="preserve">GET </w:t>
+      </w:r>
+      <w:bookmarkStart w:id="2" w:name="_Hlk160515971"/>
+      <w:r>
+        <w:rPr>
+          <w:lang w:eastAsia="fr-CH"/>
+        </w:rPr>
+        <w:t>/api</w:t>
+      </w:r>
+      <w:bookmarkEnd w:id="2"/>
+      <w:r>
+        <w:rPr>
+          <w:lang w:eastAsia="fr-CH"/>
+        </w:rPr>
+        <w:t>/</w:t>
+      </w:r>
+      <w:r>
+        <w:rPr>
+          <w:lang w:eastAsia="fr-CH"/>
+        </w:rPr>
+        <w:t>b</w:t>
+      </w:r>
+      <w:r>
+        <w:rPr>
+          <w:lang w:eastAsia="fr-CH"/>
+        </w:rPr>
+        <w:t>ook</w:t>
+      </w:r>
+      <w:r>
+        <w:rPr>
+          <w:lang w:eastAsia="fr-CH"/>
+        </w:rPr>
+        <w:t>s</w:t>
+      </w:r>
+      <w:r>
+        <w:rPr>
+          <w:lang w:eastAsia="fr-CH"/>
+        </w:rPr>
+        <w:t>/</w:t>
+      </w:r>
+    </w:p>
+    <w:p>
+      <w:pPr>
+        <w:pStyle w:val="Prrafodelista"/>
+        <w:numPr>
+          <w:ilvl w:val="0"/>
+          <w:numId w:val="41"/>
+        </w:numPr>
+        <w:rPr>
+          <w:lang w:eastAsia="fr-CH"/>
+        </w:rPr>
+      </w:pPr>
+      <w:r>
+        <w:rPr>
+          <w:lang w:eastAsia="fr-CH"/>
+        </w:rPr>
+        <w:t xml:space="preserve">GET </w:t>
+      </w:r>
+      <w:r>
+        <w:rPr>
+          <w:lang w:eastAsia="fr-CH"/>
+        </w:rPr>
+        <w:t>/api</w:t>
+      </w:r>
+      <w:r>
+        <w:rPr>
+          <w:lang w:eastAsia="fr-CH"/>
+        </w:rPr>
+        <w:t xml:space="preserve"> </w:t>
+      </w:r>
+      <w:r>
+        <w:rPr>
+          <w:lang w:eastAsia="fr-CH"/>
+        </w:rPr>
+        <w:t>/</w:t>
+      </w:r>
+      <w:r>
+        <w:rPr>
+          <w:lang w:eastAsia="fr-CH"/>
+        </w:rPr>
+        <w:t>b</w:t>
+      </w:r>
+      <w:r>
+        <w:rPr>
+          <w:lang w:eastAsia="fr-CH"/>
+        </w:rPr>
+        <w:t>ook</w:t>
+      </w:r>
+      <w:r>
+        <w:rPr>
+          <w:lang w:eastAsia="fr-CH"/>
+        </w:rPr>
+        <w:t>s</w:t>
+      </w:r>
+      <w:r>
+        <w:rPr>
+          <w:lang w:eastAsia="fr-CH"/>
+        </w:rPr>
+        <w:t>/(Id)</w:t>
+      </w:r>
+    </w:p>
+    <w:p>
+      <w:pPr>
+        <w:pStyle w:val="Prrafodelista"/>
+        <w:numPr>
+          <w:ilvl w:val="0"/>
+          <w:numId w:val="41"/>
+        </w:numPr>
+        <w:rPr>
+          <w:lang w:eastAsia="fr-CH"/>
+        </w:rPr>
+      </w:pPr>
+      <w:r>
+        <w:rPr>
+          <w:lang w:eastAsia="fr-CH"/>
+        </w:rPr>
+        <w:t xml:space="preserve">POST </w:t>
+      </w:r>
+      <w:r>
+        <w:rPr>
+          <w:lang w:eastAsia="fr-CH"/>
+        </w:rPr>
+        <w:t>/api</w:t>
+      </w:r>
+      <w:r>
+        <w:rPr>
+          <w:lang w:eastAsia="fr-CH"/>
+        </w:rPr>
+        <w:t xml:space="preserve"> /books/</w:t>
+      </w:r>
+    </w:p>
+    <w:p>
+      <w:pPr>
+        <w:pStyle w:val="Prrafodelista"/>
+        <w:numPr>
+          <w:ilvl w:val="0"/>
+          <w:numId w:val="41"/>
+        </w:numPr>
+        <w:rPr>
+          <w:lang w:eastAsia="fr-CH"/>
+        </w:rPr>
+      </w:pPr>
+      <w:r>
+        <w:rPr>
+          <w:lang w:eastAsia="fr-CH"/>
+        </w:rPr>
+        <w:t xml:space="preserve">PUT </w:t>
+      </w:r>
+      <w:r>
+        <w:rPr>
+          <w:lang w:eastAsia="fr-CH"/>
+        </w:rPr>
+        <w:t>/api</w:t>
+      </w:r>
+      <w:r>
+        <w:rPr>
+          <w:lang w:eastAsia="fr-CH"/>
+        </w:rPr>
+        <w:t>/books/(id)</w:t>
+      </w:r>
+    </w:p>
+    <w:p>
+      <w:pPr>
+        <w:pStyle w:val="Prrafodelista"/>
+        <w:numPr>
+          <w:ilvl w:val="0"/>
+          <w:numId w:val="41"/>
+        </w:numPr>
+        <w:rPr>
+          <w:lang w:eastAsia="fr-CH"/>
+        </w:rPr>
+      </w:pPr>
+      <w:r>
+        <w:rPr>
+          <w:lang w:eastAsia="fr-CH"/>
+        </w:rPr>
+        <w:t xml:space="preserve">DELETE </w:t>
+      </w:r>
+      <w:r>
+        <w:rPr>
+          <w:lang w:eastAsia="fr-CH"/>
+        </w:rPr>
+        <w:t>/api</w:t>
+      </w:r>
+      <w:r>
+        <w:rPr>
+          <w:lang w:eastAsia="fr-CH"/>
+        </w:rPr>
+        <w:t>/books/(id)</w:t>
+      </w:r>
+    </w:p>
+    <w:p>
+      <w:pPr>
+        <w:rPr>
+          <w:lang w:eastAsia="fr-CH"/>
+        </w:rPr>
+      </w:pPr>
+      <w:r>
+        <w:rPr>
+          <w:lang w:eastAsia="fr-CH"/>
+        </w:rPr>
+        <w:t>2.4.2. CustomerRoutes</w:t>
+      </w:r>
+    </w:p>
+    <w:p>
+      <w:pPr>
+        <w:pStyle w:val="Prrafodelista"/>
+        <w:numPr>
+          <w:ilvl w:val="0"/>
+          <w:numId w:val="41"/>
+        </w:numPr>
+        <w:rPr>
+          <w:lang w:eastAsia="fr-CH"/>
+        </w:rPr>
+      </w:pPr>
+      <w:r>
+        <w:rPr>
+          <w:lang w:eastAsia="fr-CH"/>
+        </w:rPr>
+        <w:t>GET /api</w:t>
+      </w:r>
+      <w:r>
+        <w:rPr>
+          <w:lang w:eastAsia="fr-CH"/>
+        </w:rPr>
+        <w:t xml:space="preserve"> </w:t>
+      </w:r>
+      <w:r>
+        <w:rPr>
+          <w:lang w:eastAsia="fr-CH"/>
+        </w:rPr>
+        <w:t>/</w:t>
+      </w:r>
+      <w:r>
+        <w:rPr>
+          <w:lang w:eastAsia="fr-CH"/>
+        </w:rPr>
+        <w:t>users</w:t>
+      </w:r>
+      <w:r>
+        <w:rPr>
+          <w:lang w:eastAsia="fr-CH"/>
+        </w:rPr>
+        <w:t>/</w:t>
+      </w:r>
+    </w:p>
+    <w:p>
+      <w:pPr>
+        <w:pStyle w:val="Prrafodelista"/>
+        <w:numPr>
+          <w:ilvl w:val="0"/>
+          <w:numId w:val="41"/>
+        </w:numPr>
+        <w:rPr>
+          <w:lang w:eastAsia="fr-CH"/>
+        </w:rPr>
+      </w:pPr>
+      <w:r>
+        <w:rPr>
+          <w:lang w:eastAsia="fr-CH"/>
+        </w:rPr>
+        <w:t>GET /api</w:t>
+      </w:r>
+      <w:r>
+        <w:rPr>
+          <w:lang w:eastAsia="fr-CH"/>
+        </w:rPr>
+        <w:t xml:space="preserve"> </w:t>
+      </w:r>
+      <w:r>
+        <w:rPr>
+          <w:lang w:eastAsia="fr-CH"/>
+        </w:rPr>
+        <w:t>/</w:t>
+      </w:r>
+      <w:r>
+        <w:rPr>
+          <w:lang w:eastAsia="fr-CH"/>
+        </w:rPr>
+        <w:t xml:space="preserve"> </w:t>
+      </w:r>
+      <w:r>
+        <w:rPr>
+          <w:lang w:eastAsia="fr-CH"/>
+        </w:rPr>
+        <w:t>users</w:t>
+      </w:r>
+      <w:r>
+        <w:rPr>
+          <w:lang w:eastAsia="fr-CH"/>
+        </w:rPr>
+        <w:t xml:space="preserve"> </w:t>
+      </w:r>
+      <w:r>
+        <w:rPr>
+          <w:lang w:eastAsia="fr-CH"/>
+        </w:rPr>
+        <w:t>/(Id)</w:t>
+      </w:r>
+    </w:p>
+    <w:p>
+      <w:pPr>
+        <w:pStyle w:val="Prrafodelista"/>
+        <w:numPr>
+          <w:ilvl w:val="0"/>
+          <w:numId w:val="41"/>
+        </w:numPr>
+        <w:rPr>
+          <w:lang w:eastAsia="fr-CH"/>
+        </w:rPr>
+      </w:pPr>
+      <w:r>
+        <w:rPr>
+          <w:lang w:eastAsia="fr-CH"/>
+        </w:rPr>
+        <w:t>POST /api</w:t>
+      </w:r>
+      <w:r>
+        <w:rPr>
+          <w:lang w:eastAsia="fr-CH"/>
+        </w:rPr>
+        <w:t xml:space="preserve"> </w:t>
+      </w:r>
+      <w:r>
+        <w:rPr>
+          <w:lang w:eastAsia="fr-CH"/>
+        </w:rPr>
+        <w:t>/</w:t>
+      </w:r>
+      <w:r>
+        <w:rPr>
+          <w:lang w:eastAsia="fr-CH"/>
+        </w:rPr>
+        <w:t xml:space="preserve"> </w:t>
+      </w:r>
+      <w:r>
+        <w:rPr>
+          <w:lang w:eastAsia="fr-CH"/>
+        </w:rPr>
+        <w:t>users</w:t>
+      </w:r>
+      <w:r>
+        <w:rPr>
+          <w:lang w:eastAsia="fr-CH"/>
+        </w:rPr>
+        <w:t xml:space="preserve"> </w:t>
+      </w:r>
+      <w:r>
+        <w:rPr>
+          <w:lang w:eastAsia="fr-CH"/>
+        </w:rPr>
+        <w:t>/</w:t>
+      </w:r>
+    </w:p>
+    <w:p>
+      <w:pPr>
+        <w:pStyle w:val="Prrafodelista"/>
+        <w:numPr>
+          <w:ilvl w:val="0"/>
+          <w:numId w:val="41"/>
+        </w:numPr>
+        <w:rPr>
+          <w:lang w:eastAsia="fr-CH"/>
+        </w:rPr>
+      </w:pPr>
+      <w:r>
+        <w:rPr>
+          <w:lang w:eastAsia="fr-CH"/>
+        </w:rPr>
+        <w:t>PUT /api</w:t>
+      </w:r>
+      <w:r>
+        <w:rPr>
+          <w:lang w:eastAsia="fr-CH"/>
+        </w:rPr>
+        <w:t xml:space="preserve"> </w:t>
+      </w:r>
+      <w:r>
+        <w:rPr>
+          <w:lang w:eastAsia="fr-CH"/>
+        </w:rPr>
+        <w:t>/</w:t>
+      </w:r>
+      <w:r>
+        <w:rPr>
+          <w:lang w:eastAsia="fr-CH"/>
+        </w:rPr>
+        <w:t xml:space="preserve"> </w:t>
+      </w:r>
+      <w:r>
+        <w:rPr>
+          <w:lang w:eastAsia="fr-CH"/>
+        </w:rPr>
+        <w:t>users</w:t>
+      </w:r>
+      <w:r>
+        <w:rPr>
+          <w:lang w:eastAsia="fr-CH"/>
+        </w:rPr>
+        <w:t xml:space="preserve"> </w:t>
+      </w:r>
+      <w:r>
+        <w:rPr>
+          <w:lang w:eastAsia="fr-CH"/>
+        </w:rPr>
+        <w:t>/(id)</w:t>
+      </w:r>
+    </w:p>
+    <w:p>
+      <w:pPr>
+        <w:pStyle w:val="Prrafodelista"/>
+        <w:numPr>
+          <w:ilvl w:val="0"/>
+          <w:numId w:val="41"/>
+        </w:numPr>
+        <w:rPr>
+          <w:lang w:eastAsia="fr-CH"/>
+        </w:rPr>
+      </w:pPr>
+      <w:r>
+        <w:rPr>
+          <w:lang w:eastAsia="fr-CH"/>
+        </w:rPr>
+        <w:t>DELETE /api</w:t>
+      </w:r>
+      <w:r>
+        <w:rPr>
+          <w:lang w:eastAsia="fr-CH"/>
+        </w:rPr>
+        <w:t xml:space="preserve"> </w:t>
+      </w:r>
+      <w:r>
+        <w:rPr>
+          <w:lang w:eastAsia="fr-CH"/>
+        </w:rPr>
+        <w:t>/</w:t>
+      </w:r>
+      <w:r>
+        <w:rPr>
+          <w:lang w:eastAsia="fr-CH"/>
+        </w:rPr>
+        <w:t xml:space="preserve"> </w:t>
+      </w:r>
+      <w:r>
+        <w:rPr>
+          <w:lang w:eastAsia="fr-CH"/>
+        </w:rPr>
+        <w:t>users</w:t>
+      </w:r>
+      <w:r>
+        <w:rPr>
+          <w:lang w:eastAsia="fr-CH"/>
+        </w:rPr>
+        <w:t xml:space="preserve"> </w:t>
+      </w:r>
+      <w:r>
+        <w:rPr>
+          <w:lang w:eastAsia="fr-CH"/>
+        </w:rPr>
+        <w:t>/(id)</w:t>
+      </w:r>
+    </w:p>
+    <w:p>
+      <w:pPr>
+        <w:rPr>
+          <w:lang w:eastAsia="fr-CH"/>
+        </w:rPr>
+      </w:pPr>
+      <w:r>
+        <w:rPr>
+          <w:lang w:eastAsia="fr-CH"/>
+        </w:rPr>
+        <w:t>2.4.3. LoginRoutes</w:t>
+      </w:r>
+    </w:p>
+    <w:p>
+      <w:pPr>
+        <w:ind w:firstLine="360"/>
+        <w:rPr>
+          <w:lang w:eastAsia="fr-CH"/>
+        </w:rPr>
+      </w:pPr>
+      <w:r>
+        <w:rPr>
+          <w:lang w:eastAsia="fr-CH"/>
+        </w:rPr>
+        <w:t>- GET /api/login</w:t>
+      </w:r>
+    </w:p>
+    <w:p>
+      <w:pPr>
+        <w:pStyle w:val="Ttulo1"/>
         <w:numPr>
           <w:ilvl w:val="0"/>
           <w:numId w:val="11"/>
@@ -1400,18 +2364,91 @@
           <w:lang w:eastAsia="fr-CH"/>
         </w:rPr>
       </w:pPr>
-      <w:bookmarkStart w:id="2" w:name="_Toc160435509"/>
-      <w:r>
-        <w:rPr>
-          <w:lang w:eastAsia="fr-CH"/>
-        </w:rPr>
+      <w:bookmarkStart w:id="3" w:name="_Toc160435509"/>
+      <w:r>
+        <w:rPr>
+          <w:lang w:eastAsia="fr-CH"/>
+        </w:rPr>
+        <w:lastRenderedPageBreak/>
         <w:t>Réalisation</w:t>
       </w:r>
-      <w:bookmarkEnd w:id="2"/>
+      <w:bookmarkEnd w:id="3"/>
     </w:p>
     <w:p>
       <w:pPr>
-        <w:pStyle w:val="Titre1"/>
+        <w:pStyle w:val="Ttulo2"/>
+        <w:numPr>
+          <w:ilvl w:val="1"/>
+          <w:numId w:val="11"/>
+        </w:numPr>
+        <w:rPr>
+          <w:lang w:eastAsia="fr-CH"/>
+        </w:rPr>
+      </w:pPr>
+      <w:r>
+        <w:rPr>
+          <w:lang w:eastAsia="fr-CH"/>
+        </w:rPr>
+        <w:t>System de authentificatio</w:t>
+      </w:r>
+    </w:p>
+    <w:p>
+      <w:pPr>
+        <w:pStyle w:val="Ttulo2"/>
+        <w:numPr>
+          <w:ilvl w:val="1"/>
+          <w:numId w:val="11"/>
+        </w:numPr>
+        <w:rPr>
+          <w:lang w:eastAsia="fr-CH"/>
+        </w:rPr>
+      </w:pPr>
+      <w:r>
+        <w:rPr>
+          <w:lang w:eastAsia="fr-CH"/>
+        </w:rPr>
+        <w:t xml:space="preserve">Connexion base de datos </w:t>
+      </w:r>
+    </w:p>
+    <w:p>
+      <w:pPr>
+        <w:pStyle w:val="Ttulo2"/>
+        <w:numPr>
+          <w:ilvl w:val="1"/>
+          <w:numId w:val="11"/>
+        </w:numPr>
+        <w:rPr>
+          <w:lang w:eastAsia="fr-CH"/>
+        </w:rPr>
+      </w:pPr>
+      <w:r>
+        <w:rPr>
+          <w:lang w:eastAsia="fr-CH"/>
+        </w:rPr>
+        <w:t xml:space="preserve">Fonctionnalité techniques </w:t>
+      </w:r>
+    </w:p>
+    <w:p>
+      <w:pPr>
+        <w:pStyle w:val="Prrafodelista"/>
+        <w:numPr>
+          <w:ilvl w:val="0"/>
+          <w:numId w:val="41"/>
+        </w:numPr>
+        <w:rPr>
+          <w:lang w:eastAsia="fr-CH"/>
+        </w:rPr>
+      </w:pPr>
+      <w:r>
+        <w:rPr>
+          <w:lang w:eastAsia="fr-CH"/>
+        </w:rPr>
+        <w:t>Documentation Swagger</w:t>
+      </w:r>
+    </w:p>
+    <w:p>
+      <w:pPr>
+        <w:pStyle w:val="Ttulo1"/>
         <w:numPr>
           <w:ilvl w:val="0"/>
           <w:numId w:val="11"/>
@@ -1420,18 +2457,36 @@
           <w:lang w:eastAsia="fr-CH"/>
         </w:rPr>
       </w:pPr>
-      <w:bookmarkStart w:id="3" w:name="_Toc160435510"/>
+      <w:bookmarkStart w:id="4" w:name="_Toc160435510"/>
       <w:r>
         <w:rPr>
           <w:lang w:eastAsia="fr-CH"/>
         </w:rPr>
         <w:t>Test</w:t>
       </w:r>
-      <w:bookmarkEnd w:id="3"/>
+      <w:bookmarkEnd w:id="4"/>
     </w:p>
     <w:p>
       <w:pPr>
-        <w:pStyle w:val="Titre1"/>
+        <w:pStyle w:val="Prrafodelista"/>
+        <w:numPr>
+          <w:ilvl w:val="0"/>
+          <w:numId w:val="41"/>
+        </w:numPr>
+        <w:rPr>
+          <w:lang w:eastAsia="fr-CH"/>
+        </w:rPr>
+      </w:pPr>
+      <w:r>
+        <w:rPr>
+          <w:lang w:eastAsia="fr-CH"/>
+        </w:rPr>
+        <w:t xml:space="preserve">Presentacion de Insomnia </w:t>
+      </w:r>
+    </w:p>
+    <w:p>
+      <w:pPr>
+        <w:pStyle w:val="Ttulo1"/>
         <w:numPr>
           <w:ilvl w:val="0"/>
           <w:numId w:val="11"/>
@@ -1440,28 +2495,28 @@
           <w:lang w:eastAsia="fr-CH"/>
         </w:rPr>
       </w:pPr>
-      <w:bookmarkStart w:id="4" w:name="_Toc160435511"/>
+      <w:bookmarkStart w:id="5" w:name="_Toc160435511"/>
       <w:r>
         <w:rPr>
           <w:lang w:eastAsia="fr-CH"/>
         </w:rPr>
         <w:t>Conclusions</w:t>
       </w:r>
-      <w:bookmarkEnd w:id="4"/>
+      <w:bookmarkEnd w:id="5"/>
     </w:p>
     <w:p>
       <w:pPr>
-        <w:pStyle w:val="Titre1"/>
+        <w:pStyle w:val="Ttulo1"/>
         <w:numPr>
           <w:ilvl w:val="0"/>
           <w:numId w:val="11"/>
         </w:numPr>
       </w:pPr>
-      <w:bookmarkStart w:id="5" w:name="_Toc160435512"/>
+      <w:bookmarkStart w:id="6" w:name="_Toc160435512"/>
       <w:r>
         <w:t>Webographie</w:t>
       </w:r>
-      <w:bookmarkEnd w:id="5"/>
+      <w:bookmarkEnd w:id="6"/>
     </w:p>
     <w:p>
       <w:pPr>
@@ -1485,8 +2540,8 @@
       </w:pPr>
     </w:p>
     <w:sectPr>
-      <w:headerReference w:type="default" r:id="rId14"/>
-      <w:footerReference w:type="default" r:id="rId15"/>
+      <w:headerReference w:type="default" r:id="rId16"/>
+      <w:footerReference w:type="default" r:id="rId17"/>
       <w:pgSz w:w="11906" w:h="16838"/>
       <w:pgMar w:top="1417" w:right="1417" w:bottom="1417" w:left="1417" w:header="708" w:footer="708" w:gutter="0"/>
       <w:pgNumType w:start="0"/>
@@ -1499,7 +2554,7 @@
 </file>
 
 <file path=word/endnotes.xml><?xml version="1.0" encoding="utf-8"?>
-<w:endnotes xmlns:wpc="http://schemas.microsoft.com/office/word/2010/wordprocessingCanvas" xmlns:cx="http://schemas.microsoft.com/office/drawing/2014/chartex" xmlns:cx1="http://schemas.microsoft.com/office/drawing/2015/9/8/chartex" xmlns:cx2="http://schemas.microsoft.com/office/drawing/2015/10/21/chartex" xmlns:cx3="http://schemas.microsoft.com/office/drawing/2016/5/9/chartex" xmlns:cx4="http://schemas.microsoft.com/office/drawing/2016/5/10/chartex" xmlns:cx5="http://schemas.microsoft.com/office/drawing/2016/5/11/chartex" xmlns:cx6="http://schemas.microsoft.com/office/drawing/2016/5/12/chartex" xmlns:cx7="http://schemas.microsoft.com/office/drawing/2016/5/13/chartex" xmlns:cx8="http://schemas.microsoft.com/office/drawing/2016/5/14/chartex" xmlns:mc="http://schemas.openxmlformats.org/markup-compatibility/2006" xmlns:aink="http://schemas.microsoft.com/office/drawing/2016/ink" xmlns:am3d="http://schemas.microsoft.com/office/drawing/2017/model3d" xmlns:o="urn:schemas-microsoft-com:office:office" xmlns:oel="http://schemas.microsoft.com/office/2019/extlst" xmlns:r="http://schemas.openxmlformats.org/officeDocument/2006/relationships" xmlns:m="http://schemas.openxmlformats.org/officeDocument/2006/math" xmlns:v="urn:schemas-microsoft-com:vml" xmlns:wp14="http://schemas.microsoft.com/office/word/2010/wordprocessingDrawing" xmlns:wp="http://schemas.openxmlformats.org/drawingml/2006/wordprocessingDrawing" xmlns:w10="urn:schemas-microsoft-com:office:word" xmlns:w="http://schemas.openxmlformats.org/wordprocessingml/2006/main" xmlns:w14="http://schemas.microsoft.com/office/word/2010/wordml" xmlns:w15="http://schemas.microsoft.com/office/word/2012/wordml" xmlns:w16cex="http://schemas.microsoft.com/office/word/2018/wordml/cex" xmlns:w16cid="http://schemas.microsoft.com/office/word/2016/wordml/cid" xmlns:w16="http://schemas.microsoft.com/office/word/2018/wordml" xmlns:w16du="http://schemas.microsoft.com/office/word/2023/wordml/word16du" xmlns:w16sdtdh="http://schemas.microsoft.com/office/word/2020/wordml/sdtdatahash" xmlns:w16se="http://schemas.microsoft.com/office/word/2015/wordml/symex" xmlns:wpg="http://schemas.microsoft.com/office/word/2010/wordprocessingGroup" xmlns:wpi="http://schemas.microsoft.com/office/word/2010/wordprocessingInk" xmlns:wne="http://schemas.microsoft.com/office/word/2006/wordml" xmlns:wps="http://schemas.microsoft.com/office/word/2010/wordprocessingShape" mc:Ignorable="w14 w15 w16se w16cid w16 w16cex w16sdtdh wp14">
+<w:endnotes xmlns:wpc="http://schemas.microsoft.com/office/word/2010/wordprocessingCanvas" xmlns:cx="http://schemas.microsoft.com/office/drawing/2014/chartex" xmlns:cx1="http://schemas.microsoft.com/office/drawing/2015/9/8/chartex" xmlns:cx2="http://schemas.microsoft.com/office/drawing/2015/10/21/chartex" xmlns:cx3="http://schemas.microsoft.com/office/drawing/2016/5/9/chartex" xmlns:cx4="http://schemas.microsoft.com/office/drawing/2016/5/10/chartex" xmlns:cx5="http://schemas.microsoft.com/office/drawing/2016/5/11/chartex" xmlns:cx6="http://schemas.microsoft.com/office/drawing/2016/5/12/chartex" xmlns:cx7="http://schemas.microsoft.com/office/drawing/2016/5/13/chartex" xmlns:cx8="http://schemas.microsoft.com/office/drawing/2016/5/14/chartex" xmlns:mc="http://schemas.openxmlformats.org/markup-compatibility/2006" xmlns:aink="http://schemas.microsoft.com/office/drawing/2016/ink" xmlns:am3d="http://schemas.microsoft.com/office/drawing/2017/model3d" xmlns:o="urn:schemas-microsoft-com:office:office" xmlns:oel="http://schemas.microsoft.com/office/2019/extlst" xmlns:r="http://schemas.openxmlformats.org/officeDocument/2006/relationships" xmlns:m="http://schemas.openxmlformats.org/officeDocument/2006/math" xmlns:v="urn:schemas-microsoft-com:vml" xmlns:wp14="http://schemas.microsoft.com/office/word/2010/wordprocessingDrawing" xmlns:wp="http://schemas.openxmlformats.org/drawingml/2006/wordprocessingDrawing" xmlns:w10="urn:schemas-microsoft-com:office:word" xmlns:w="http://schemas.openxmlformats.org/wordprocessingml/2006/main" xmlns:w14="http://schemas.microsoft.com/office/word/2010/wordml" xmlns:w15="http://schemas.microsoft.com/office/word/2012/wordml" xmlns:w16cex="http://schemas.microsoft.com/office/word/2018/wordml/cex" xmlns:w16cid="http://schemas.microsoft.com/office/word/2016/wordml/cid" xmlns:w16="http://schemas.microsoft.com/office/word/2018/wordml" xmlns:w16sdtdh="http://schemas.microsoft.com/office/word/2020/wordml/sdtdatahash" xmlns:w16se="http://schemas.microsoft.com/office/word/2015/wordml/symex" xmlns:wpg="http://schemas.microsoft.com/office/word/2010/wordprocessingGroup" xmlns:wpi="http://schemas.microsoft.com/office/word/2010/wordprocessingInk" xmlns:wne="http://schemas.microsoft.com/office/word/2006/wordml" xmlns:wps="http://schemas.microsoft.com/office/word/2010/wordprocessingShape" mc:Ignorable="w14 w15 w16se w16cid w16 w16cex w16sdtdh wp14">
   <w:endnote w:type="separator" w:id="-1">
     <w:p>
       <w:pPr>
@@ -1531,7 +2586,7 @@
 </file>
 
 <file path=word/footer1.xml><?xml version="1.0" encoding="utf-8"?>
-<w:ftr xmlns:wpc="http://schemas.microsoft.com/office/word/2010/wordprocessingCanvas" xmlns:cx="http://schemas.microsoft.com/office/drawing/2014/chartex" xmlns:cx1="http://schemas.microsoft.com/office/drawing/2015/9/8/chartex" xmlns:cx2="http://schemas.microsoft.com/office/drawing/2015/10/21/chartex" xmlns:cx3="http://schemas.microsoft.com/office/drawing/2016/5/9/chartex" xmlns:cx4="http://schemas.microsoft.com/office/drawing/2016/5/10/chartex" xmlns:cx5="http://schemas.microsoft.com/office/drawing/2016/5/11/chartex" xmlns:cx6="http://schemas.microsoft.com/office/drawing/2016/5/12/chartex" xmlns:cx7="http://schemas.microsoft.com/office/drawing/2016/5/13/chartex" xmlns:cx8="http://schemas.microsoft.com/office/drawing/2016/5/14/chartex" xmlns:mc="http://schemas.openxmlformats.org/markup-compatibility/2006" xmlns:aink="http://schemas.microsoft.com/office/drawing/2016/ink" xmlns:am3d="http://schemas.microsoft.com/office/drawing/2017/model3d" xmlns:o="urn:schemas-microsoft-com:office:office" xmlns:oel="http://schemas.microsoft.com/office/2019/extlst" xmlns:r="http://schemas.openxmlformats.org/officeDocument/2006/relationships" xmlns:m="http://schemas.openxmlformats.org/officeDocument/2006/math" xmlns:v="urn:schemas-microsoft-com:vml" xmlns:wp14="http://schemas.microsoft.com/office/word/2010/wordprocessingDrawing" xmlns:wp="http://schemas.openxmlformats.org/drawingml/2006/wordprocessingDrawing" xmlns:w10="urn:schemas-microsoft-com:office:word" xmlns:w="http://schemas.openxmlformats.org/wordprocessingml/2006/main" xmlns:w14="http://schemas.microsoft.com/office/word/2010/wordml" xmlns:w15="http://schemas.microsoft.com/office/word/2012/wordml" xmlns:w16cex="http://schemas.microsoft.com/office/word/2018/wordml/cex" xmlns:w16cid="http://schemas.microsoft.com/office/word/2016/wordml/cid" xmlns:w16="http://schemas.microsoft.com/office/word/2018/wordml" xmlns:w16du="http://schemas.microsoft.com/office/word/2023/wordml/word16du" xmlns:w16sdtdh="http://schemas.microsoft.com/office/word/2020/wordml/sdtdatahash" xmlns:w16se="http://schemas.microsoft.com/office/word/2015/wordml/symex" xmlns:wpg="http://schemas.microsoft.com/office/word/2010/wordprocessingGroup" xmlns:wpi="http://schemas.microsoft.com/office/word/2010/wordprocessingInk" xmlns:wne="http://schemas.microsoft.com/office/word/2006/wordml" xmlns:wps="http://schemas.microsoft.com/office/word/2010/wordprocessingShape" mc:Ignorable="w14 w15 w16se w16cid w16 w16cex w16sdtdh wp14">
+<w:ftr xmlns:wpc="http://schemas.microsoft.com/office/word/2010/wordprocessingCanvas" xmlns:cx="http://schemas.microsoft.com/office/drawing/2014/chartex" xmlns:cx1="http://schemas.microsoft.com/office/drawing/2015/9/8/chartex" xmlns:cx2="http://schemas.microsoft.com/office/drawing/2015/10/21/chartex" xmlns:cx3="http://schemas.microsoft.com/office/drawing/2016/5/9/chartex" xmlns:cx4="http://schemas.microsoft.com/office/drawing/2016/5/10/chartex" xmlns:cx5="http://schemas.microsoft.com/office/drawing/2016/5/11/chartex" xmlns:cx6="http://schemas.microsoft.com/office/drawing/2016/5/12/chartex" xmlns:cx7="http://schemas.microsoft.com/office/drawing/2016/5/13/chartex" xmlns:cx8="http://schemas.microsoft.com/office/drawing/2016/5/14/chartex" xmlns:mc="http://schemas.openxmlformats.org/markup-compatibility/2006" xmlns:aink="http://schemas.microsoft.com/office/drawing/2016/ink" xmlns:am3d="http://schemas.microsoft.com/office/drawing/2017/model3d" xmlns:o="urn:schemas-microsoft-com:office:office" xmlns:oel="http://schemas.microsoft.com/office/2019/extlst" xmlns:r="http://schemas.openxmlformats.org/officeDocument/2006/relationships" xmlns:m="http://schemas.openxmlformats.org/officeDocument/2006/math" xmlns:v="urn:schemas-microsoft-com:vml" xmlns:wp14="http://schemas.microsoft.com/office/word/2010/wordprocessingDrawing" xmlns:wp="http://schemas.openxmlformats.org/drawingml/2006/wordprocessingDrawing" xmlns:w10="urn:schemas-microsoft-com:office:word" xmlns:w="http://schemas.openxmlformats.org/wordprocessingml/2006/main" xmlns:w14="http://schemas.microsoft.com/office/word/2010/wordml" xmlns:w15="http://schemas.microsoft.com/office/word/2012/wordml" xmlns:w16cex="http://schemas.microsoft.com/office/word/2018/wordml/cex" xmlns:w16cid="http://schemas.microsoft.com/office/word/2016/wordml/cid" xmlns:w16="http://schemas.microsoft.com/office/word/2018/wordml" xmlns:w16sdtdh="http://schemas.microsoft.com/office/word/2020/wordml/sdtdatahash" xmlns:w16se="http://schemas.microsoft.com/office/word/2015/wordml/symex" xmlns:wpg="http://schemas.microsoft.com/office/word/2010/wordprocessingGroup" xmlns:wpi="http://schemas.microsoft.com/office/word/2010/wordprocessingInk" xmlns:wne="http://schemas.microsoft.com/office/word/2006/wordml" xmlns:wps="http://schemas.microsoft.com/office/word/2010/wordprocessingShape" mc:Ignorable="w14 w15 w16se w16cid w16 w16cex w16sdtdh wp14">
   <w:sdt>
     <w:sdtPr>
       <w:id w:val="-105960153"/>
@@ -1607,7 +2662,7 @@
                 </wp:anchor>
               </w:drawing>
             </mc:Choice>
-            <mc:Fallback>
+            <mc:Fallback xmlns:w16du="http://schemas.microsoft.com/office/word/2023/wordml/word16du">
               <w:pict>
                 <v:line w14:anchorId="568B6231" id="Conector recto 2" o:spid="_x0000_s1026" style="position:absolute;z-index:251659264;visibility:visible;mso-wrap-style:square;mso-width-percent:0;mso-wrap-distance-left:9pt;mso-wrap-distance-top:0;mso-wrap-distance-right:9pt;mso-wrap-distance-bottom:0;mso-position-horizontal:left;mso-position-horizontal-relative:margin;mso-position-vertical:absolute;mso-position-vertical-relative:text;mso-width-percent:0;mso-width-relative:margin" from="0,20.1pt" to="452.9pt,20.1pt" o:gfxdata="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" strokecolor="#4472c4 [3204]" strokeweight=".5pt">
                   <v:stroke joinstyle="miter"/>
@@ -1620,7 +2675,7 @@
       </w:p>
       <w:p>
         <w:pPr>
-          <w:pStyle w:val="Pieddepage"/>
+          <w:pStyle w:val="Piedepgina"/>
         </w:pPr>
         <w:r>
           <w:rPr>
@@ -1653,16 +2708,7 @@
             <w:sz w:val="24"/>
             <w:szCs w:val="24"/>
           </w:rPr>
-          <w:t>mathis BOTTEUA</w:t>
-        </w:r>
-        <w:r>
-          <w:rPr>
-            <w:caps/>
-            <w:color w:val="4472C4" w:themeColor="accent1"/>
-            <w:sz w:val="24"/>
-            <w:szCs w:val="24"/>
-          </w:rPr>
-          <w:t xml:space="preserve"> </w:t>
+          <w:t xml:space="preserve">mathis BOTTEUA </w:t>
         </w:r>
         <w:r>
           <w:rPr>
@@ -1704,7 +2750,7 @@
 </file>
 
 <file path=word/footnotes.xml><?xml version="1.0" encoding="utf-8"?>
-<w:footnotes xmlns:wpc="http://schemas.microsoft.com/office/word/2010/wordprocessingCanvas" xmlns:cx="http://schemas.microsoft.com/office/drawing/2014/chartex" xmlns:cx1="http://schemas.microsoft.com/office/drawing/2015/9/8/chartex" xmlns:cx2="http://schemas.microsoft.com/office/drawing/2015/10/21/chartex" xmlns:cx3="http://schemas.microsoft.com/office/drawing/2016/5/9/chartex" xmlns:cx4="http://schemas.microsoft.com/office/drawing/2016/5/10/chartex" xmlns:cx5="http://schemas.microsoft.com/office/drawing/2016/5/11/chartex" xmlns:cx6="http://schemas.microsoft.com/office/drawing/2016/5/12/chartex" xmlns:cx7="http://schemas.microsoft.com/office/drawing/2016/5/13/chartex" xmlns:cx8="http://schemas.microsoft.com/office/drawing/2016/5/14/chartex" xmlns:mc="http://schemas.openxmlformats.org/markup-compatibility/2006" xmlns:aink="http://schemas.microsoft.com/office/drawing/2016/ink" xmlns:am3d="http://schemas.microsoft.com/office/drawing/2017/model3d" xmlns:o="urn:schemas-microsoft-com:office:office" xmlns:oel="http://schemas.microsoft.com/office/2019/extlst" xmlns:r="http://schemas.openxmlformats.org/officeDocument/2006/relationships" xmlns:m="http://schemas.openxmlformats.org/officeDocument/2006/math" xmlns:v="urn:schemas-microsoft-com:vml" xmlns:wp14="http://schemas.microsoft.com/office/word/2010/wordprocessingDrawing" xmlns:wp="http://schemas.openxmlformats.org/drawingml/2006/wordprocessingDrawing" xmlns:w10="urn:schemas-microsoft-com:office:word" xmlns:w="http://schemas.openxmlformats.org/wordprocessingml/2006/main" xmlns:w14="http://schemas.microsoft.com/office/word/2010/wordml" xmlns:w15="http://schemas.microsoft.com/office/word/2012/wordml" xmlns:w16cex="http://schemas.microsoft.com/office/word/2018/wordml/cex" xmlns:w16cid="http://schemas.microsoft.com/office/word/2016/wordml/cid" xmlns:w16="http://schemas.microsoft.com/office/word/2018/wordml" xmlns:w16du="http://schemas.microsoft.com/office/word/2023/wordml/word16du" xmlns:w16sdtdh="http://schemas.microsoft.com/office/word/2020/wordml/sdtdatahash" xmlns:w16se="http://schemas.microsoft.com/office/word/2015/wordml/symex" xmlns:wpg="http://schemas.microsoft.com/office/word/2010/wordprocessingGroup" xmlns:wpi="http://schemas.microsoft.com/office/word/2010/wordprocessingInk" xmlns:wne="http://schemas.microsoft.com/office/word/2006/wordml" xmlns:wps="http://schemas.microsoft.com/office/word/2010/wordprocessingShape" mc:Ignorable="w14 w15 w16se w16cid w16 w16cex w16sdtdh wp14">
+<w:footnotes xmlns:wpc="http://schemas.microsoft.com/office/word/2010/wordprocessingCanvas" xmlns:cx="http://schemas.microsoft.com/office/drawing/2014/chartex" xmlns:cx1="http://schemas.microsoft.com/office/drawing/2015/9/8/chartex" xmlns:cx2="http://schemas.microsoft.com/office/drawing/2015/10/21/chartex" xmlns:cx3="http://schemas.microsoft.com/office/drawing/2016/5/9/chartex" xmlns:cx4="http://schemas.microsoft.com/office/drawing/2016/5/10/chartex" xmlns:cx5="http://schemas.microsoft.com/office/drawing/2016/5/11/chartex" xmlns:cx6="http://schemas.microsoft.com/office/drawing/2016/5/12/chartex" xmlns:cx7="http://schemas.microsoft.com/office/drawing/2016/5/13/chartex" xmlns:cx8="http://schemas.microsoft.com/office/drawing/2016/5/14/chartex" xmlns:mc="http://schemas.openxmlformats.org/markup-compatibility/2006" xmlns:aink="http://schemas.microsoft.com/office/drawing/2016/ink" xmlns:am3d="http://schemas.microsoft.com/office/drawing/2017/model3d" xmlns:o="urn:schemas-microsoft-com:office:office" xmlns:oel="http://schemas.microsoft.com/office/2019/extlst" xmlns:r="http://schemas.openxmlformats.org/officeDocument/2006/relationships" xmlns:m="http://schemas.openxmlformats.org/officeDocument/2006/math" xmlns:v="urn:schemas-microsoft-com:vml" xmlns:wp14="http://schemas.microsoft.com/office/word/2010/wordprocessingDrawing" xmlns:wp="http://schemas.openxmlformats.org/drawingml/2006/wordprocessingDrawing" xmlns:w10="urn:schemas-microsoft-com:office:word" xmlns:w="http://schemas.openxmlformats.org/wordprocessingml/2006/main" xmlns:w14="http://schemas.microsoft.com/office/word/2010/wordml" xmlns:w15="http://schemas.microsoft.com/office/word/2012/wordml" xmlns:w16cex="http://schemas.microsoft.com/office/word/2018/wordml/cex" xmlns:w16cid="http://schemas.microsoft.com/office/word/2016/wordml/cid" xmlns:w16="http://schemas.microsoft.com/office/word/2018/wordml" xmlns:w16sdtdh="http://schemas.microsoft.com/office/word/2020/wordml/sdtdatahash" xmlns:w16se="http://schemas.microsoft.com/office/word/2015/wordml/symex" xmlns:wpg="http://schemas.microsoft.com/office/word/2010/wordprocessingGroup" xmlns:wpi="http://schemas.microsoft.com/office/word/2010/wordprocessingInk" xmlns:wne="http://schemas.microsoft.com/office/word/2006/wordml" xmlns:wps="http://schemas.microsoft.com/office/word/2010/wordprocessingShape" mc:Ignorable="w14 w15 w16se w16cid w16 w16cex w16sdtdh wp14">
   <w:footnote w:type="separator" w:id="-1">
     <w:p>
       <w:pPr>
@@ -1736,10 +2782,10 @@
 </file>
 
 <file path=word/header1.xml><?xml version="1.0" encoding="utf-8"?>
-<w:hdr xmlns:wpc="http://schemas.microsoft.com/office/word/2010/wordprocessingCanvas" xmlns:cx="http://schemas.microsoft.com/office/drawing/2014/chartex" xmlns:cx1="http://schemas.microsoft.com/office/drawing/2015/9/8/chartex" xmlns:cx2="http://schemas.microsoft.com/office/drawing/2015/10/21/chartex" xmlns:cx3="http://schemas.microsoft.com/office/drawing/2016/5/9/chartex" xmlns:cx4="http://schemas.microsoft.com/office/drawing/2016/5/10/chartex" xmlns:cx5="http://schemas.microsoft.com/office/drawing/2016/5/11/chartex" xmlns:cx6="http://schemas.microsoft.com/office/drawing/2016/5/12/chartex" xmlns:cx7="http://schemas.microsoft.com/office/drawing/2016/5/13/chartex" xmlns:cx8="http://schemas.microsoft.com/office/drawing/2016/5/14/chartex" xmlns:mc="http://schemas.openxmlformats.org/markup-compatibility/2006" xmlns:aink="http://schemas.microsoft.com/office/drawing/2016/ink" xmlns:am3d="http://schemas.microsoft.com/office/drawing/2017/model3d" xmlns:o="urn:schemas-microsoft-com:office:office" xmlns:oel="http://schemas.microsoft.com/office/2019/extlst" xmlns:r="http://schemas.openxmlformats.org/officeDocument/2006/relationships" xmlns:m="http://schemas.openxmlformats.org/officeDocument/2006/math" xmlns:v="urn:schemas-microsoft-com:vml" xmlns:wp14="http://schemas.microsoft.com/office/word/2010/wordprocessingDrawing" xmlns:wp="http://schemas.openxmlformats.org/drawingml/2006/wordprocessingDrawing" xmlns:w10="urn:schemas-microsoft-com:office:word" xmlns:w="http://schemas.openxmlformats.org/wordprocessingml/2006/main" xmlns:w14="http://schemas.microsoft.com/office/word/2010/wordml" xmlns:w15="http://schemas.microsoft.com/office/word/2012/wordml" xmlns:w16cex="http://schemas.microsoft.com/office/word/2018/wordml/cex" xmlns:w16cid="http://schemas.microsoft.com/office/word/2016/wordml/cid" xmlns:w16="http://schemas.microsoft.com/office/word/2018/wordml" xmlns:w16du="http://schemas.microsoft.com/office/word/2023/wordml/word16du" xmlns:w16sdtdh="http://schemas.microsoft.com/office/word/2020/wordml/sdtdatahash" xmlns:w16se="http://schemas.microsoft.com/office/word/2015/wordml/symex" xmlns:wpg="http://schemas.microsoft.com/office/word/2010/wordprocessingGroup" xmlns:wpi="http://schemas.microsoft.com/office/word/2010/wordprocessingInk" xmlns:wne="http://schemas.microsoft.com/office/word/2006/wordml" xmlns:wps="http://schemas.microsoft.com/office/word/2010/wordprocessingShape" mc:Ignorable="w14 w15 w16se w16cid w16 w16cex w16sdtdh wp14">
+<w:hdr xmlns:wpc="http://schemas.microsoft.com/office/word/2010/wordprocessingCanvas" xmlns:cx="http://schemas.microsoft.com/office/drawing/2014/chartex" xmlns:cx1="http://schemas.microsoft.com/office/drawing/2015/9/8/chartex" xmlns:cx2="http://schemas.microsoft.com/office/drawing/2015/10/21/chartex" xmlns:cx3="http://schemas.microsoft.com/office/drawing/2016/5/9/chartex" xmlns:cx4="http://schemas.microsoft.com/office/drawing/2016/5/10/chartex" xmlns:cx5="http://schemas.microsoft.com/office/drawing/2016/5/11/chartex" xmlns:cx6="http://schemas.microsoft.com/office/drawing/2016/5/12/chartex" xmlns:cx7="http://schemas.microsoft.com/office/drawing/2016/5/13/chartex" xmlns:cx8="http://schemas.microsoft.com/office/drawing/2016/5/14/chartex" xmlns:mc="http://schemas.openxmlformats.org/markup-compatibility/2006" xmlns:aink="http://schemas.microsoft.com/office/drawing/2016/ink" xmlns:am3d="http://schemas.microsoft.com/office/drawing/2017/model3d" xmlns:o="urn:schemas-microsoft-com:office:office" xmlns:oel="http://schemas.microsoft.com/office/2019/extlst" xmlns:r="http://schemas.openxmlformats.org/officeDocument/2006/relationships" xmlns:m="http://schemas.openxmlformats.org/officeDocument/2006/math" xmlns:v="urn:schemas-microsoft-com:vml" xmlns:wp14="http://schemas.microsoft.com/office/word/2010/wordprocessingDrawing" xmlns:wp="http://schemas.openxmlformats.org/drawingml/2006/wordprocessingDrawing" xmlns:w10="urn:schemas-microsoft-com:office:word" xmlns:w="http://schemas.openxmlformats.org/wordprocessingml/2006/main" xmlns:w14="http://schemas.microsoft.com/office/word/2010/wordml" xmlns:w15="http://schemas.microsoft.com/office/word/2012/wordml" xmlns:w16cex="http://schemas.microsoft.com/office/word/2018/wordml/cex" xmlns:w16cid="http://schemas.microsoft.com/office/word/2016/wordml/cid" xmlns:w16="http://schemas.microsoft.com/office/word/2018/wordml" xmlns:w16sdtdh="http://schemas.microsoft.com/office/word/2020/wordml/sdtdatahash" xmlns:w16se="http://schemas.microsoft.com/office/word/2015/wordml/symex" xmlns:wpg="http://schemas.microsoft.com/office/word/2010/wordprocessingGroup" xmlns:wpi="http://schemas.microsoft.com/office/word/2010/wordprocessingInk" xmlns:wne="http://schemas.microsoft.com/office/word/2006/wordml" xmlns:wps="http://schemas.microsoft.com/office/word/2010/wordprocessingShape" mc:Ignorable="w14 w15 w16se w16cid w16 w16cex w16sdtdh wp14">
   <w:p>
     <w:pPr>
-      <w:pStyle w:val="En-tte"/>
+      <w:pStyle w:val="Encabezado"/>
       <w:jc w:val="center"/>
       <w:rPr>
         <w:color w:val="4472C4" w:themeColor="accent1"/>
@@ -1858,7 +2904,7 @@
   </w:p>
   <w:p>
     <w:pPr>
-      <w:pStyle w:val="En-tte"/>
+      <w:pStyle w:val="Encabezado"/>
       <w:rPr>
         <w:lang w:val="en-GB"/>
       </w:rPr>
@@ -1868,7 +2914,7 @@
 </file>
 
 <file path=word/numbering.xml><?xml version="1.0" encoding="utf-8"?>
-<w:numbering xmlns:wpc="http://schemas.microsoft.com/office/word/2010/wordprocessingCanvas" xmlns:cx="http://schemas.microsoft.com/office/drawing/2014/chartex" xmlns:cx1="http://schemas.microsoft.com/office/drawing/2015/9/8/chartex" xmlns:cx2="http://schemas.microsoft.com/office/drawing/2015/10/21/chartex" xmlns:cx3="http://schemas.microsoft.com/office/drawing/2016/5/9/chartex" xmlns:cx4="http://schemas.microsoft.com/office/drawing/2016/5/10/chartex" xmlns:cx5="http://schemas.microsoft.com/office/drawing/2016/5/11/chartex" xmlns:cx6="http://schemas.microsoft.com/office/drawing/2016/5/12/chartex" xmlns:cx7="http://schemas.microsoft.com/office/drawing/2016/5/13/chartex" xmlns:cx8="http://schemas.microsoft.com/office/drawing/2016/5/14/chartex" xmlns:mc="http://schemas.openxmlformats.org/markup-compatibility/2006" xmlns:aink="http://schemas.microsoft.com/office/drawing/2016/ink" xmlns:am3d="http://schemas.microsoft.com/office/drawing/2017/model3d" xmlns:o="urn:schemas-microsoft-com:office:office" xmlns:oel="http://schemas.microsoft.com/office/2019/extlst" xmlns:r="http://schemas.openxmlformats.org/officeDocument/2006/relationships" xmlns:m="http://schemas.openxmlformats.org/officeDocument/2006/math" xmlns:v="urn:schemas-microsoft-com:vml" xmlns:wp14="http://schemas.microsoft.com/office/word/2010/wordprocessingDrawing" xmlns:wp="http://schemas.openxmlformats.org/drawingml/2006/wordprocessingDrawing" xmlns:w10="urn:schemas-microsoft-com:office:word" xmlns:w="http://schemas.openxmlformats.org/wordprocessingml/2006/main" xmlns:w14="http://schemas.microsoft.com/office/word/2010/wordml" xmlns:w15="http://schemas.microsoft.com/office/word/2012/wordml" xmlns:w16cex="http://schemas.microsoft.com/office/word/2018/wordml/cex" xmlns:w16cid="http://schemas.microsoft.com/office/word/2016/wordml/cid" xmlns:w16="http://schemas.microsoft.com/office/word/2018/wordml" xmlns:w16du="http://schemas.microsoft.com/office/word/2023/wordml/word16du" xmlns:w16sdtdh="http://schemas.microsoft.com/office/word/2020/wordml/sdtdatahash" xmlns:w16se="http://schemas.microsoft.com/office/word/2015/wordml/symex" xmlns:wpg="http://schemas.microsoft.com/office/word/2010/wordprocessingGroup" xmlns:wpi="http://schemas.microsoft.com/office/word/2010/wordprocessingInk" xmlns:wne="http://schemas.microsoft.com/office/word/2006/wordml" xmlns:wps="http://schemas.microsoft.com/office/word/2010/wordprocessingShape" mc:Ignorable="w14 w15 w16se w16cid w16 w16cex w16sdtdh wp14">
+<w:numbering xmlns:wpc="http://schemas.microsoft.com/office/word/2010/wordprocessingCanvas" xmlns:cx="http://schemas.microsoft.com/office/drawing/2014/chartex" xmlns:cx1="http://schemas.microsoft.com/office/drawing/2015/9/8/chartex" xmlns:cx2="http://schemas.microsoft.com/office/drawing/2015/10/21/chartex" xmlns:cx3="http://schemas.microsoft.com/office/drawing/2016/5/9/chartex" xmlns:cx4="http://schemas.microsoft.com/office/drawing/2016/5/10/chartex" xmlns:cx5="http://schemas.microsoft.com/office/drawing/2016/5/11/chartex" xmlns:cx6="http://schemas.microsoft.com/office/drawing/2016/5/12/chartex" xmlns:cx7="http://schemas.microsoft.com/office/drawing/2016/5/13/chartex" xmlns:cx8="http://schemas.microsoft.com/office/drawing/2016/5/14/chartex" xmlns:mc="http://schemas.openxmlformats.org/markup-compatibility/2006" xmlns:aink="http://schemas.microsoft.com/office/drawing/2016/ink" xmlns:am3d="http://schemas.microsoft.com/office/drawing/2017/model3d" xmlns:o="urn:schemas-microsoft-com:office:office" xmlns:oel="http://schemas.microsoft.com/office/2019/extlst" xmlns:r="http://schemas.openxmlformats.org/officeDocument/2006/relationships" xmlns:m="http://schemas.openxmlformats.org/officeDocument/2006/math" xmlns:v="urn:schemas-microsoft-com:vml" xmlns:wp14="http://schemas.microsoft.com/office/word/2010/wordprocessingDrawing" xmlns:wp="http://schemas.openxmlformats.org/drawingml/2006/wordprocessingDrawing" xmlns:w10="urn:schemas-microsoft-com:office:word" xmlns:w="http://schemas.openxmlformats.org/wordprocessingml/2006/main" xmlns:w14="http://schemas.microsoft.com/office/word/2010/wordml" xmlns:w15="http://schemas.microsoft.com/office/word/2012/wordml" xmlns:w16cex="http://schemas.microsoft.com/office/word/2018/wordml/cex" xmlns:w16cid="http://schemas.microsoft.com/office/word/2016/wordml/cid" xmlns:w16="http://schemas.microsoft.com/office/word/2018/wordml" xmlns:w16sdtdh="http://schemas.microsoft.com/office/word/2020/wordml/sdtdatahash" xmlns:w16se="http://schemas.microsoft.com/office/word/2015/wordml/symex" xmlns:wpg="http://schemas.microsoft.com/office/word/2010/wordprocessingGroup" xmlns:wpi="http://schemas.microsoft.com/office/word/2010/wordprocessingInk" xmlns:wne="http://schemas.microsoft.com/office/word/2006/wordml" xmlns:wps="http://schemas.microsoft.com/office/word/2010/wordprocessingShape" mc:Ignorable="w14 w15 w16se w16cid w16 w16cex w16sdtdh wp14">
   <w:abstractNum w:abstractNumId="0" w15:restartNumberingAfterBreak="0">
     <w:nsid w:val="003945DE"/>
     <w:multiLevelType w:val="hybridMultilevel"/>
@@ -5480,6 +6526,119 @@
     </w:lvl>
   </w:abstractNum>
   <w:abstractNum w:abstractNumId="33" w15:restartNumberingAfterBreak="0">
+    <w:nsid w:val="63A872FB"/>
+    <w:multiLevelType w:val="hybridMultilevel"/>
+    <w:tmpl w:val="0A48EEEE"/>
+    <w:lvl w:ilvl="0" w:tplc="FD229C70">
+      <w:start w:val="3"/>
+      <w:numFmt w:val="bullet"/>
+      <w:lvlText w:val="-"/>
+      <w:lvlJc w:val="left"/>
+      <w:pPr>
+        <w:ind w:left="720" w:hanging="360"/>
+      </w:pPr>
+      <w:rPr>
+        <w:rFonts w:ascii="Century Gothic" w:eastAsiaTheme="minorHAnsi" w:hAnsi="Century Gothic" w:cstheme="minorBidi" w:hint="default"/>
+      </w:rPr>
+    </w:lvl>
+    <w:lvl w:ilvl="1" w:tplc="0C0A0003" w:tentative="1">
+      <w:start w:val="1"/>
+      <w:numFmt w:val="bullet"/>
+      <w:lvlText w:val="o"/>
+      <w:lvlJc w:val="left"/>
+      <w:pPr>
+        <w:ind w:left="1440" w:hanging="360"/>
+      </w:pPr>
+      <w:rPr>
+        <w:rFonts w:ascii="Courier New" w:hAnsi="Courier New" w:cs="Courier New" w:hint="default"/>
+      </w:rPr>
+    </w:lvl>
+    <w:lvl w:ilvl="2" w:tplc="0C0A0005" w:tentative="1">
+      <w:start w:val="1"/>
+      <w:numFmt w:val="bullet"/>
+      <w:lvlText w:val=""/>
+      <w:lvlJc w:val="left"/>
+      <w:pPr>
+        <w:ind w:left="2160" w:hanging="360"/>
+      </w:pPr>
+      <w:rPr>
+        <w:rFonts w:ascii="Wingdings" w:hAnsi="Wingdings" w:hint="default"/>
+      </w:rPr>
+    </w:lvl>
+    <w:lvl w:ilvl="3" w:tplc="0C0A0001" w:tentative="1">
+      <w:start w:val="1"/>
+      <w:numFmt w:val="bullet"/>
+      <w:lvlText w:val=""/>
+      <w:lvlJc w:val="left"/>
+      <w:pPr>
+        <w:ind w:left="2880" w:hanging="360"/>
+      </w:pPr>
+      <w:rPr>
+        <w:rFonts w:ascii="Symbol" w:hAnsi="Symbol" w:hint="default"/>
+      </w:rPr>
+    </w:lvl>
+    <w:lvl w:ilvl="4" w:tplc="0C0A0003" w:tentative="1">
+      <w:start w:val="1"/>
+      <w:numFmt w:val="bullet"/>
+      <w:lvlText w:val="o"/>
+      <w:lvlJc w:val="left"/>
+      <w:pPr>
+        <w:ind w:left="3600" w:hanging="360"/>
+      </w:pPr>
+      <w:rPr>
+        <w:rFonts w:ascii="Courier New" w:hAnsi="Courier New" w:cs="Courier New" w:hint="default"/>
+      </w:rPr>
+    </w:lvl>
+    <w:lvl w:ilvl="5" w:tplc="0C0A0005" w:tentative="1">
+      <w:start w:val="1"/>
+      <w:numFmt w:val="bullet"/>
+      <w:lvlText w:val=""/>
+      <w:lvlJc w:val="left"/>
+      <w:pPr>
+        <w:ind w:left="4320" w:hanging="360"/>
+      </w:pPr>
+      <w:rPr>
+        <w:rFonts w:ascii="Wingdings" w:hAnsi="Wingdings" w:hint="default"/>
+      </w:rPr>
+    </w:lvl>
+    <w:lvl w:ilvl="6" w:tplc="0C0A0001" w:tentative="1">
+      <w:start w:val="1"/>
+      <w:numFmt w:val="bullet"/>
+      <w:lvlText w:val=""/>
+      <w:lvlJc w:val="left"/>
+      <w:pPr>
+        <w:ind w:left="5040" w:hanging="360"/>
+      </w:pPr>
+      <w:rPr>
+        <w:rFonts w:ascii="Symbol" w:hAnsi="Symbol" w:hint="default"/>
+      </w:rPr>
+    </w:lvl>
+    <w:lvl w:ilvl="7" w:tplc="0C0A0003" w:tentative="1">
+      <w:start w:val="1"/>
+      <w:numFmt w:val="bullet"/>
+      <w:lvlText w:val="o"/>
+      <w:lvlJc w:val="left"/>
+      <w:pPr>
+        <w:ind w:left="5760" w:hanging="360"/>
+      </w:pPr>
+      <w:rPr>
+        <w:rFonts w:ascii="Courier New" w:hAnsi="Courier New" w:cs="Courier New" w:hint="default"/>
+      </w:rPr>
+    </w:lvl>
+    <w:lvl w:ilvl="8" w:tplc="0C0A0005" w:tentative="1">
+      <w:start w:val="1"/>
+      <w:numFmt w:val="bullet"/>
+      <w:lvlText w:val=""/>
+      <w:lvlJc w:val="left"/>
+      <w:pPr>
+        <w:ind w:left="6480" w:hanging="360"/>
+      </w:pPr>
+      <w:rPr>
+        <w:rFonts w:ascii="Wingdings" w:hAnsi="Wingdings" w:hint="default"/>
+      </w:rPr>
+    </w:lvl>
+  </w:abstractNum>
+  <w:abstractNum w:abstractNumId="34" w15:restartNumberingAfterBreak="0">
     <w:nsid w:val="6695391E"/>
     <w:multiLevelType w:val="hybridMultilevel"/>
     <w:tmpl w:val="7FCEA6AE"/>
@@ -5592,7 +6751,7 @@
       </w:rPr>
     </w:lvl>
   </w:abstractNum>
-  <w:abstractNum w:abstractNumId="34" w15:restartNumberingAfterBreak="0">
+  <w:abstractNum w:abstractNumId="35" w15:restartNumberingAfterBreak="0">
     <w:nsid w:val="6BD81534"/>
     <w:multiLevelType w:val="hybridMultilevel"/>
     <w:tmpl w:val="07B88BB8"/>
@@ -5681,7 +6840,7 @@
       </w:pPr>
     </w:lvl>
   </w:abstractNum>
-  <w:abstractNum w:abstractNumId="35" w15:restartNumberingAfterBreak="0">
+  <w:abstractNum w:abstractNumId="36" w15:restartNumberingAfterBreak="0">
     <w:nsid w:val="6CCB6A03"/>
     <w:multiLevelType w:val="hybridMultilevel"/>
     <w:tmpl w:val="72023576"/>
@@ -5770,7 +6929,7 @@
       </w:pPr>
     </w:lvl>
   </w:abstractNum>
-  <w:abstractNum w:abstractNumId="36" w15:restartNumberingAfterBreak="0">
+  <w:abstractNum w:abstractNumId="37" w15:restartNumberingAfterBreak="0">
     <w:nsid w:val="6D860943"/>
     <w:multiLevelType w:val="multilevel"/>
     <w:tmpl w:val="ECE8466E"/>
@@ -5868,7 +7027,7 @@
       </w:pPr>
     </w:lvl>
   </w:abstractNum>
-  <w:abstractNum w:abstractNumId="37" w15:restartNumberingAfterBreak="0">
+  <w:abstractNum w:abstractNumId="38" w15:restartNumberingAfterBreak="0">
     <w:nsid w:val="73500472"/>
     <w:multiLevelType w:val="hybridMultilevel"/>
     <w:tmpl w:val="5062594E"/>
@@ -5981,7 +7140,7 @@
       </w:rPr>
     </w:lvl>
   </w:abstractNum>
-  <w:abstractNum w:abstractNumId="38" w15:restartNumberingAfterBreak="0">
+  <w:abstractNum w:abstractNumId="39" w15:restartNumberingAfterBreak="0">
     <w:nsid w:val="756169DB"/>
     <w:multiLevelType w:val="hybridMultilevel"/>
     <w:tmpl w:val="F7620E2C"/>
@@ -6094,7 +7253,7 @@
       </w:rPr>
     </w:lvl>
   </w:abstractNum>
-  <w:abstractNum w:abstractNumId="39" w15:restartNumberingAfterBreak="0">
+  <w:abstractNum w:abstractNumId="40" w15:restartNumberingAfterBreak="0">
     <w:nsid w:val="79644B3A"/>
     <w:multiLevelType w:val="multilevel"/>
     <w:tmpl w:val="D27EA2A8"/>
@@ -6228,7 +7387,7 @@
     <w:abstractNumId w:val="9"/>
   </w:num>
   <w:num w:numId="5" w16cid:durableId="601453062">
-    <w:abstractNumId w:val="37"/>
+    <w:abstractNumId w:val="38"/>
   </w:num>
   <w:num w:numId="6" w16cid:durableId="489947576">
     <w:abstractNumId w:val="4"/>
@@ -6237,10 +7396,10 @@
     <w:abstractNumId w:val="7"/>
   </w:num>
   <w:num w:numId="8" w16cid:durableId="906459625">
-    <w:abstractNumId w:val="39"/>
+    <w:abstractNumId w:val="40"/>
   </w:num>
   <w:num w:numId="9" w16cid:durableId="1875457736">
-    <w:abstractNumId w:val="34"/>
+    <w:abstractNumId w:val="35"/>
   </w:num>
   <w:num w:numId="10" w16cid:durableId="1080129535">
     <w:abstractNumId w:val="13"/>
@@ -6255,7 +7414,7 @@
     <w:abstractNumId w:val="14"/>
   </w:num>
   <w:num w:numId="14" w16cid:durableId="197471948">
-    <w:abstractNumId w:val="38"/>
+    <w:abstractNumId w:val="39"/>
   </w:num>
   <w:num w:numId="15" w16cid:durableId="2120685399">
     <w:abstractNumId w:val="10"/>
@@ -6264,7 +7423,7 @@
     <w:abstractNumId w:val="28"/>
   </w:num>
   <w:num w:numId="17" w16cid:durableId="880438946">
-    <w:abstractNumId w:val="35"/>
+    <w:abstractNumId w:val="36"/>
   </w:num>
   <w:num w:numId="18" w16cid:durableId="1390033877">
     <w:abstractNumId w:val="24"/>
@@ -6273,7 +7432,7 @@
     <w:abstractNumId w:val="22"/>
   </w:num>
   <w:num w:numId="20" w16cid:durableId="744381733">
-    <w:abstractNumId w:val="33"/>
+    <w:abstractNumId w:val="34"/>
   </w:num>
   <w:num w:numId="21" w16cid:durableId="1096440500">
     <w:abstractNumId w:val="20"/>
@@ -6327,13 +7486,16 @@
     <w:abstractNumId w:val="27"/>
   </w:num>
   <w:num w:numId="38" w16cid:durableId="266549382">
-    <w:abstractNumId w:val="36"/>
+    <w:abstractNumId w:val="37"/>
   </w:num>
   <w:num w:numId="39" w16cid:durableId="573204843">
     <w:abstractNumId w:val="32"/>
   </w:num>
   <w:num w:numId="40" w16cid:durableId="232931443">
     <w:abstractNumId w:val="25"/>
+  </w:num>
+  <w:num w:numId="41" w16cid:durableId="1057279">
+    <w:abstractNumId w:val="33"/>
   </w:num>
   <w:numIdMacAtCleanup w:val="7"/>
 </w:numbering>
@@ -6462,6 +7624,7 @@
     <w:lsdException w:name="HTML Sample" w:semiHidden="1" w:unhideWhenUsed="1"/>
     <w:lsdException w:name="HTML Typewriter" w:semiHidden="1" w:unhideWhenUsed="1"/>
     <w:lsdException w:name="HTML Variable" w:semiHidden="1" w:unhideWhenUsed="1"/>
+    <w:lsdException w:name="Normal Table" w:semiHidden="1" w:unhideWhenUsed="1"/>
     <w:lsdException w:name="annotation subject" w:semiHidden="1" w:unhideWhenUsed="1"/>
     <w:lsdException w:name="No List" w:semiHidden="1" w:unhideWhenUsed="1"/>
     <w:lsdException w:name="Outline List 1" w:semiHidden="1" w:unhideWhenUsed="1"/>
@@ -6504,8 +7667,11 @@
     <w:lsdException w:name="Table Contemporary" w:semiHidden="1" w:unhideWhenUsed="1"/>
     <w:lsdException w:name="Table Elegant" w:semiHidden="1" w:unhideWhenUsed="1"/>
     <w:lsdException w:name="Table Professional" w:semiHidden="1" w:unhideWhenUsed="1"/>
+    <w:lsdException w:name="Table Subtle 1" w:semiHidden="1" w:unhideWhenUsed="1"/>
     <w:lsdException w:name="Table Subtle 2" w:semiHidden="1" w:unhideWhenUsed="1"/>
     <w:lsdException w:name="Table Web 1" w:semiHidden="1" w:unhideWhenUsed="1"/>
+    <w:lsdException w:name="Table Web 2" w:semiHidden="1" w:unhideWhenUsed="1"/>
+    <w:lsdException w:name="Table Web 3" w:semiHidden="1" w:unhideWhenUsed="1"/>
     <w:lsdException w:name="Balloon Text" w:semiHidden="1" w:unhideWhenUsed="1"/>
     <w:lsdException w:name="Table Grid" w:uiPriority="39"/>
     <w:lsdException w:name="Table Theme" w:semiHidden="1" w:unhideWhenUsed="1"/>
@@ -6738,11 +7904,11 @@
       <w:rFonts w:ascii="Century Gothic" w:hAnsi="Century Gothic"/>
     </w:rPr>
   </w:style>
-  <w:style w:type="paragraph" w:styleId="Titre1">
+  <w:style w:type="paragraph" w:styleId="Ttulo1">
     <w:name w:val="heading 1"/>
     <w:basedOn w:val="Normal"/>
     <w:next w:val="Normal"/>
-    <w:link w:val="Titre1Car"/>
+    <w:link w:val="Ttulo1Car"/>
     <w:uiPriority w:val="9"/>
     <w:qFormat/>
     <w:rsid w:val="007B49ED"/>
@@ -6759,11 +7925,11 @@
       <w:szCs w:val="32"/>
     </w:rPr>
   </w:style>
-  <w:style w:type="paragraph" w:styleId="Titre2">
+  <w:style w:type="paragraph" w:styleId="Ttulo2">
     <w:name w:val="heading 2"/>
     <w:basedOn w:val="Normal"/>
     <w:next w:val="Normal"/>
-    <w:link w:val="Titre2Car"/>
+    <w:link w:val="Ttulo2Car"/>
     <w:uiPriority w:val="9"/>
     <w:unhideWhenUsed/>
     <w:qFormat/>
@@ -6781,11 +7947,11 @@
       <w:szCs w:val="26"/>
     </w:rPr>
   </w:style>
-  <w:style w:type="paragraph" w:styleId="Titre3">
+  <w:style w:type="paragraph" w:styleId="Ttulo3">
     <w:name w:val="heading 3"/>
     <w:basedOn w:val="Normal"/>
     <w:next w:val="Normal"/>
-    <w:link w:val="Titre3Car"/>
+    <w:link w:val="Ttulo3Car"/>
     <w:uiPriority w:val="9"/>
     <w:unhideWhenUsed/>
     <w:qFormat/>
@@ -6803,13 +7969,13 @@
       <w:szCs w:val="24"/>
     </w:rPr>
   </w:style>
-  <w:style w:type="character" w:default="1" w:styleId="Policepardfaut">
+  <w:style w:type="character" w:default="1" w:styleId="Fuentedeprrafopredeter">
     <w:name w:val="Default Paragraph Font"/>
     <w:uiPriority w:val="1"/>
     <w:semiHidden/>
     <w:unhideWhenUsed/>
   </w:style>
-  <w:style w:type="table" w:default="1" w:styleId="TableauNormal">
+  <w:style w:type="table" w:default="1" w:styleId="Tablanormal">
     <w:name w:val="Normal Table"/>
     <w:uiPriority w:val="99"/>
     <w:semiHidden/>
@@ -6824,16 +7990,16 @@
       </w:tblCellMar>
     </w:tblPr>
   </w:style>
-  <w:style w:type="numbering" w:default="1" w:styleId="Aucuneliste">
+  <w:style w:type="numbering" w:default="1" w:styleId="Sinlista">
     <w:name w:val="No List"/>
     <w:uiPriority w:val="99"/>
     <w:semiHidden/>
     <w:unhideWhenUsed/>
   </w:style>
-  <w:style w:type="paragraph" w:styleId="En-tte">
+  <w:style w:type="paragraph" w:styleId="Encabezado">
     <w:name w:val="header"/>
     <w:basedOn w:val="Normal"/>
-    <w:link w:val="En-tteCar"/>
+    <w:link w:val="EncabezadoCar"/>
     <w:uiPriority w:val="99"/>
     <w:unhideWhenUsed/>
     <w:rsid w:val="00FE3EE5"/>
@@ -6845,17 +8011,17 @@
       <w:spacing w:after="0" w:line="240" w:lineRule="auto"/>
     </w:pPr>
   </w:style>
-  <w:style w:type="character" w:customStyle="1" w:styleId="En-tteCar">
-    <w:name w:val="En-tête Car"/>
-    <w:basedOn w:val="Policepardfaut"/>
-    <w:link w:val="En-tte"/>
+  <w:style w:type="character" w:customStyle="1" w:styleId="EncabezadoCar">
+    <w:name w:val="Encabezado Car"/>
+    <w:basedOn w:val="Fuentedeprrafopredeter"/>
+    <w:link w:val="Encabezado"/>
     <w:uiPriority w:val="99"/>
     <w:rsid w:val="00FE3EE5"/>
   </w:style>
-  <w:style w:type="paragraph" w:styleId="Pieddepage">
+  <w:style w:type="paragraph" w:styleId="Piedepgina">
     <w:name w:val="footer"/>
     <w:basedOn w:val="Normal"/>
-    <w:link w:val="PieddepageCar"/>
+    <w:link w:val="PiedepginaCar"/>
     <w:uiPriority w:val="99"/>
     <w:unhideWhenUsed/>
     <w:rsid w:val="00FE3EE5"/>
@@ -6867,16 +8033,16 @@
       <w:spacing w:after="0" w:line="240" w:lineRule="auto"/>
     </w:pPr>
   </w:style>
-  <w:style w:type="character" w:customStyle="1" w:styleId="PieddepageCar">
-    <w:name w:val="Pied de page Car"/>
-    <w:basedOn w:val="Policepardfaut"/>
-    <w:link w:val="Pieddepage"/>
+  <w:style w:type="character" w:customStyle="1" w:styleId="PiedepginaCar">
+    <w:name w:val="Pie de página Car"/>
+    <w:basedOn w:val="Fuentedeprrafopredeter"/>
+    <w:link w:val="Piedepgina"/>
     <w:uiPriority w:val="99"/>
     <w:rsid w:val="00FE3EE5"/>
   </w:style>
-  <w:style w:type="paragraph" w:styleId="Sansinterligne">
+  <w:style w:type="paragraph" w:styleId="Sinespaciado">
     <w:name w:val="No Spacing"/>
-    <w:link w:val="SansinterligneCar"/>
+    <w:link w:val="SinespaciadoCar"/>
     <w:uiPriority w:val="1"/>
     <w:qFormat/>
     <w:rsid w:val="00FE3EE5"/>
@@ -6888,10 +8054,10 @@
       <w:lang w:eastAsia="fr-CH"/>
     </w:rPr>
   </w:style>
-  <w:style w:type="character" w:customStyle="1" w:styleId="SansinterligneCar">
-    <w:name w:val="Sans interligne Car"/>
-    <w:basedOn w:val="Policepardfaut"/>
-    <w:link w:val="Sansinterligne"/>
+  <w:style w:type="character" w:customStyle="1" w:styleId="SinespaciadoCar">
+    <w:name w:val="Sin espaciado Car"/>
+    <w:basedOn w:val="Fuentedeprrafopredeter"/>
+    <w:link w:val="Sinespaciado"/>
     <w:uiPriority w:val="1"/>
     <w:rsid w:val="00FE3EE5"/>
     <w:rPr>
@@ -6899,7 +8065,7 @@
       <w:lang w:eastAsia="fr-CH"/>
     </w:rPr>
   </w:style>
-  <w:style w:type="paragraph" w:styleId="Paragraphedeliste">
+  <w:style w:type="paragraph" w:styleId="Prrafodelista">
     <w:name w:val="List Paragraph"/>
     <w:basedOn w:val="Normal"/>
     <w:uiPriority w:val="34"/>
@@ -6924,10 +8090,10 @@
       <w:lang w:val="fr-FR" w:eastAsia="fr-FR"/>
     </w:rPr>
   </w:style>
-  <w:style w:type="character" w:customStyle="1" w:styleId="Titre1Car">
-    <w:name w:val="Titre 1 Car"/>
-    <w:basedOn w:val="Policepardfaut"/>
-    <w:link w:val="Titre1"/>
+  <w:style w:type="character" w:customStyle="1" w:styleId="Ttulo1Car">
+    <w:name w:val="Título 1 Car"/>
+    <w:basedOn w:val="Fuentedeprrafopredeter"/>
+    <w:link w:val="Ttulo1"/>
     <w:uiPriority w:val="9"/>
     <w:rsid w:val="007B49ED"/>
     <w:rPr>
@@ -6937,10 +8103,10 @@
       <w:szCs w:val="32"/>
     </w:rPr>
   </w:style>
-  <w:style w:type="character" w:customStyle="1" w:styleId="Titre2Car">
-    <w:name w:val="Titre 2 Car"/>
-    <w:basedOn w:val="Policepardfaut"/>
-    <w:link w:val="Titre2"/>
+  <w:style w:type="character" w:customStyle="1" w:styleId="Ttulo2Car">
+    <w:name w:val="Título 2 Car"/>
+    <w:basedOn w:val="Fuentedeprrafopredeter"/>
+    <w:link w:val="Ttulo2"/>
     <w:uiPriority w:val="9"/>
     <w:rsid w:val="001044B9"/>
     <w:rPr>
@@ -6950,10 +8116,10 @@
       <w:szCs w:val="26"/>
     </w:rPr>
   </w:style>
-  <w:style w:type="character" w:customStyle="1" w:styleId="Titre3Car">
-    <w:name w:val="Titre 3 Car"/>
-    <w:basedOn w:val="Policepardfaut"/>
-    <w:link w:val="Titre3"/>
+  <w:style w:type="character" w:customStyle="1" w:styleId="Ttulo3Car">
+    <w:name w:val="Título 3 Car"/>
+    <w:basedOn w:val="Fuentedeprrafopredeter"/>
+    <w:link w:val="Ttulo3"/>
     <w:uiPriority w:val="9"/>
     <w:rsid w:val="001044B9"/>
     <w:rPr>
@@ -6963,9 +8129,9 @@
       <w:szCs w:val="24"/>
     </w:rPr>
   </w:style>
-  <w:style w:type="table" w:styleId="Grilledutableau">
+  <w:style w:type="table" w:styleId="Tablaconcuadrcula">
     <w:name w:val="Table Grid"/>
-    <w:basedOn w:val="TableauNormal"/>
+    <w:basedOn w:val="Tablanormal"/>
     <w:uiPriority w:val="39"/>
     <w:rsid w:val="001044B9"/>
     <w:pPr>
@@ -6982,9 +8148,9 @@
       </w:tblBorders>
     </w:tblPr>
   </w:style>
-  <w:style w:type="character" w:styleId="Lienhypertexte">
+  <w:style w:type="character" w:styleId="Hipervnculo">
     <w:name w:val="Hyperlink"/>
-    <w:basedOn w:val="Policepardfaut"/>
+    <w:basedOn w:val="Fuentedeprrafopredeter"/>
     <w:uiPriority w:val="99"/>
     <w:unhideWhenUsed/>
     <w:rsid w:val="007D0A76"/>
@@ -6995,7 +8161,7 @@
   </w:style>
   <w:style w:type="character" w:customStyle="1" w:styleId="Mentionnonrsolue1">
     <w:name w:val="Mention non résolue1"/>
-    <w:basedOn w:val="Policepardfaut"/>
+    <w:basedOn w:val="Fuentedeprrafopredeter"/>
     <w:uiPriority w:val="99"/>
     <w:semiHidden/>
     <w:unhideWhenUsed/>
@@ -7005,9 +8171,9 @@
       <w:shd w:val="clear" w:color="auto" w:fill="E1DFDD"/>
     </w:rPr>
   </w:style>
-  <w:style w:type="paragraph" w:styleId="En-ttedetabledesmatires">
+  <w:style w:type="paragraph" w:styleId="TtuloTDC">
     <w:name w:val="TOC Heading"/>
-    <w:basedOn w:val="Titre1"/>
+    <w:basedOn w:val="Ttulo1"/>
     <w:next w:val="Normal"/>
     <w:uiPriority w:val="39"/>
     <w:unhideWhenUsed/>
@@ -7020,7 +8186,7 @@
       <w:lang w:val="es-ES" w:eastAsia="es-ES"/>
     </w:rPr>
   </w:style>
-  <w:style w:type="paragraph" w:styleId="TM1">
+  <w:style w:type="paragraph" w:styleId="TDC1">
     <w:name w:val="toc 1"/>
     <w:basedOn w:val="Normal"/>
     <w:next w:val="Normal"/>
@@ -7032,7 +8198,7 @@
       <w:spacing w:after="100"/>
     </w:pPr>
   </w:style>
-  <w:style w:type="paragraph" w:styleId="TM2">
+  <w:style w:type="paragraph" w:styleId="TDC2">
     <w:name w:val="toc 2"/>
     <w:basedOn w:val="Normal"/>
     <w:next w:val="Normal"/>
@@ -7045,7 +8211,7 @@
       <w:ind w:left="220"/>
     </w:pPr>
   </w:style>
-  <w:style w:type="paragraph" w:styleId="TM3">
+  <w:style w:type="paragraph" w:styleId="TDC3">
     <w:name w:val="toc 3"/>
     <w:basedOn w:val="Normal"/>
     <w:next w:val="Normal"/>
@@ -7058,7 +8224,7 @@
       <w:ind w:left="440"/>
     </w:pPr>
   </w:style>
-  <w:style w:type="paragraph" w:styleId="Lgende">
+  <w:style w:type="paragraph" w:styleId="Descripcin">
     <w:name w:val="caption"/>
     <w:basedOn w:val="Normal"/>
     <w:next w:val="Normal"/>
@@ -7087,9 +8253,9 @@
       </w:numPr>
     </w:pPr>
   </w:style>
-  <w:style w:type="character" w:styleId="CodeHTML">
+  <w:style w:type="character" w:styleId="CdigoHTML">
     <w:name w:val="HTML Code"/>
-    <w:basedOn w:val="Policepardfaut"/>
+    <w:basedOn w:val="Fuentedeprrafopredeter"/>
     <w:uiPriority w:val="99"/>
     <w:semiHidden/>
     <w:unhideWhenUsed/>
@@ -7104,7 +8270,7 @@
 </file>
 
 <file path=word/glossary/document.xml><?xml version="1.0" encoding="utf-8"?>
-<w:glossaryDocument xmlns:wpc="http://schemas.microsoft.com/office/word/2010/wordprocessingCanvas" xmlns:cx="http://schemas.microsoft.com/office/drawing/2014/chartex" xmlns:cx1="http://schemas.microsoft.com/office/drawing/2015/9/8/chartex" xmlns:cx2="http://schemas.microsoft.com/office/drawing/2015/10/21/chartex" xmlns:cx3="http://schemas.microsoft.com/office/drawing/2016/5/9/chartex" xmlns:cx4="http://schemas.microsoft.com/office/drawing/2016/5/10/chartex" xmlns:cx5="http://schemas.microsoft.com/office/drawing/2016/5/11/chartex" xmlns:cx6="http://schemas.microsoft.com/office/drawing/2016/5/12/chartex" xmlns:cx7="http://schemas.microsoft.com/office/drawing/2016/5/13/chartex" xmlns:cx8="http://schemas.microsoft.com/office/drawing/2016/5/14/chartex" xmlns:mc="http://schemas.openxmlformats.org/markup-compatibility/2006" xmlns:aink="http://schemas.microsoft.com/office/drawing/2016/ink" xmlns:am3d="http://schemas.microsoft.com/office/drawing/2017/model3d" xmlns:o="urn:schemas-microsoft-com:office:office" xmlns:oel="http://schemas.microsoft.com/office/2019/extlst" xmlns:r="http://schemas.openxmlformats.org/officeDocument/2006/relationships" xmlns:m="http://schemas.openxmlformats.org/officeDocument/2006/math" xmlns:v="urn:schemas-microsoft-com:vml" xmlns:wp14="http://schemas.microsoft.com/office/word/2010/wordprocessingDrawing" xmlns:wp="http://schemas.openxmlformats.org/drawingml/2006/wordprocessingDrawing" xmlns:w10="urn:schemas-microsoft-com:office:word" xmlns:w="http://schemas.openxmlformats.org/wordprocessingml/2006/main" xmlns:w14="http://schemas.microsoft.com/office/word/2010/wordml" xmlns:w15="http://schemas.microsoft.com/office/word/2012/wordml" xmlns:w16cex="http://schemas.microsoft.com/office/word/2018/wordml/cex" xmlns:w16cid="http://schemas.microsoft.com/office/word/2016/wordml/cid" xmlns:w16="http://schemas.microsoft.com/office/word/2018/wordml" xmlns:w16du="http://schemas.microsoft.com/office/word/2023/wordml/word16du" xmlns:w16sdtdh="http://schemas.microsoft.com/office/word/2020/wordml/sdtdatahash" xmlns:w16se="http://schemas.microsoft.com/office/word/2015/wordml/symex" xmlns:wpg="http://schemas.microsoft.com/office/word/2010/wordprocessingGroup" xmlns:wpi="http://schemas.microsoft.com/office/word/2010/wordprocessingInk" xmlns:wne="http://schemas.microsoft.com/office/word/2006/wordml" xmlns:wps="http://schemas.microsoft.com/office/word/2010/wordprocessingShape" mc:Ignorable="w14 w15 w16se w16cid w16 w16cex w16sdtdh wp14">
+<w:glossaryDocument xmlns:wpc="http://schemas.microsoft.com/office/word/2010/wordprocessingCanvas" xmlns:cx="http://schemas.microsoft.com/office/drawing/2014/chartex" xmlns:cx1="http://schemas.microsoft.com/office/drawing/2015/9/8/chartex" xmlns:cx2="http://schemas.microsoft.com/office/drawing/2015/10/21/chartex" xmlns:cx3="http://schemas.microsoft.com/office/drawing/2016/5/9/chartex" xmlns:cx4="http://schemas.microsoft.com/office/drawing/2016/5/10/chartex" xmlns:cx5="http://schemas.microsoft.com/office/drawing/2016/5/11/chartex" xmlns:cx6="http://schemas.microsoft.com/office/drawing/2016/5/12/chartex" xmlns:cx7="http://schemas.microsoft.com/office/drawing/2016/5/13/chartex" xmlns:cx8="http://schemas.microsoft.com/office/drawing/2016/5/14/chartex" xmlns:mc="http://schemas.openxmlformats.org/markup-compatibility/2006" xmlns:aink="http://schemas.microsoft.com/office/drawing/2016/ink" xmlns:am3d="http://schemas.microsoft.com/office/drawing/2017/model3d" xmlns:o="urn:schemas-microsoft-com:office:office" xmlns:oel="http://schemas.microsoft.com/office/2019/extlst" xmlns:r="http://schemas.openxmlformats.org/officeDocument/2006/relationships" xmlns:m="http://schemas.openxmlformats.org/officeDocument/2006/math" xmlns:v="urn:schemas-microsoft-com:vml" xmlns:wp14="http://schemas.microsoft.com/office/word/2010/wordprocessingDrawing" xmlns:wp="http://schemas.openxmlformats.org/drawingml/2006/wordprocessingDrawing" xmlns:w10="urn:schemas-microsoft-com:office:word" xmlns:w="http://schemas.openxmlformats.org/wordprocessingml/2006/main" xmlns:w14="http://schemas.microsoft.com/office/word/2010/wordml" xmlns:w15="http://schemas.microsoft.com/office/word/2012/wordml" xmlns:w16cex="http://schemas.microsoft.com/office/word/2018/wordml/cex" xmlns:w16cid="http://schemas.microsoft.com/office/word/2016/wordml/cid" xmlns:w16="http://schemas.microsoft.com/office/word/2018/wordml" xmlns:w16sdtdh="http://schemas.microsoft.com/office/word/2020/wordml/sdtdatahash" xmlns:w16se="http://schemas.microsoft.com/office/word/2015/wordml/symex" xmlns:wpg="http://schemas.microsoft.com/office/word/2010/wordprocessingGroup" xmlns:wpi="http://schemas.microsoft.com/office/word/2010/wordprocessingInk" xmlns:wne="http://schemas.microsoft.com/office/word/2006/wordml" xmlns:wps="http://schemas.microsoft.com/office/word/2010/wordprocessingShape" mc:Ignorable="w14 w15 w16se w16cid w16 w16cex w16sdtdh wp14">
   <w:docParts>
     <w:docPart>
       <w:docPartPr>
@@ -7130,7 +8296,7 @@
             <w:rPr>
               <w:rFonts w:asciiTheme="majorHAnsi" w:eastAsiaTheme="majorEastAsia" w:hAnsiTheme="majorHAnsi" w:cstheme="majorBidi"/>
               <w:caps/>
-              <w:color w:val="4472C4" w:themeColor="accent1"/>
+              <w:color w:val="156082" w:themeColor="accent1"/>
               <w:sz w:val="80"/>
               <w:szCs w:val="80"/>
               <w:lang w:val="fr-FR"/>
@@ -7202,6 +8368,18 @@
     <w:pitch w:val="variable"/>
     <w:sig w:usb0="E0002EFF" w:usb1="C000785B" w:usb2="00000009" w:usb3="00000000" w:csb0="000001FF" w:csb1="00000000"/>
   </w:font>
+  <w:font w:name="Aptos">
+    <w:charset w:val="00"/>
+    <w:family w:val="swiss"/>
+    <w:pitch w:val="variable"/>
+    <w:sig w:usb0="20000287" w:usb1="00000003" w:usb2="00000000" w:usb3="00000000" w:csb0="0000019F" w:csb1="00000000"/>
+  </w:font>
+  <w:font w:name="Aptos Display">
+    <w:charset w:val="00"/>
+    <w:family w:val="swiss"/>
+    <w:pitch w:val="variable"/>
+    <w:sig w:usb0="20000287" w:usb1="00000003" w:usb2="00000000" w:usb3="00000000" w:csb0="0000019F" w:csb1="00000000"/>
+  </w:font>
 </w:fonts>
 </file>
 
@@ -7239,6 +8417,7 @@
     <w:rsid w:val="00AD0009"/>
     <w:rsid w:val="00B51986"/>
     <w:rsid w:val="00E07D08"/>
+    <w:rsid w:val="00E55828"/>
     <w:rsid w:val="00EB6A2D"/>
   </w:rsids>
   <m:mathPr>
@@ -7256,7 +8435,7 @@
   </m:mathPr>
   <w:themeFontLang w:val="fr-CH"/>
   <w:clrSchemeMapping w:bg1="light1" w:t1="dark1" w:bg2="light2" w:t2="dark2" w:accent1="accent1" w:accent2="accent2" w:accent3="accent3" w:accent4="accent4" w:accent5="accent5" w:accent6="accent6" w:hyperlink="hyperlink" w:followedHyperlink="followedHyperlink"/>
-  <w:decimalSymbol w:val="."/>
+  <w:decimalSymbol w:val=","/>
   <w:listSeparator w:val=";"/>
   <w15:chartTrackingRefBased/>
 </w:settings>
@@ -7385,6 +8564,7 @@
     <w:lsdException w:name="HTML Sample" w:semiHidden="1" w:unhideWhenUsed="1"/>
     <w:lsdException w:name="HTML Typewriter" w:semiHidden="1" w:unhideWhenUsed="1"/>
     <w:lsdException w:name="HTML Variable" w:semiHidden="1" w:unhideWhenUsed="1"/>
+    <w:lsdException w:name="Normal Table" w:semiHidden="1" w:unhideWhenUsed="1"/>
     <w:lsdException w:name="annotation subject" w:semiHidden="1" w:unhideWhenUsed="1"/>
     <w:lsdException w:name="No List" w:semiHidden="1" w:unhideWhenUsed="1"/>
     <w:lsdException w:name="Outline List 1" w:semiHidden="1" w:unhideWhenUsed="1"/>
@@ -7427,8 +8607,11 @@
     <w:lsdException w:name="Table Contemporary" w:semiHidden="1" w:unhideWhenUsed="1"/>
     <w:lsdException w:name="Table Elegant" w:semiHidden="1" w:unhideWhenUsed="1"/>
     <w:lsdException w:name="Table Professional" w:semiHidden="1" w:unhideWhenUsed="1"/>
+    <w:lsdException w:name="Table Subtle 1" w:semiHidden="1" w:unhideWhenUsed="1"/>
     <w:lsdException w:name="Table Subtle 2" w:semiHidden="1" w:unhideWhenUsed="1"/>
     <w:lsdException w:name="Table Web 1" w:semiHidden="1" w:unhideWhenUsed="1"/>
+    <w:lsdException w:name="Table Web 2" w:semiHidden="1" w:unhideWhenUsed="1"/>
+    <w:lsdException w:name="Table Web 3" w:semiHidden="1" w:unhideWhenUsed="1"/>
     <w:lsdException w:name="Balloon Text" w:semiHidden="1" w:unhideWhenUsed="1"/>
     <w:lsdException w:name="Table Grid" w:uiPriority="39"/>
     <w:lsdException w:name="Table Theme" w:semiHidden="1" w:unhideWhenUsed="1"/>
@@ -7657,13 +8840,13 @@
     <w:name w:val="Normal"/>
     <w:qFormat/>
   </w:style>
-  <w:style w:type="character" w:default="1" w:styleId="Policepardfaut">
+  <w:style w:type="character" w:default="1" w:styleId="Fuentedeprrafopredeter">
     <w:name w:val="Default Paragraph Font"/>
     <w:uiPriority w:val="1"/>
     <w:semiHidden/>
     <w:unhideWhenUsed/>
   </w:style>
-  <w:style w:type="table" w:default="1" w:styleId="TableauNormal">
+  <w:style w:type="table" w:default="1" w:styleId="Tablanormal">
     <w:name w:val="Normal Table"/>
     <w:uiPriority w:val="99"/>
     <w:semiHidden/>
@@ -7678,7 +8861,7 @@
       </w:tblCellMar>
     </w:tblPr>
   </w:style>
-  <w:style w:type="numbering" w:default="1" w:styleId="Aucuneliste">
+  <w:style w:type="numbering" w:default="1" w:styleId="Sinlista">
     <w:name w:val="No List"/>
     <w:uiPriority w:val="99"/>
     <w:semiHidden/>
@@ -8016,19 +9199,6 @@
 </file>
 
 <file path=customXml/item3.xml><?xml version="1.0" encoding="utf-8"?>
-<b:Sources xmlns:b="http://schemas.openxmlformats.org/officeDocument/2006/bibliography" xmlns="http://schemas.openxmlformats.org/officeDocument/2006/bibliography" SelectedStyle="\APASixthEditionOfficeOnline.xsl" StyleName="APA" Version="6"/>
-</file>
-
-<file path=customXml/item4.xml><?xml version="1.0" encoding="utf-8"?>
-<?mso-contentType ?>
-<FormTemplates xmlns="http://schemas.microsoft.com/sharepoint/v3/contenttype/forms">
-  <Display>DocumentLibraryForm</Display>
-  <Edit>DocumentLibraryForm</Edit>
-  <New>DocumentLibraryForm</New>
-</FormTemplates>
-</file>
-
-<file path=customXml/item5.xml><?xml version="1.0" encoding="utf-8"?>
 <ct:contentTypeSchema xmlns:ct="http://schemas.microsoft.com/office/2006/metadata/contentType" xmlns:ma="http://schemas.microsoft.com/office/2006/metadata/properties/metaAttributes" ct:_="" ma:_="" ma:contentTypeName="Document" ma:contentTypeID="0x010100E529CC47EA4E614CBF50FAFAB9B8F32B" ma:contentTypeVersion="12" ma:contentTypeDescription="Crée un document." ma:contentTypeScope="" ma:versionID="4cb0ad740d14d835234d40feeeca33f9">
   <xsd:schema xmlns:xsd="http://www.w3.org/2001/XMLSchema" xmlns:xs="http://www.w3.org/2001/XMLSchema" xmlns:p="http://schemas.microsoft.com/office/2006/metadata/properties" xmlns:ns2="98d92101-24da-4498-9971-a24673344bd8" xmlns:ns3="dfa80de1-e9bb-4cf2-893d-d06220b3971a" targetNamespace="http://schemas.microsoft.com/office/2006/metadata/properties" ma:root="true" ma:fieldsID="7d8afc1019b1abb7dd8f9636ee686097" ns2:_="" ns3:_="">
     <xsd:import namespace="98d92101-24da-4498-9971-a24673344bd8"/>
@@ -8245,6 +9415,19 @@
 </ct:contentTypeSchema>
 </file>
 
+<file path=customXml/item4.xml><?xml version="1.0" encoding="utf-8"?>
+<?mso-contentType ?>
+<FormTemplates xmlns="http://schemas.microsoft.com/sharepoint/v3/contenttype/forms">
+  <Display>DocumentLibraryForm</Display>
+  <Edit>DocumentLibraryForm</Edit>
+  <New>DocumentLibraryForm</New>
+</FormTemplates>
+</file>
+
+<file path=customXml/item5.xml><?xml version="1.0" encoding="utf-8"?>
+<b:Sources xmlns:b="http://schemas.openxmlformats.org/officeDocument/2006/bibliography" xmlns="http://schemas.openxmlformats.org/officeDocument/2006/bibliography" SelectedStyle="\APASixthEditionOfficeOnline.xsl" StyleName="APA" Version="6"/>
+</file>
+
 <file path=customXml/itemProps1.xml><?xml version="1.0" encoding="utf-8"?>
 <ds:datastoreItem xmlns:ds="http://schemas.openxmlformats.org/officeDocument/2006/customXml" ds:itemID="{55AF091B-3C7A-41E3-B477-F2FDAA23CFDA}">
   <ds:schemaRefs>
@@ -8265,22 +9448,6 @@
 </file>
 
 <file path=customXml/itemProps3.xml><?xml version="1.0" encoding="utf-8"?>
-<ds:datastoreItem xmlns:ds="http://schemas.openxmlformats.org/officeDocument/2006/customXml" ds:itemID="{B4113081-670C-43F2-AAF9-E8D3AAFABE23}">
-  <ds:schemaRefs>
-    <ds:schemaRef ds:uri="http://schemas.openxmlformats.org/officeDocument/2006/bibliography"/>
-  </ds:schemaRefs>
-</ds:datastoreItem>
-</file>
-
-<file path=customXml/itemProps4.xml><?xml version="1.0" encoding="utf-8"?>
-<ds:datastoreItem xmlns:ds="http://schemas.openxmlformats.org/officeDocument/2006/customXml" ds:itemID="{49F5DEE4-C8F3-42DE-BB91-D4B66B0C8CBB}">
-  <ds:schemaRefs>
-    <ds:schemaRef ds:uri="http://schemas.microsoft.com/sharepoint/v3/contenttype/forms"/>
-  </ds:schemaRefs>
-</ds:datastoreItem>
-</file>
-
-<file path=customXml/itemProps5.xml><?xml version="1.0" encoding="utf-8"?>
 <ds:datastoreItem xmlns:ds="http://schemas.openxmlformats.org/officeDocument/2006/customXml" ds:itemID="{3CA7B030-DD2E-4D7C-93D2-1255A60D885A}">
   <ds:schemaRefs>
     <ds:schemaRef ds:uri="http://schemas.microsoft.com/office/2006/metadata/contentType"/>
@@ -8297,4 +9464,20 @@
     <ds:schemaRef ds:uri="http://schemas.microsoft.com/internal/obd"/>
   </ds:schemaRefs>
 </ds:datastoreItem>
+</file>
+
+<file path=customXml/itemProps4.xml><?xml version="1.0" encoding="utf-8"?>
+<ds:datastoreItem xmlns:ds="http://schemas.openxmlformats.org/officeDocument/2006/customXml" ds:itemID="{49F5DEE4-C8F3-42DE-BB91-D4B66B0C8CBB}">
+  <ds:schemaRefs>
+    <ds:schemaRef ds:uri="http://schemas.microsoft.com/sharepoint/v3/contenttype/forms"/>
+  </ds:schemaRefs>
+</ds:datastoreItem>
+</file>
+
+<file path=customXml/itemProps5.xml><?xml version="1.0" encoding="utf-8"?>
+<ds:datastoreItem xmlns:ds="http://schemas.openxmlformats.org/officeDocument/2006/customXml" ds:itemID="{B4113081-670C-43F2-AAF9-E8D3AAFABE23}">
+  <ds:schemaRefs>
+    <ds:schemaRef ds:uri="http://schemas.openxmlformats.org/officeDocument/2006/bibliography"/>
+  </ds:schemaRefs>
+</ds:datastoreItem>
 </file>
</xml_diff>

<commit_message>
API complete - Not tested & Rapport
</commit_message>
<xml_diff>
--- a/Documents/Rapport_P_Web_295.docx
+++ b/Documents/Rapport_P_Web_295.docx
@@ -1,6 +1,6 @@
 
 <file path=word/document.xml><?xml version="1.0" encoding="utf-8"?>
-<w:document xmlns:wpc="http://schemas.microsoft.com/office/word/2010/wordprocessingCanvas" xmlns:cx="http://schemas.microsoft.com/office/drawing/2014/chartex" xmlns:cx1="http://schemas.microsoft.com/office/drawing/2015/9/8/chartex" xmlns:cx2="http://schemas.microsoft.com/office/drawing/2015/10/21/chartex" xmlns:cx3="http://schemas.microsoft.com/office/drawing/2016/5/9/chartex" xmlns:cx4="http://schemas.microsoft.com/office/drawing/2016/5/10/chartex" xmlns:cx5="http://schemas.microsoft.com/office/drawing/2016/5/11/chartex" xmlns:cx6="http://schemas.microsoft.com/office/drawing/2016/5/12/chartex" xmlns:cx7="http://schemas.microsoft.com/office/drawing/2016/5/13/chartex" xmlns:cx8="http://schemas.microsoft.com/office/drawing/2016/5/14/chartex" xmlns:mc="http://schemas.openxmlformats.org/markup-compatibility/2006" xmlns:aink="http://schemas.microsoft.com/office/drawing/2016/ink" xmlns:am3d="http://schemas.microsoft.com/office/drawing/2017/model3d" xmlns:o="urn:schemas-microsoft-com:office:office" xmlns:oel="http://schemas.microsoft.com/office/2019/extlst" xmlns:r="http://schemas.openxmlformats.org/officeDocument/2006/relationships" xmlns:m="http://schemas.openxmlformats.org/officeDocument/2006/math" xmlns:v="urn:schemas-microsoft-com:vml" xmlns:wp14="http://schemas.microsoft.com/office/word/2010/wordprocessingDrawing" xmlns:wp="http://schemas.openxmlformats.org/drawingml/2006/wordprocessingDrawing" xmlns:w10="urn:schemas-microsoft-com:office:word" xmlns:w="http://schemas.openxmlformats.org/wordprocessingml/2006/main" xmlns:w14="http://schemas.microsoft.com/office/word/2010/wordml" xmlns:w15="http://schemas.microsoft.com/office/word/2012/wordml" xmlns:w16cex="http://schemas.microsoft.com/office/word/2018/wordml/cex" xmlns:w16cid="http://schemas.microsoft.com/office/word/2016/wordml/cid" xmlns:w16="http://schemas.microsoft.com/office/word/2018/wordml" xmlns:w16du="http://schemas.microsoft.com/office/word/2023/wordml/word16du" xmlns:w16sdtdh="http://schemas.microsoft.com/office/word/2020/wordml/sdtdatahash" xmlns:w16se="http://schemas.microsoft.com/office/word/2015/wordml/symex" xmlns:wpg="http://schemas.microsoft.com/office/word/2010/wordprocessingGroup" xmlns:wpi="http://schemas.microsoft.com/office/word/2010/wordprocessingInk" xmlns:wne="http://schemas.microsoft.com/office/word/2006/wordml" xmlns:wps="http://schemas.microsoft.com/office/word/2010/wordprocessingShape" mc:Ignorable="w14 w15 w16se w16cid w16 w16cex w16sdtdh wp14">
+<w:document xmlns:wpc="http://schemas.microsoft.com/office/word/2010/wordprocessingCanvas" xmlns:cx="http://schemas.microsoft.com/office/drawing/2014/chartex" xmlns:cx1="http://schemas.microsoft.com/office/drawing/2015/9/8/chartex" xmlns:cx2="http://schemas.microsoft.com/office/drawing/2015/10/21/chartex" xmlns:cx3="http://schemas.microsoft.com/office/drawing/2016/5/9/chartex" xmlns:cx4="http://schemas.microsoft.com/office/drawing/2016/5/10/chartex" xmlns:cx5="http://schemas.microsoft.com/office/drawing/2016/5/11/chartex" xmlns:cx6="http://schemas.microsoft.com/office/drawing/2016/5/12/chartex" xmlns:cx7="http://schemas.microsoft.com/office/drawing/2016/5/13/chartex" xmlns:cx8="http://schemas.microsoft.com/office/drawing/2016/5/14/chartex" xmlns:mc="http://schemas.openxmlformats.org/markup-compatibility/2006" xmlns:aink="http://schemas.microsoft.com/office/drawing/2016/ink" xmlns:am3d="http://schemas.microsoft.com/office/drawing/2017/model3d" xmlns:o="urn:schemas-microsoft-com:office:office" xmlns:oel="http://schemas.microsoft.com/office/2019/extlst" xmlns:r="http://schemas.openxmlformats.org/officeDocument/2006/relationships" xmlns:m="http://schemas.openxmlformats.org/officeDocument/2006/math" xmlns:v="urn:schemas-microsoft-com:vml" xmlns:wp14="http://schemas.microsoft.com/office/word/2010/wordprocessingDrawing" xmlns:wp="http://schemas.openxmlformats.org/drawingml/2006/wordprocessingDrawing" xmlns:w10="urn:schemas-microsoft-com:office:word" xmlns:w="http://schemas.openxmlformats.org/wordprocessingml/2006/main" xmlns:w14="http://schemas.microsoft.com/office/word/2010/wordml" xmlns:w15="http://schemas.microsoft.com/office/word/2012/wordml" xmlns:w16cex="http://schemas.microsoft.com/office/word/2018/wordml/cex" xmlns:w16cid="http://schemas.microsoft.com/office/word/2016/wordml/cid" xmlns:w16="http://schemas.microsoft.com/office/word/2018/wordml" xmlns:w16sdtdh="http://schemas.microsoft.com/office/word/2020/wordml/sdtdatahash" xmlns:w16se="http://schemas.microsoft.com/office/word/2015/wordml/symex" xmlns:wpg="http://schemas.microsoft.com/office/word/2010/wordprocessingGroup" xmlns:wpi="http://schemas.microsoft.com/office/word/2010/wordprocessingInk" xmlns:wne="http://schemas.microsoft.com/office/word/2006/wordml" xmlns:wps="http://schemas.microsoft.com/office/word/2010/wordprocessingShape" mc:Ignorable="w14 w15 w16se w16cid w16 w16cex w16sdtdh wp14">
   <w:body>
     <w:sdt>
       <w:sdtPr>
@@ -23,7 +23,7 @@
       <w:sdtContent>
         <w:p>
           <w:pPr>
-            <w:pStyle w:val="Sansinterligne"/>
+            <w:pStyle w:val="Sinespaciado"/>
             <w:spacing w:after="240"/>
             <w:jc w:val="center"/>
             <w:rPr>
@@ -84,7 +84,7 @@
         </w:p>
         <w:p>
           <w:pPr>
-            <w:pStyle w:val="Sansinterligne"/>
+            <w:pStyle w:val="Sinespaciado"/>
             <w:jc w:val="center"/>
             <w:rPr>
               <w:rFonts w:ascii="Century Gothic" w:hAnsi="Century Gothic"/>
@@ -186,7 +186,7 @@
                                 <w:sdtContent>
                                   <w:p>
                                     <w:pPr>
-                                      <w:pStyle w:val="Sansinterligne"/>
+                                      <w:pStyle w:val="Sinespaciado"/>
                                       <w:spacing w:after="40"/>
                                       <w:jc w:val="center"/>
                                       <w:rPr>
@@ -213,7 +213,7 @@
                               </w:sdt>
                               <w:p>
                                 <w:pPr>
-                                  <w:pStyle w:val="Sansinterligne"/>
+                                  <w:pStyle w:val="Sinespaciado"/>
                                   <w:jc w:val="center"/>
                                   <w:rPr>
                                     <w:rFonts w:ascii="Century Gothic" w:hAnsi="Century Gothic"/>
@@ -263,7 +263,7 @@
                               </w:p>
                               <w:p>
                                 <w:pPr>
-                                  <w:pStyle w:val="Sansinterligne"/>
+                                  <w:pStyle w:val="Sinespaciado"/>
                                   <w:jc w:val="center"/>
                                   <w:rPr>
                                     <w:rFonts w:ascii="Century Gothic" w:hAnsi="Century Gothic"/>
@@ -328,7 +328,7 @@
                   </wp:anchor>
                 </w:drawing>
               </mc:Choice>
-              <mc:Fallback>
+              <mc:Fallback xmlns:w16du="http://schemas.microsoft.com/office/word/2023/wordml/word16du">
                 <w:pict>
                   <v:shapetype w14:anchorId="17375AF4" id="_x0000_t202" coordsize="21600,21600" o:spt="202" path="m,l,21600r21600,l21600,xe">
                     <v:stroke joinstyle="miter"/>
@@ -518,7 +518,7 @@
         </w:p>
         <w:p>
           <w:pPr>
-            <w:pStyle w:val="Sansinterligne"/>
+            <w:pStyle w:val="Sinespaciado"/>
             <w:rPr>
               <w:rFonts w:ascii="Century Gothic" w:hAnsi="Century Gothic"/>
               <w:color w:val="4472C4" w:themeColor="accent1"/>
@@ -529,7 +529,7 @@
         </w:p>
         <w:p>
           <w:pPr>
-            <w:pStyle w:val="Sansinterligne"/>
+            <w:pStyle w:val="Sinespaciado"/>
             <w:jc w:val="center"/>
             <w:rPr>
               <w:rFonts w:ascii="Century Gothic" w:hAnsi="Century Gothic"/>
@@ -541,7 +541,7 @@
         </w:p>
         <w:p>
           <w:pPr>
-            <w:pStyle w:val="Sansinterligne"/>
+            <w:pStyle w:val="Sinespaciado"/>
             <w:jc w:val="center"/>
             <w:rPr>
               <w:rFonts w:ascii="Century Gothic" w:hAnsi="Century Gothic"/>
@@ -572,7 +572,7 @@
           <w:sdtContent>
             <w:p>
               <w:pPr>
-                <w:pStyle w:val="Sansinterligne"/>
+                <w:pStyle w:val="Sinespaciado"/>
                 <w:pBdr>
                   <w:top w:val="single" w:sz="6" w:space="6" w:color="4472C4" w:themeColor="accent1"/>
                   <w:bottom w:val="single" w:sz="6" w:space="6" w:color="4472C4" w:themeColor="accent1"/>
@@ -632,7 +632,7 @@
         </w:sdt>
         <w:p>
           <w:pPr>
-            <w:pStyle w:val="Sansinterligne"/>
+            <w:pStyle w:val="Sinespaciado"/>
             <w:spacing w:before="240" w:after="240"/>
             <w:jc w:val="center"/>
             <w:rPr>
@@ -645,7 +645,7 @@
         </w:p>
         <w:p>
           <w:pPr>
-            <w:pStyle w:val="Sansinterligne"/>
+            <w:pStyle w:val="Sinespaciado"/>
             <w:spacing w:before="240" w:after="240"/>
             <w:jc w:val="center"/>
             <w:rPr>
@@ -785,7 +785,7 @@
       <w:sdtContent>
         <w:p>
           <w:pPr>
-            <w:pStyle w:val="En-ttedetabledesmatires"/>
+            <w:pStyle w:val="TtuloTDC"/>
             <w:rPr>
               <w:lang w:val="fr-CH"/>
             </w:rPr>
@@ -799,7 +799,7 @@
         </w:p>
         <w:p>
           <w:pPr>
-            <w:pStyle w:val="TM1"/>
+            <w:pStyle w:val="TDC1"/>
             <w:tabs>
               <w:tab w:val="left" w:pos="440"/>
               <w:tab w:val="right" w:leader="dot" w:pos="9062"/>
@@ -807,7 +807,11 @@
             <w:rPr>
               <w:rFonts w:asciiTheme="minorHAnsi" w:eastAsiaTheme="minorEastAsia" w:hAnsiTheme="minorHAnsi"/>
               <w:noProof/>
-              <w:lang w:eastAsia="fr-CH"/>
+              <w:kern w:val="2"/>
+              <w:sz w:val="24"/>
+              <w:szCs w:val="24"/>
+              <w:lang w:val="es-ES" w:eastAsia="es-ES"/>
+              <w14:ligatures w14:val="standardContextual"/>
             </w:rPr>
           </w:pPr>
           <w:r>
@@ -819,10 +823,10 @@
           <w:r>
             <w:fldChar w:fldCharType="separate"/>
           </w:r>
-          <w:hyperlink w:anchor="_Toc160435507" w:history="1">
-            <w:r>
-              <w:rPr>
-                <w:rStyle w:val="Lienhypertexte"/>
+          <w:hyperlink w:anchor="_Toc160534594" w:history="1">
+            <w:r>
+              <w:rPr>
+                <w:rStyle w:val="Hipervnculo"/>
                 <w:noProof/>
                 <w:lang w:eastAsia="fr-CH"/>
               </w:rPr>
@@ -832,38 +836,42 @@
               <w:rPr>
                 <w:rFonts w:asciiTheme="minorHAnsi" w:eastAsiaTheme="minorEastAsia" w:hAnsiTheme="minorHAnsi"/>
                 <w:noProof/>
+                <w:kern w:val="2"/>
+                <w:sz w:val="24"/>
+                <w:szCs w:val="24"/>
+                <w:lang w:val="es-ES" w:eastAsia="es-ES"/>
+                <w14:ligatures w14:val="standardContextual"/>
+              </w:rPr>
+              <w:tab/>
+            </w:r>
+            <w:r>
+              <w:rPr>
+                <w:rStyle w:val="Hipervnculo"/>
+                <w:noProof/>
                 <w:lang w:eastAsia="fr-CH"/>
               </w:rPr>
+              <w:t>Introduction</w:t>
+            </w:r>
+            <w:r>
+              <w:rPr>
+                <w:noProof/>
+                <w:webHidden/>
+              </w:rPr>
               <w:tab/>
             </w:r>
             <w:r>
               <w:rPr>
-                <w:rStyle w:val="Lienhypertexte"/>
-                <w:noProof/>
-                <w:lang w:eastAsia="fr-CH"/>
-              </w:rPr>
-              <w:t>Introduction</w:t>
-            </w:r>
-            <w:r>
-              <w:rPr>
                 <w:noProof/>
                 <w:webHidden/>
               </w:rPr>
-              <w:tab/>
+              <w:fldChar w:fldCharType="begin"/>
             </w:r>
             <w:r>
               <w:rPr>
                 <w:noProof/>
                 <w:webHidden/>
               </w:rPr>
-              <w:fldChar w:fldCharType="begin"/>
-            </w:r>
-            <w:r>
-              <w:rPr>
-                <w:noProof/>
-                <w:webHidden/>
-              </w:rPr>
-              <w:instrText xml:space="preserve"> PAGEREF _Toc160435507 \h </w:instrText>
+              <w:instrText xml:space="preserve"> PAGEREF _Toc160534594 \h </w:instrText>
             </w:r>
             <w:r>
               <w:rPr>
@@ -896,7 +904,7 @@
         </w:p>
         <w:p>
           <w:pPr>
-            <w:pStyle w:val="TM1"/>
+            <w:pStyle w:val="TDC1"/>
             <w:tabs>
               <w:tab w:val="left" w:pos="440"/>
               <w:tab w:val="right" w:leader="dot" w:pos="9062"/>
@@ -904,13 +912,17 @@
             <w:rPr>
               <w:rFonts w:asciiTheme="minorHAnsi" w:eastAsiaTheme="minorEastAsia" w:hAnsiTheme="minorHAnsi"/>
               <w:noProof/>
-              <w:lang w:eastAsia="fr-CH"/>
+              <w:kern w:val="2"/>
+              <w:sz w:val="24"/>
+              <w:szCs w:val="24"/>
+              <w:lang w:val="es-ES" w:eastAsia="es-ES"/>
+              <w14:ligatures w14:val="standardContextual"/>
             </w:rPr>
           </w:pPr>
-          <w:hyperlink w:anchor="_Toc160435508" w:history="1">
-            <w:r>
-              <w:rPr>
-                <w:rStyle w:val="Lienhypertexte"/>
+          <w:hyperlink w:anchor="_Toc160534595" w:history="1">
+            <w:r>
+              <w:rPr>
+                <w:rStyle w:val="Hipervnculo"/>
                 <w:noProof/>
                 <w:lang w:eastAsia="fr-CH"/>
               </w:rPr>
@@ -920,38 +932,42 @@
               <w:rPr>
                 <w:rFonts w:asciiTheme="minorHAnsi" w:eastAsiaTheme="minorEastAsia" w:hAnsiTheme="minorHAnsi"/>
                 <w:noProof/>
+                <w:kern w:val="2"/>
+                <w:sz w:val="24"/>
+                <w:szCs w:val="24"/>
+                <w:lang w:val="es-ES" w:eastAsia="es-ES"/>
+                <w14:ligatures w14:val="standardContextual"/>
+              </w:rPr>
+              <w:tab/>
+            </w:r>
+            <w:r>
+              <w:rPr>
+                <w:rStyle w:val="Hipervnculo"/>
+                <w:noProof/>
                 <w:lang w:eastAsia="fr-CH"/>
               </w:rPr>
+              <w:t>Analyse</w:t>
+            </w:r>
+            <w:r>
+              <w:rPr>
+                <w:noProof/>
+                <w:webHidden/>
+              </w:rPr>
               <w:tab/>
             </w:r>
             <w:r>
               <w:rPr>
-                <w:rStyle w:val="Lienhypertexte"/>
-                <w:noProof/>
-                <w:lang w:eastAsia="fr-CH"/>
-              </w:rPr>
-              <w:t>Analyse</w:t>
-            </w:r>
-            <w:r>
-              <w:rPr>
                 <w:noProof/>
                 <w:webHidden/>
               </w:rPr>
-              <w:tab/>
+              <w:fldChar w:fldCharType="begin"/>
             </w:r>
             <w:r>
               <w:rPr>
                 <w:noProof/>
                 <w:webHidden/>
               </w:rPr>
-              <w:fldChar w:fldCharType="begin"/>
-            </w:r>
-            <w:r>
-              <w:rPr>
-                <w:noProof/>
-                <w:webHidden/>
-              </w:rPr>
-              <w:instrText xml:space="preserve"> PAGEREF _Toc160435508 \h </w:instrText>
+              <w:instrText xml:space="preserve"> PAGEREF _Toc160534595 \h </w:instrText>
             </w:r>
             <w:r>
               <w:rPr>
@@ -984,7 +1000,487 @@
         </w:p>
         <w:p>
           <w:pPr>
-            <w:pStyle w:val="TM1"/>
+            <w:pStyle w:val="TDC2"/>
+            <w:tabs>
+              <w:tab w:val="left" w:pos="960"/>
+              <w:tab w:val="right" w:leader="dot" w:pos="9062"/>
+            </w:tabs>
+            <w:rPr>
+              <w:rFonts w:asciiTheme="minorHAnsi" w:eastAsiaTheme="minorEastAsia" w:hAnsiTheme="minorHAnsi"/>
+              <w:noProof/>
+              <w:kern w:val="2"/>
+              <w:sz w:val="24"/>
+              <w:szCs w:val="24"/>
+              <w:lang w:val="es-ES" w:eastAsia="es-ES"/>
+              <w14:ligatures w14:val="standardContextual"/>
+            </w:rPr>
+          </w:pPr>
+          <w:hyperlink w:anchor="_Toc160534596" w:history="1">
+            <w:r>
+              <w:rPr>
+                <w:rStyle w:val="Hipervnculo"/>
+                <w:noProof/>
+                <w:lang w:eastAsia="fr-CH"/>
+              </w:rPr>
+              <w:t>2.1.</w:t>
+            </w:r>
+            <w:r>
+              <w:rPr>
+                <w:rFonts w:asciiTheme="minorHAnsi" w:eastAsiaTheme="minorEastAsia" w:hAnsiTheme="minorHAnsi"/>
+                <w:noProof/>
+                <w:kern w:val="2"/>
+                <w:sz w:val="24"/>
+                <w:szCs w:val="24"/>
+                <w:lang w:val="es-ES" w:eastAsia="es-ES"/>
+                <w14:ligatures w14:val="standardContextual"/>
+              </w:rPr>
+              <w:tab/>
+            </w:r>
+            <w:r>
+              <w:rPr>
+                <w:rStyle w:val="Hipervnculo"/>
+                <w:noProof/>
+                <w:lang w:eastAsia="fr-CH"/>
+              </w:rPr>
+              <w:t>Planification</w:t>
+            </w:r>
+            <w:r>
+              <w:rPr>
+                <w:noProof/>
+                <w:webHidden/>
+              </w:rPr>
+              <w:tab/>
+            </w:r>
+            <w:r>
+              <w:rPr>
+                <w:noProof/>
+                <w:webHidden/>
+              </w:rPr>
+              <w:fldChar w:fldCharType="begin"/>
+            </w:r>
+            <w:r>
+              <w:rPr>
+                <w:noProof/>
+                <w:webHidden/>
+              </w:rPr>
+              <w:instrText xml:space="preserve"> PAGEREF _Toc160534596 \h </w:instrText>
+            </w:r>
+            <w:r>
+              <w:rPr>
+                <w:noProof/>
+                <w:webHidden/>
+              </w:rPr>
+            </w:r>
+            <w:r>
+              <w:rPr>
+                <w:noProof/>
+                <w:webHidden/>
+              </w:rPr>
+              <w:fldChar w:fldCharType="separate"/>
+            </w:r>
+            <w:r>
+              <w:rPr>
+                <w:noProof/>
+                <w:webHidden/>
+              </w:rPr>
+              <w:t>2</w:t>
+            </w:r>
+            <w:r>
+              <w:rPr>
+                <w:noProof/>
+                <w:webHidden/>
+              </w:rPr>
+              <w:fldChar w:fldCharType="end"/>
+            </w:r>
+          </w:hyperlink>
+        </w:p>
+        <w:p>
+          <w:pPr>
+            <w:pStyle w:val="TDC2"/>
+            <w:tabs>
+              <w:tab w:val="left" w:pos="960"/>
+              <w:tab w:val="right" w:leader="dot" w:pos="9062"/>
+            </w:tabs>
+            <w:rPr>
+              <w:rFonts w:asciiTheme="minorHAnsi" w:eastAsiaTheme="minorEastAsia" w:hAnsiTheme="minorHAnsi"/>
+              <w:noProof/>
+              <w:kern w:val="2"/>
+              <w:sz w:val="24"/>
+              <w:szCs w:val="24"/>
+              <w:lang w:val="es-ES" w:eastAsia="es-ES"/>
+              <w14:ligatures w14:val="standardContextual"/>
+            </w:rPr>
+          </w:pPr>
+          <w:hyperlink w:anchor="_Toc160534597" w:history="1">
+            <w:r>
+              <w:rPr>
+                <w:rStyle w:val="Hipervnculo"/>
+                <w:noProof/>
+                <w:lang w:eastAsia="fr-CH"/>
+              </w:rPr>
+              <w:t>2.2.</w:t>
+            </w:r>
+            <w:r>
+              <w:rPr>
+                <w:rFonts w:asciiTheme="minorHAnsi" w:eastAsiaTheme="minorEastAsia" w:hAnsiTheme="minorHAnsi"/>
+                <w:noProof/>
+                <w:kern w:val="2"/>
+                <w:sz w:val="24"/>
+                <w:szCs w:val="24"/>
+                <w:lang w:val="es-ES" w:eastAsia="es-ES"/>
+                <w14:ligatures w14:val="standardContextual"/>
+              </w:rPr>
+              <w:tab/>
+            </w:r>
+            <w:r>
+              <w:rPr>
+                <w:rStyle w:val="Hipervnculo"/>
+                <w:noProof/>
+                <w:lang w:eastAsia="fr-CH"/>
+              </w:rPr>
+              <w:t>Base de données</w:t>
+            </w:r>
+            <w:r>
+              <w:rPr>
+                <w:noProof/>
+                <w:webHidden/>
+              </w:rPr>
+              <w:tab/>
+            </w:r>
+            <w:r>
+              <w:rPr>
+                <w:noProof/>
+                <w:webHidden/>
+              </w:rPr>
+              <w:fldChar w:fldCharType="begin"/>
+            </w:r>
+            <w:r>
+              <w:rPr>
+                <w:noProof/>
+                <w:webHidden/>
+              </w:rPr>
+              <w:instrText xml:space="preserve"> PAGEREF _Toc160534597 \h </w:instrText>
+            </w:r>
+            <w:r>
+              <w:rPr>
+                <w:noProof/>
+                <w:webHidden/>
+              </w:rPr>
+            </w:r>
+            <w:r>
+              <w:rPr>
+                <w:noProof/>
+                <w:webHidden/>
+              </w:rPr>
+              <w:fldChar w:fldCharType="separate"/>
+            </w:r>
+            <w:r>
+              <w:rPr>
+                <w:noProof/>
+                <w:webHidden/>
+              </w:rPr>
+              <w:t>3</w:t>
+            </w:r>
+            <w:r>
+              <w:rPr>
+                <w:noProof/>
+                <w:webHidden/>
+              </w:rPr>
+              <w:fldChar w:fldCharType="end"/>
+            </w:r>
+          </w:hyperlink>
+        </w:p>
+        <w:p>
+          <w:pPr>
+            <w:pStyle w:val="TDC2"/>
+            <w:tabs>
+              <w:tab w:val="left" w:pos="960"/>
+              <w:tab w:val="right" w:leader="dot" w:pos="9062"/>
+            </w:tabs>
+            <w:rPr>
+              <w:rFonts w:asciiTheme="minorHAnsi" w:eastAsiaTheme="minorEastAsia" w:hAnsiTheme="minorHAnsi"/>
+              <w:noProof/>
+              <w:kern w:val="2"/>
+              <w:sz w:val="24"/>
+              <w:szCs w:val="24"/>
+              <w:lang w:val="es-ES" w:eastAsia="es-ES"/>
+              <w14:ligatures w14:val="standardContextual"/>
+            </w:rPr>
+          </w:pPr>
+          <w:hyperlink w:anchor="_Toc160534598" w:history="1">
+            <w:r>
+              <w:rPr>
+                <w:rStyle w:val="Hipervnculo"/>
+                <w:noProof/>
+                <w:lang w:eastAsia="fr-CH"/>
+              </w:rPr>
+              <w:t>2.3.</w:t>
+            </w:r>
+            <w:r>
+              <w:rPr>
+                <w:rFonts w:asciiTheme="minorHAnsi" w:eastAsiaTheme="minorEastAsia" w:hAnsiTheme="minorHAnsi"/>
+                <w:noProof/>
+                <w:kern w:val="2"/>
+                <w:sz w:val="24"/>
+                <w:szCs w:val="24"/>
+                <w:lang w:val="es-ES" w:eastAsia="es-ES"/>
+                <w14:ligatures w14:val="standardContextual"/>
+              </w:rPr>
+              <w:tab/>
+            </w:r>
+            <w:r>
+              <w:rPr>
+                <w:rStyle w:val="Hipervnculo"/>
+                <w:noProof/>
+                <w:lang w:eastAsia="fr-CH"/>
+              </w:rPr>
+              <w:t>API REST</w:t>
+            </w:r>
+            <w:r>
+              <w:rPr>
+                <w:noProof/>
+                <w:webHidden/>
+              </w:rPr>
+              <w:tab/>
+            </w:r>
+            <w:r>
+              <w:rPr>
+                <w:noProof/>
+                <w:webHidden/>
+              </w:rPr>
+              <w:fldChar w:fldCharType="begin"/>
+            </w:r>
+            <w:r>
+              <w:rPr>
+                <w:noProof/>
+                <w:webHidden/>
+              </w:rPr>
+              <w:instrText xml:space="preserve"> PAGEREF _Toc160534598 \h </w:instrText>
+            </w:r>
+            <w:r>
+              <w:rPr>
+                <w:noProof/>
+                <w:webHidden/>
+              </w:rPr>
+            </w:r>
+            <w:r>
+              <w:rPr>
+                <w:noProof/>
+                <w:webHidden/>
+              </w:rPr>
+              <w:fldChar w:fldCharType="separate"/>
+            </w:r>
+            <w:r>
+              <w:rPr>
+                <w:noProof/>
+                <w:webHidden/>
+              </w:rPr>
+              <w:t>4</w:t>
+            </w:r>
+            <w:r>
+              <w:rPr>
+                <w:noProof/>
+                <w:webHidden/>
+              </w:rPr>
+              <w:fldChar w:fldCharType="end"/>
+            </w:r>
+          </w:hyperlink>
+        </w:p>
+        <w:p>
+          <w:pPr>
+            <w:pStyle w:val="TDC2"/>
+            <w:tabs>
+              <w:tab w:val="left" w:pos="960"/>
+              <w:tab w:val="right" w:leader="dot" w:pos="9062"/>
+            </w:tabs>
+            <w:rPr>
+              <w:rFonts w:asciiTheme="minorHAnsi" w:eastAsiaTheme="minorEastAsia" w:hAnsiTheme="minorHAnsi"/>
+              <w:noProof/>
+              <w:kern w:val="2"/>
+              <w:sz w:val="24"/>
+              <w:szCs w:val="24"/>
+              <w:lang w:val="es-ES" w:eastAsia="es-ES"/>
+              <w14:ligatures w14:val="standardContextual"/>
+            </w:rPr>
+          </w:pPr>
+          <w:hyperlink w:anchor="_Toc160534599" w:history="1">
+            <w:r>
+              <w:rPr>
+                <w:rStyle w:val="Hipervnculo"/>
+                <w:noProof/>
+                <w:lang w:eastAsia="fr-CH"/>
+              </w:rPr>
+              <w:t>2.4.</w:t>
+            </w:r>
+            <w:r>
+              <w:rPr>
+                <w:rFonts w:asciiTheme="minorHAnsi" w:eastAsiaTheme="minorEastAsia" w:hAnsiTheme="minorHAnsi"/>
+                <w:noProof/>
+                <w:kern w:val="2"/>
+                <w:sz w:val="24"/>
+                <w:szCs w:val="24"/>
+                <w:lang w:val="es-ES" w:eastAsia="es-ES"/>
+                <w14:ligatures w14:val="standardContextual"/>
+              </w:rPr>
+              <w:tab/>
+            </w:r>
+            <w:r>
+              <w:rPr>
+                <w:rStyle w:val="Hipervnculo"/>
+                <w:noProof/>
+                <w:lang w:eastAsia="fr-CH"/>
+              </w:rPr>
+              <w:t>Structure du code</w:t>
+            </w:r>
+            <w:r>
+              <w:rPr>
+                <w:noProof/>
+                <w:webHidden/>
+              </w:rPr>
+              <w:tab/>
+            </w:r>
+            <w:r>
+              <w:rPr>
+                <w:noProof/>
+                <w:webHidden/>
+              </w:rPr>
+              <w:fldChar w:fldCharType="begin"/>
+            </w:r>
+            <w:r>
+              <w:rPr>
+                <w:noProof/>
+                <w:webHidden/>
+              </w:rPr>
+              <w:instrText xml:space="preserve"> PAGEREF _Toc160534599 \h </w:instrText>
+            </w:r>
+            <w:r>
+              <w:rPr>
+                <w:noProof/>
+                <w:webHidden/>
+              </w:rPr>
+            </w:r>
+            <w:r>
+              <w:rPr>
+                <w:noProof/>
+                <w:webHidden/>
+              </w:rPr>
+              <w:fldChar w:fldCharType="separate"/>
+            </w:r>
+            <w:r>
+              <w:rPr>
+                <w:noProof/>
+                <w:webHidden/>
+              </w:rPr>
+              <w:t>4</w:t>
+            </w:r>
+            <w:r>
+              <w:rPr>
+                <w:noProof/>
+                <w:webHidden/>
+              </w:rPr>
+              <w:fldChar w:fldCharType="end"/>
+            </w:r>
+          </w:hyperlink>
+        </w:p>
+        <w:p>
+          <w:pPr>
+            <w:pStyle w:val="TDC2"/>
+            <w:tabs>
+              <w:tab w:val="left" w:pos="960"/>
+              <w:tab w:val="right" w:leader="dot" w:pos="9062"/>
+            </w:tabs>
+            <w:rPr>
+              <w:rFonts w:asciiTheme="minorHAnsi" w:eastAsiaTheme="minorEastAsia" w:hAnsiTheme="minorHAnsi"/>
+              <w:noProof/>
+              <w:kern w:val="2"/>
+              <w:sz w:val="24"/>
+              <w:szCs w:val="24"/>
+              <w:lang w:val="es-ES" w:eastAsia="es-ES"/>
+              <w14:ligatures w14:val="standardContextual"/>
+            </w:rPr>
+          </w:pPr>
+          <w:hyperlink w:anchor="_Toc160534600" w:history="1">
+            <w:r>
+              <w:rPr>
+                <w:rStyle w:val="Hipervnculo"/>
+                <w:noProof/>
+                <w:lang w:eastAsia="fr-CH"/>
+              </w:rPr>
+              <w:t>2.5.</w:t>
+            </w:r>
+            <w:r>
+              <w:rPr>
+                <w:rFonts w:asciiTheme="minorHAnsi" w:eastAsiaTheme="minorEastAsia" w:hAnsiTheme="minorHAnsi"/>
+                <w:noProof/>
+                <w:kern w:val="2"/>
+                <w:sz w:val="24"/>
+                <w:szCs w:val="24"/>
+                <w:lang w:val="es-ES" w:eastAsia="es-ES"/>
+                <w14:ligatures w14:val="standardContextual"/>
+              </w:rPr>
+              <w:tab/>
+            </w:r>
+            <w:r>
+              <w:rPr>
+                <w:rStyle w:val="Hipervnculo"/>
+                <w:noProof/>
+                <w:lang w:eastAsia="fr-CH"/>
+              </w:rPr>
+              <w:t>Routes</w:t>
+            </w:r>
+            <w:r>
+              <w:rPr>
+                <w:noProof/>
+                <w:webHidden/>
+              </w:rPr>
+              <w:tab/>
+            </w:r>
+            <w:r>
+              <w:rPr>
+                <w:noProof/>
+                <w:webHidden/>
+              </w:rPr>
+              <w:fldChar w:fldCharType="begin"/>
+            </w:r>
+            <w:r>
+              <w:rPr>
+                <w:noProof/>
+                <w:webHidden/>
+              </w:rPr>
+              <w:instrText xml:space="preserve"> PAGEREF _Toc160534600 \h </w:instrText>
+            </w:r>
+            <w:r>
+              <w:rPr>
+                <w:noProof/>
+                <w:webHidden/>
+              </w:rPr>
+            </w:r>
+            <w:r>
+              <w:rPr>
+                <w:noProof/>
+                <w:webHidden/>
+              </w:rPr>
+              <w:fldChar w:fldCharType="separate"/>
+            </w:r>
+            <w:r>
+              <w:rPr>
+                <w:noProof/>
+                <w:webHidden/>
+              </w:rPr>
+              <w:t>5</w:t>
+            </w:r>
+            <w:r>
+              <w:rPr>
+                <w:noProof/>
+                <w:webHidden/>
+              </w:rPr>
+              <w:fldChar w:fldCharType="end"/>
+            </w:r>
+          </w:hyperlink>
+        </w:p>
+        <w:p>
+          <w:pPr>
+            <w:pStyle w:val="TDC1"/>
             <w:tabs>
               <w:tab w:val="left" w:pos="440"/>
               <w:tab w:val="right" w:leader="dot" w:pos="9062"/>
@@ -992,13 +1488,17 @@
             <w:rPr>
               <w:rFonts w:asciiTheme="minorHAnsi" w:eastAsiaTheme="minorEastAsia" w:hAnsiTheme="minorHAnsi"/>
               <w:noProof/>
-              <w:lang w:eastAsia="fr-CH"/>
+              <w:kern w:val="2"/>
+              <w:sz w:val="24"/>
+              <w:szCs w:val="24"/>
+              <w:lang w:val="es-ES" w:eastAsia="es-ES"/>
+              <w14:ligatures w14:val="standardContextual"/>
             </w:rPr>
           </w:pPr>
-          <w:hyperlink w:anchor="_Toc160435509" w:history="1">
-            <w:r>
-              <w:rPr>
-                <w:rStyle w:val="Lienhypertexte"/>
+          <w:hyperlink w:anchor="_Toc160534601" w:history="1">
+            <w:r>
+              <w:rPr>
+                <w:rStyle w:val="Hipervnculo"/>
                 <w:noProof/>
                 <w:lang w:eastAsia="fr-CH"/>
               </w:rPr>
@@ -1008,58 +1508,62 @@
               <w:rPr>
                 <w:rFonts w:asciiTheme="minorHAnsi" w:eastAsiaTheme="minorEastAsia" w:hAnsiTheme="minorHAnsi"/>
                 <w:noProof/>
+                <w:kern w:val="2"/>
+                <w:sz w:val="24"/>
+                <w:szCs w:val="24"/>
+                <w:lang w:val="es-ES" w:eastAsia="es-ES"/>
+                <w14:ligatures w14:val="standardContextual"/>
+              </w:rPr>
+              <w:tab/>
+            </w:r>
+            <w:r>
+              <w:rPr>
+                <w:rStyle w:val="Hipervnculo"/>
+                <w:noProof/>
                 <w:lang w:eastAsia="fr-CH"/>
               </w:rPr>
+              <w:t>Réalisation</w:t>
+            </w:r>
+            <w:r>
+              <w:rPr>
+                <w:noProof/>
+                <w:webHidden/>
+              </w:rPr>
               <w:tab/>
             </w:r>
             <w:r>
               <w:rPr>
-                <w:rStyle w:val="Lienhypertexte"/>
-                <w:noProof/>
-                <w:lang w:eastAsia="fr-CH"/>
-              </w:rPr>
-              <w:t>Réalisation</w:t>
-            </w:r>
-            <w:r>
-              <w:rPr>
                 <w:noProof/>
                 <w:webHidden/>
               </w:rPr>
-              <w:tab/>
+              <w:fldChar w:fldCharType="begin"/>
             </w:r>
             <w:r>
               <w:rPr>
                 <w:noProof/>
                 <w:webHidden/>
               </w:rPr>
-              <w:fldChar w:fldCharType="begin"/>
+              <w:instrText xml:space="preserve"> PAGEREF _Toc160534601 \h </w:instrText>
             </w:r>
             <w:r>
               <w:rPr>
                 <w:noProof/>
                 <w:webHidden/>
               </w:rPr>
-              <w:instrText xml:space="preserve"> PAGEREF _Toc160435509 \h </w:instrText>
             </w:r>
             <w:r>
               <w:rPr>
                 <w:noProof/>
                 <w:webHidden/>
               </w:rPr>
+              <w:fldChar w:fldCharType="separate"/>
             </w:r>
             <w:r>
               <w:rPr>
                 <w:noProof/>
                 <w:webHidden/>
               </w:rPr>
-              <w:fldChar w:fldCharType="separate"/>
-            </w:r>
-            <w:r>
-              <w:rPr>
-                <w:noProof/>
-                <w:webHidden/>
-              </w:rPr>
-              <w:t>2</w:t>
+              <w:t>5</w:t>
             </w:r>
             <w:r>
               <w:rPr>
@@ -1072,7 +1576,295 @@
         </w:p>
         <w:p>
           <w:pPr>
-            <w:pStyle w:val="TM1"/>
+            <w:pStyle w:val="TDC2"/>
+            <w:tabs>
+              <w:tab w:val="left" w:pos="960"/>
+              <w:tab w:val="right" w:leader="dot" w:pos="9062"/>
+            </w:tabs>
+            <w:rPr>
+              <w:rFonts w:asciiTheme="minorHAnsi" w:eastAsiaTheme="minorEastAsia" w:hAnsiTheme="minorHAnsi"/>
+              <w:noProof/>
+              <w:kern w:val="2"/>
+              <w:sz w:val="24"/>
+              <w:szCs w:val="24"/>
+              <w:lang w:val="es-ES" w:eastAsia="es-ES"/>
+              <w14:ligatures w14:val="standardContextual"/>
+            </w:rPr>
+          </w:pPr>
+          <w:hyperlink w:anchor="_Toc160534602" w:history="1">
+            <w:r>
+              <w:rPr>
+                <w:rStyle w:val="Hipervnculo"/>
+                <w:noProof/>
+                <w:lang w:eastAsia="fr-CH"/>
+              </w:rPr>
+              <w:t>3.1.</w:t>
+            </w:r>
+            <w:r>
+              <w:rPr>
+                <w:rFonts w:asciiTheme="minorHAnsi" w:eastAsiaTheme="minorEastAsia" w:hAnsiTheme="minorHAnsi"/>
+                <w:noProof/>
+                <w:kern w:val="2"/>
+                <w:sz w:val="24"/>
+                <w:szCs w:val="24"/>
+                <w:lang w:val="es-ES" w:eastAsia="es-ES"/>
+                <w14:ligatures w14:val="standardContextual"/>
+              </w:rPr>
+              <w:tab/>
+            </w:r>
+            <w:r>
+              <w:rPr>
+                <w:rStyle w:val="Hipervnculo"/>
+                <w:noProof/>
+                <w:lang w:eastAsia="fr-CH"/>
+              </w:rPr>
+              <w:t>System d’authentification</w:t>
+            </w:r>
+            <w:r>
+              <w:rPr>
+                <w:noProof/>
+                <w:webHidden/>
+              </w:rPr>
+              <w:tab/>
+            </w:r>
+            <w:r>
+              <w:rPr>
+                <w:noProof/>
+                <w:webHidden/>
+              </w:rPr>
+              <w:fldChar w:fldCharType="begin"/>
+            </w:r>
+            <w:r>
+              <w:rPr>
+                <w:noProof/>
+                <w:webHidden/>
+              </w:rPr>
+              <w:instrText xml:space="preserve"> PAGEREF _Toc160534602 \h </w:instrText>
+            </w:r>
+            <w:r>
+              <w:rPr>
+                <w:noProof/>
+                <w:webHidden/>
+              </w:rPr>
+            </w:r>
+            <w:r>
+              <w:rPr>
+                <w:noProof/>
+                <w:webHidden/>
+              </w:rPr>
+              <w:fldChar w:fldCharType="separate"/>
+            </w:r>
+            <w:r>
+              <w:rPr>
+                <w:noProof/>
+                <w:webHidden/>
+              </w:rPr>
+              <w:t>5</w:t>
+            </w:r>
+            <w:r>
+              <w:rPr>
+                <w:noProof/>
+                <w:webHidden/>
+              </w:rPr>
+              <w:fldChar w:fldCharType="end"/>
+            </w:r>
+          </w:hyperlink>
+        </w:p>
+        <w:p>
+          <w:pPr>
+            <w:pStyle w:val="TDC2"/>
+            <w:tabs>
+              <w:tab w:val="left" w:pos="960"/>
+              <w:tab w:val="right" w:leader="dot" w:pos="9062"/>
+            </w:tabs>
+            <w:rPr>
+              <w:rFonts w:asciiTheme="minorHAnsi" w:eastAsiaTheme="minorEastAsia" w:hAnsiTheme="minorHAnsi"/>
+              <w:noProof/>
+              <w:kern w:val="2"/>
+              <w:sz w:val="24"/>
+              <w:szCs w:val="24"/>
+              <w:lang w:val="es-ES" w:eastAsia="es-ES"/>
+              <w14:ligatures w14:val="standardContextual"/>
+            </w:rPr>
+          </w:pPr>
+          <w:hyperlink w:anchor="_Toc160534603" w:history="1">
+            <w:r>
+              <w:rPr>
+                <w:rStyle w:val="Hipervnculo"/>
+                <w:noProof/>
+                <w:lang w:eastAsia="fr-CH"/>
+              </w:rPr>
+              <w:t>3.2.</w:t>
+            </w:r>
+            <w:r>
+              <w:rPr>
+                <w:rFonts w:asciiTheme="minorHAnsi" w:eastAsiaTheme="minorEastAsia" w:hAnsiTheme="minorHAnsi"/>
+                <w:noProof/>
+                <w:kern w:val="2"/>
+                <w:sz w:val="24"/>
+                <w:szCs w:val="24"/>
+                <w:lang w:val="es-ES" w:eastAsia="es-ES"/>
+                <w14:ligatures w14:val="standardContextual"/>
+              </w:rPr>
+              <w:tab/>
+            </w:r>
+            <w:r>
+              <w:rPr>
+                <w:rStyle w:val="Hipervnculo"/>
+                <w:noProof/>
+                <w:lang w:eastAsia="fr-CH"/>
+              </w:rPr>
+              <w:t>Gestion des statuts HTTP</w:t>
+            </w:r>
+            <w:r>
+              <w:rPr>
+                <w:noProof/>
+                <w:webHidden/>
+              </w:rPr>
+              <w:tab/>
+            </w:r>
+            <w:r>
+              <w:rPr>
+                <w:noProof/>
+                <w:webHidden/>
+              </w:rPr>
+              <w:fldChar w:fldCharType="begin"/>
+            </w:r>
+            <w:r>
+              <w:rPr>
+                <w:noProof/>
+                <w:webHidden/>
+              </w:rPr>
+              <w:instrText xml:space="preserve"> PAGEREF _Toc160534603 \h </w:instrText>
+            </w:r>
+            <w:r>
+              <w:rPr>
+                <w:noProof/>
+                <w:webHidden/>
+              </w:rPr>
+            </w:r>
+            <w:r>
+              <w:rPr>
+                <w:noProof/>
+                <w:webHidden/>
+              </w:rPr>
+              <w:fldChar w:fldCharType="separate"/>
+            </w:r>
+            <w:r>
+              <w:rPr>
+                <w:noProof/>
+                <w:webHidden/>
+              </w:rPr>
+              <w:t>6</w:t>
+            </w:r>
+            <w:r>
+              <w:rPr>
+                <w:noProof/>
+                <w:webHidden/>
+              </w:rPr>
+              <w:fldChar w:fldCharType="end"/>
+            </w:r>
+          </w:hyperlink>
+        </w:p>
+        <w:p>
+          <w:pPr>
+            <w:pStyle w:val="TDC2"/>
+            <w:tabs>
+              <w:tab w:val="left" w:pos="960"/>
+              <w:tab w:val="right" w:leader="dot" w:pos="9062"/>
+            </w:tabs>
+            <w:rPr>
+              <w:rFonts w:asciiTheme="minorHAnsi" w:eastAsiaTheme="minorEastAsia" w:hAnsiTheme="minorHAnsi"/>
+              <w:noProof/>
+              <w:kern w:val="2"/>
+              <w:sz w:val="24"/>
+              <w:szCs w:val="24"/>
+              <w:lang w:val="es-ES" w:eastAsia="es-ES"/>
+              <w14:ligatures w14:val="standardContextual"/>
+            </w:rPr>
+          </w:pPr>
+          <w:hyperlink w:anchor="_Toc160534604" w:history="1">
+            <w:r>
+              <w:rPr>
+                <w:rStyle w:val="Hipervnculo"/>
+                <w:noProof/>
+                <w:lang w:eastAsia="fr-CH"/>
+              </w:rPr>
+              <w:t>3.3.</w:t>
+            </w:r>
+            <w:r>
+              <w:rPr>
+                <w:rFonts w:asciiTheme="minorHAnsi" w:eastAsiaTheme="minorEastAsia" w:hAnsiTheme="minorHAnsi"/>
+                <w:noProof/>
+                <w:kern w:val="2"/>
+                <w:sz w:val="24"/>
+                <w:szCs w:val="24"/>
+                <w:lang w:val="es-ES" w:eastAsia="es-ES"/>
+                <w14:ligatures w14:val="standardContextual"/>
+              </w:rPr>
+              <w:tab/>
+            </w:r>
+            <w:r>
+              <w:rPr>
+                <w:rStyle w:val="Hipervnculo"/>
+                <w:noProof/>
+                <w:lang w:eastAsia="fr-CH"/>
+              </w:rPr>
+              <w:t>Fonctionnalités techniques</w:t>
+            </w:r>
+            <w:r>
+              <w:rPr>
+                <w:noProof/>
+                <w:webHidden/>
+              </w:rPr>
+              <w:tab/>
+            </w:r>
+            <w:r>
+              <w:rPr>
+                <w:noProof/>
+                <w:webHidden/>
+              </w:rPr>
+              <w:fldChar w:fldCharType="begin"/>
+            </w:r>
+            <w:r>
+              <w:rPr>
+                <w:noProof/>
+                <w:webHidden/>
+              </w:rPr>
+              <w:instrText xml:space="preserve"> PAGEREF _Toc160534604 \h </w:instrText>
+            </w:r>
+            <w:r>
+              <w:rPr>
+                <w:noProof/>
+                <w:webHidden/>
+              </w:rPr>
+            </w:r>
+            <w:r>
+              <w:rPr>
+                <w:noProof/>
+                <w:webHidden/>
+              </w:rPr>
+              <w:fldChar w:fldCharType="separate"/>
+            </w:r>
+            <w:r>
+              <w:rPr>
+                <w:noProof/>
+                <w:webHidden/>
+              </w:rPr>
+              <w:t>6</w:t>
+            </w:r>
+            <w:r>
+              <w:rPr>
+                <w:noProof/>
+                <w:webHidden/>
+              </w:rPr>
+              <w:fldChar w:fldCharType="end"/>
+            </w:r>
+          </w:hyperlink>
+        </w:p>
+        <w:p>
+          <w:pPr>
+            <w:pStyle w:val="TDC1"/>
             <w:tabs>
               <w:tab w:val="left" w:pos="440"/>
               <w:tab w:val="right" w:leader="dot" w:pos="9062"/>
@@ -1080,13 +1872,17 @@
             <w:rPr>
               <w:rFonts w:asciiTheme="minorHAnsi" w:eastAsiaTheme="minorEastAsia" w:hAnsiTheme="minorHAnsi"/>
               <w:noProof/>
-              <w:lang w:eastAsia="fr-CH"/>
+              <w:kern w:val="2"/>
+              <w:sz w:val="24"/>
+              <w:szCs w:val="24"/>
+              <w:lang w:val="es-ES" w:eastAsia="es-ES"/>
+              <w14:ligatures w14:val="standardContextual"/>
             </w:rPr>
           </w:pPr>
-          <w:hyperlink w:anchor="_Toc160435510" w:history="1">
-            <w:r>
-              <w:rPr>
-                <w:rStyle w:val="Lienhypertexte"/>
+          <w:hyperlink w:anchor="_Toc160534605" w:history="1">
+            <w:r>
+              <w:rPr>
+                <w:rStyle w:val="Hipervnculo"/>
                 <w:noProof/>
                 <w:lang w:eastAsia="fr-CH"/>
               </w:rPr>
@@ -1096,58 +1892,62 @@
               <w:rPr>
                 <w:rFonts w:asciiTheme="minorHAnsi" w:eastAsiaTheme="minorEastAsia" w:hAnsiTheme="minorHAnsi"/>
                 <w:noProof/>
+                <w:kern w:val="2"/>
+                <w:sz w:val="24"/>
+                <w:szCs w:val="24"/>
+                <w:lang w:val="es-ES" w:eastAsia="es-ES"/>
+                <w14:ligatures w14:val="standardContextual"/>
+              </w:rPr>
+              <w:tab/>
+            </w:r>
+            <w:r>
+              <w:rPr>
+                <w:rStyle w:val="Hipervnculo"/>
+                <w:noProof/>
                 <w:lang w:eastAsia="fr-CH"/>
               </w:rPr>
+              <w:t>Test</w:t>
+            </w:r>
+            <w:r>
+              <w:rPr>
+                <w:noProof/>
+                <w:webHidden/>
+              </w:rPr>
               <w:tab/>
             </w:r>
             <w:r>
               <w:rPr>
-                <w:rStyle w:val="Lienhypertexte"/>
-                <w:noProof/>
-                <w:lang w:eastAsia="fr-CH"/>
-              </w:rPr>
-              <w:t>Test</w:t>
-            </w:r>
-            <w:r>
-              <w:rPr>
                 <w:noProof/>
                 <w:webHidden/>
               </w:rPr>
-              <w:tab/>
+              <w:fldChar w:fldCharType="begin"/>
             </w:r>
             <w:r>
               <w:rPr>
                 <w:noProof/>
                 <w:webHidden/>
               </w:rPr>
-              <w:fldChar w:fldCharType="begin"/>
+              <w:instrText xml:space="preserve"> PAGEREF _Toc160534605 \h </w:instrText>
             </w:r>
             <w:r>
               <w:rPr>
                 <w:noProof/>
                 <w:webHidden/>
               </w:rPr>
-              <w:instrText xml:space="preserve"> PAGEREF _Toc160435510 \h </w:instrText>
             </w:r>
             <w:r>
               <w:rPr>
                 <w:noProof/>
                 <w:webHidden/>
               </w:rPr>
+              <w:fldChar w:fldCharType="separate"/>
             </w:r>
             <w:r>
               <w:rPr>
                 <w:noProof/>
                 <w:webHidden/>
               </w:rPr>
-              <w:fldChar w:fldCharType="separate"/>
-            </w:r>
-            <w:r>
-              <w:rPr>
-                <w:noProof/>
-                <w:webHidden/>
-              </w:rPr>
-              <w:t>2</w:t>
+              <w:t>7</w:t>
             </w:r>
             <w:r>
               <w:rPr>
@@ -1160,7 +1960,7 @@
         </w:p>
         <w:p>
           <w:pPr>
-            <w:pStyle w:val="TM1"/>
+            <w:pStyle w:val="TDC1"/>
             <w:tabs>
               <w:tab w:val="left" w:pos="440"/>
               <w:tab w:val="right" w:leader="dot" w:pos="9062"/>
@@ -1168,13 +1968,17 @@
             <w:rPr>
               <w:rFonts w:asciiTheme="minorHAnsi" w:eastAsiaTheme="minorEastAsia" w:hAnsiTheme="minorHAnsi"/>
               <w:noProof/>
-              <w:lang w:eastAsia="fr-CH"/>
+              <w:kern w:val="2"/>
+              <w:sz w:val="24"/>
+              <w:szCs w:val="24"/>
+              <w:lang w:val="es-ES" w:eastAsia="es-ES"/>
+              <w14:ligatures w14:val="standardContextual"/>
             </w:rPr>
           </w:pPr>
-          <w:hyperlink w:anchor="_Toc160435511" w:history="1">
-            <w:r>
-              <w:rPr>
-                <w:rStyle w:val="Lienhypertexte"/>
+          <w:hyperlink w:anchor="_Toc160534606" w:history="1">
+            <w:r>
+              <w:rPr>
+                <w:rStyle w:val="Hipervnculo"/>
                 <w:noProof/>
                 <w:lang w:eastAsia="fr-CH"/>
               </w:rPr>
@@ -1184,58 +1988,62 @@
               <w:rPr>
                 <w:rFonts w:asciiTheme="minorHAnsi" w:eastAsiaTheme="minorEastAsia" w:hAnsiTheme="minorHAnsi"/>
                 <w:noProof/>
+                <w:kern w:val="2"/>
+                <w:sz w:val="24"/>
+                <w:szCs w:val="24"/>
+                <w:lang w:val="es-ES" w:eastAsia="es-ES"/>
+                <w14:ligatures w14:val="standardContextual"/>
+              </w:rPr>
+              <w:tab/>
+            </w:r>
+            <w:r>
+              <w:rPr>
+                <w:rStyle w:val="Hipervnculo"/>
+                <w:noProof/>
                 <w:lang w:eastAsia="fr-CH"/>
               </w:rPr>
+              <w:t>Conclusions</w:t>
+            </w:r>
+            <w:r>
+              <w:rPr>
+                <w:noProof/>
+                <w:webHidden/>
+              </w:rPr>
               <w:tab/>
             </w:r>
             <w:r>
               <w:rPr>
-                <w:rStyle w:val="Lienhypertexte"/>
-                <w:noProof/>
-                <w:lang w:eastAsia="fr-CH"/>
-              </w:rPr>
-              <w:t>Conclusions</w:t>
-            </w:r>
-            <w:r>
-              <w:rPr>
                 <w:noProof/>
                 <w:webHidden/>
               </w:rPr>
-              <w:tab/>
+              <w:fldChar w:fldCharType="begin"/>
             </w:r>
             <w:r>
               <w:rPr>
                 <w:noProof/>
                 <w:webHidden/>
               </w:rPr>
-              <w:fldChar w:fldCharType="begin"/>
+              <w:instrText xml:space="preserve"> PAGEREF _Toc160534606 \h </w:instrText>
             </w:r>
             <w:r>
               <w:rPr>
                 <w:noProof/>
                 <w:webHidden/>
               </w:rPr>
-              <w:instrText xml:space="preserve"> PAGEREF _Toc160435511 \h </w:instrText>
             </w:r>
             <w:r>
               <w:rPr>
                 <w:noProof/>
                 <w:webHidden/>
               </w:rPr>
+              <w:fldChar w:fldCharType="separate"/>
             </w:r>
             <w:r>
               <w:rPr>
                 <w:noProof/>
                 <w:webHidden/>
               </w:rPr>
-              <w:fldChar w:fldCharType="separate"/>
-            </w:r>
-            <w:r>
-              <w:rPr>
-                <w:noProof/>
-                <w:webHidden/>
-              </w:rPr>
-              <w:t>2</w:t>
+              <w:t>7</w:t>
             </w:r>
             <w:r>
               <w:rPr>
@@ -1248,7 +2056,7 @@
         </w:p>
         <w:p>
           <w:pPr>
-            <w:pStyle w:val="TM1"/>
+            <w:pStyle w:val="TDC1"/>
             <w:tabs>
               <w:tab w:val="left" w:pos="440"/>
               <w:tab w:val="right" w:leader="dot" w:pos="9062"/>
@@ -1256,13 +2064,17 @@
             <w:rPr>
               <w:rFonts w:asciiTheme="minorHAnsi" w:eastAsiaTheme="minorEastAsia" w:hAnsiTheme="minorHAnsi"/>
               <w:noProof/>
-              <w:lang w:eastAsia="fr-CH"/>
+              <w:kern w:val="2"/>
+              <w:sz w:val="24"/>
+              <w:szCs w:val="24"/>
+              <w:lang w:val="es-ES" w:eastAsia="es-ES"/>
+              <w14:ligatures w14:val="standardContextual"/>
             </w:rPr>
           </w:pPr>
-          <w:hyperlink w:anchor="_Toc160435512" w:history="1">
-            <w:r>
-              <w:rPr>
-                <w:rStyle w:val="Lienhypertexte"/>
+          <w:hyperlink w:anchor="_Toc160534607" w:history="1">
+            <w:r>
+              <w:rPr>
+                <w:rStyle w:val="Hipervnculo"/>
                 <w:noProof/>
               </w:rPr>
               <w:t>6.</w:t>
@@ -1271,13 +2083,111 @@
               <w:rPr>
                 <w:rFonts w:asciiTheme="minorHAnsi" w:eastAsiaTheme="minorEastAsia" w:hAnsiTheme="minorHAnsi"/>
                 <w:noProof/>
-                <w:lang w:eastAsia="fr-CH"/>
+                <w:kern w:val="2"/>
+                <w:sz w:val="24"/>
+                <w:szCs w:val="24"/>
+                <w:lang w:val="es-ES" w:eastAsia="es-ES"/>
+                <w14:ligatures w14:val="standardContextual"/>
               </w:rPr>
               <w:tab/>
             </w:r>
             <w:r>
               <w:rPr>
-                <w:rStyle w:val="Lienhypertexte"/>
+                <w:rStyle w:val="Hipervnculo"/>
+                <w:noProof/>
+              </w:rPr>
+              <w:t>Annex</w:t>
+            </w:r>
+            <w:r>
+              <w:rPr>
+                <w:noProof/>
+                <w:webHidden/>
+              </w:rPr>
+              <w:tab/>
+            </w:r>
+            <w:r>
+              <w:rPr>
+                <w:noProof/>
+                <w:webHidden/>
+              </w:rPr>
+              <w:fldChar w:fldCharType="begin"/>
+            </w:r>
+            <w:r>
+              <w:rPr>
+                <w:noProof/>
+                <w:webHidden/>
+              </w:rPr>
+              <w:instrText xml:space="preserve"> PAGEREF _Toc160534607 \h </w:instrText>
+            </w:r>
+            <w:r>
+              <w:rPr>
+                <w:noProof/>
+                <w:webHidden/>
+              </w:rPr>
+            </w:r>
+            <w:r>
+              <w:rPr>
+                <w:noProof/>
+                <w:webHidden/>
+              </w:rPr>
+              <w:fldChar w:fldCharType="separate"/>
+            </w:r>
+            <w:r>
+              <w:rPr>
+                <w:noProof/>
+                <w:webHidden/>
+              </w:rPr>
+              <w:t>7</w:t>
+            </w:r>
+            <w:r>
+              <w:rPr>
+                <w:noProof/>
+                <w:webHidden/>
+              </w:rPr>
+              <w:fldChar w:fldCharType="end"/>
+            </w:r>
+          </w:hyperlink>
+        </w:p>
+        <w:p>
+          <w:pPr>
+            <w:pStyle w:val="TDC1"/>
+            <w:tabs>
+              <w:tab w:val="left" w:pos="440"/>
+              <w:tab w:val="right" w:leader="dot" w:pos="9062"/>
+            </w:tabs>
+            <w:rPr>
+              <w:rFonts w:asciiTheme="minorHAnsi" w:eastAsiaTheme="minorEastAsia" w:hAnsiTheme="minorHAnsi"/>
+              <w:noProof/>
+              <w:kern w:val="2"/>
+              <w:sz w:val="24"/>
+              <w:szCs w:val="24"/>
+              <w:lang w:val="es-ES" w:eastAsia="es-ES"/>
+              <w14:ligatures w14:val="standardContextual"/>
+            </w:rPr>
+          </w:pPr>
+          <w:hyperlink w:anchor="_Toc160534608" w:history="1">
+            <w:r>
+              <w:rPr>
+                <w:rStyle w:val="Hipervnculo"/>
+                <w:noProof/>
+              </w:rPr>
+              <w:t>7.</w:t>
+            </w:r>
+            <w:r>
+              <w:rPr>
+                <w:rFonts w:asciiTheme="minorHAnsi" w:eastAsiaTheme="minorEastAsia" w:hAnsiTheme="minorHAnsi"/>
+                <w:noProof/>
+                <w:kern w:val="2"/>
+                <w:sz w:val="24"/>
+                <w:szCs w:val="24"/>
+                <w:lang w:val="es-ES" w:eastAsia="es-ES"/>
+                <w14:ligatures w14:val="standardContextual"/>
+              </w:rPr>
+              <w:tab/>
+            </w:r>
+            <w:r>
+              <w:rPr>
+                <w:rStyle w:val="Hipervnculo"/>
                 <w:noProof/>
               </w:rPr>
               <w:t>Webographie</w:t>
@@ -1301,7 +2211,7 @@
                 <w:noProof/>
                 <w:webHidden/>
               </w:rPr>
-              <w:instrText xml:space="preserve"> PAGEREF _Toc160435512 \h </w:instrText>
+              <w:instrText xml:space="preserve"> PAGEREF _Toc160534608 \h </w:instrText>
             </w:r>
             <w:r>
               <w:rPr>
@@ -1321,7 +2231,7 @@
                 <w:noProof/>
                 <w:webHidden/>
               </w:rPr>
-              <w:t>2</w:t>
+              <w:t>9</w:t>
             </w:r>
             <w:r>
               <w:rPr>
@@ -1349,7 +2259,7 @@
     </w:p>
     <w:p>
       <w:pPr>
-        <w:pStyle w:val="Titre1"/>
+        <w:pStyle w:val="Ttulo1"/>
         <w:numPr>
           <w:ilvl w:val="0"/>
           <w:numId w:val="11"/>
@@ -1358,7 +2268,7 @@
           <w:lang w:eastAsia="fr-CH"/>
         </w:rPr>
       </w:pPr>
-      <w:bookmarkStart w:id="0" w:name="_Toc160435507"/>
+      <w:bookmarkStart w:id="0" w:name="_Toc160534594"/>
       <w:r>
         <w:rPr>
           <w:lang w:eastAsia="fr-CH"/>
@@ -1377,7 +2287,93 @@
     </w:p>
     <w:p>
       <w:pPr>
-        <w:pStyle w:val="Titre1"/>
+        <w:rPr>
+          <w:lang w:eastAsia="fr-CH"/>
+        </w:rPr>
+      </w:pPr>
+      <w:r>
+        <w:rPr>
+          <w:lang w:eastAsia="fr-CH"/>
+        </w:rPr>
+        <w:t xml:space="preserve">Le projet P_Web235 est destiné à créer le backend d'un site web pour l'enregistrement et la recherche de livres par les utilisateurs. </w:t>
+      </w:r>
+    </w:p>
+    <w:p>
+      <w:pPr>
+        <w:rPr>
+          <w:lang w:eastAsia="fr-CH"/>
+        </w:rPr>
+      </w:pPr>
+      <w:r>
+        <w:rPr>
+          <w:lang w:eastAsia="fr-CH"/>
+        </w:rPr>
+        <w:t xml:space="preserve">Ce site, appelé </w:t>
+      </w:r>
+      <w:proofErr w:type="spellStart"/>
+      <w:r>
+        <w:rPr>
+          <w:lang w:eastAsia="fr-CH"/>
+        </w:rPr>
+        <w:t>LovBooks</w:t>
+      </w:r>
+      <w:proofErr w:type="spellEnd"/>
+      <w:r>
+        <w:rPr>
+          <w:lang w:eastAsia="fr-CH"/>
+        </w:rPr>
+        <w:t>, offre un service de catalogue de livres géré par les utilisateurs. Sur cette page, vous trouverez une liste de livres, avec leurs informations, les évaluations et les commentaires faits par les utilisateurs enregistrés.</w:t>
+      </w:r>
+    </w:p>
+    <w:p>
+      <w:pPr>
+        <w:rPr>
+          <w:lang w:eastAsia="fr-CH"/>
+        </w:rPr>
+      </w:pPr>
+      <w:r>
+        <w:rPr>
+          <w:lang w:eastAsia="fr-CH"/>
+        </w:rPr>
+        <w:t xml:space="preserve">Pour la construction du backend du site web, une API REST a été développée afin de gérer les informations de la base de données et les utilisateurs avec leur système d'authentification. </w:t>
+      </w:r>
+    </w:p>
+    <w:p>
+      <w:pPr>
+        <w:rPr>
+          <w:lang w:eastAsia="fr-CH"/>
+        </w:rPr>
+      </w:pPr>
+      <w:r>
+        <w:rPr>
+          <w:lang w:eastAsia="fr-CH"/>
+        </w:rPr>
+        <w:t>Sur une période de 24 périodes, il est prévu d'obtenir un code API complet qui permette d'introduire des routes et d'accéder à la base de données pour utiliser ou modifier les données.</w:t>
+      </w:r>
+    </w:p>
+    <w:p>
+      <w:pPr>
+        <w:rPr>
+          <w:lang w:eastAsia="fr-CH"/>
+        </w:rPr>
+      </w:pPr>
+      <w:r>
+        <w:rPr>
+          <w:lang w:eastAsia="fr-CH"/>
+        </w:rPr>
+        <w:t>A travers ce rapport, nous allons introduire les notions appliquées dans ce projet qui ont été apprises dans le module Web_253. Ce module dédié au développement web backend, nous offre les nations de l'utilisation et du codage pour les services d'une API REST.</w:t>
+      </w:r>
+    </w:p>
+    <w:p>
+      <w:pPr>
+        <w:rPr>
+          <w:lang w:eastAsia="fr-CH"/>
+        </w:rPr>
+      </w:pPr>
+    </w:p>
+    <w:p>
+      <w:pPr>
+        <w:pStyle w:val="Ttulo1"/>
         <w:numPr>
           <w:ilvl w:val="0"/>
           <w:numId w:val="11"/>
@@ -1387,7 +2383,7 @@
           <w:lang w:eastAsia="fr-CH"/>
         </w:rPr>
       </w:pPr>
-      <w:bookmarkStart w:id="1" w:name="_Toc160435508"/>
+      <w:bookmarkStart w:id="1" w:name="_Toc160534595"/>
       <w:r>
         <w:rPr>
           <w:lang w:eastAsia="fr-CH"/>
@@ -1398,7 +2394,7 @@
     </w:p>
     <w:p>
       <w:pPr>
-        <w:pStyle w:val="Titre2"/>
+        <w:pStyle w:val="Ttulo2"/>
         <w:numPr>
           <w:ilvl w:val="1"/>
           <w:numId w:val="11"/>
@@ -1407,12 +2403,14 @@
           <w:lang w:eastAsia="fr-CH"/>
         </w:rPr>
       </w:pPr>
+      <w:bookmarkStart w:id="2" w:name="_Toc160534596"/>
       <w:r>
         <w:rPr>
           <w:lang w:eastAsia="fr-CH"/>
         </w:rPr>
         <w:t>Planification</w:t>
       </w:r>
+      <w:bookmarkEnd w:id="2"/>
     </w:p>
     <w:p>
       <w:pPr>
@@ -1523,13 +2521,7 @@
         <w:rPr>
           <w:lang w:eastAsia="fr-CH"/>
         </w:rPr>
-        <w:t>S</w:t>
-      </w:r>
-      <w:r>
-        <w:rPr>
-          <w:lang w:eastAsia="fr-CH"/>
-        </w:rPr>
-        <w:t>wagger</w:t>
+        <w:t>Swagger</w:t>
       </w:r>
       <w:proofErr w:type="spellEnd"/>
       <w:r>
@@ -1568,7 +2560,7 @@
     </w:p>
     <w:p>
       <w:pPr>
-        <w:pStyle w:val="Titre2"/>
+        <w:pStyle w:val="Ttulo2"/>
         <w:numPr>
           <w:ilvl w:val="1"/>
           <w:numId w:val="11"/>
@@ -1577,13 +2569,21 @@
           <w:lang w:eastAsia="fr-CH"/>
         </w:rPr>
       </w:pPr>
+      <w:bookmarkStart w:id="3" w:name="_Toc160534597"/>
       <w:r>
         <w:rPr>
           <w:lang w:eastAsia="fr-CH"/>
         </w:rPr>
         <w:lastRenderedPageBreak/>
-        <w:t>BD</w:t>
-      </w:r>
+        <w:t>B</w:t>
+      </w:r>
+      <w:r>
+        <w:rPr>
+          <w:lang w:eastAsia="fr-CH"/>
+        </w:rPr>
+        <w:t>ase de données</w:t>
+      </w:r>
+      <w:bookmarkEnd w:id="3"/>
     </w:p>
     <w:p>
       <w:pPr>
@@ -1708,7 +2708,7 @@
     </w:p>
     <w:p>
       <w:pPr>
-        <w:pStyle w:val="Titre2"/>
+        <w:pStyle w:val="Ttulo2"/>
         <w:numPr>
           <w:ilvl w:val="1"/>
           <w:numId w:val="11"/>
@@ -1717,6 +2717,7 @@
           <w:lang w:eastAsia="fr-CH"/>
         </w:rPr>
       </w:pPr>
+      <w:bookmarkStart w:id="4" w:name="_Toc160534598"/>
       <w:r>
         <w:rPr>
           <w:lang w:eastAsia="fr-CH"/>
@@ -1724,6 +2725,7 @@
         <w:lastRenderedPageBreak/>
         <w:t>API REST</w:t>
       </w:r>
+      <w:bookmarkEnd w:id="4"/>
     </w:p>
     <w:p>
       <w:pPr>
@@ -1770,6 +2772,7 @@
         </w:rPr>
         <w:t xml:space="preserve">Auteur, Livre, Catégorie, Commentaires, Publisher, Utilisateurs et </w:t>
       </w:r>
+      <w:proofErr w:type="gramStart"/>
       <w:r>
         <w:rPr>
           <w:lang w:eastAsia="fr-CH"/>
@@ -1788,6 +2791,7 @@
         </w:rPr>
         <w:t>)</w:t>
       </w:r>
+      <w:proofErr w:type="gramEnd"/>
       <w:r>
         <w:rPr>
           <w:lang w:eastAsia="fr-CH"/>
@@ -1817,7 +2821,7 @@
     </w:p>
     <w:p>
       <w:pPr>
-        <w:pStyle w:val="Titre2"/>
+        <w:pStyle w:val="Ttulo2"/>
         <w:numPr>
           <w:ilvl w:val="1"/>
           <w:numId w:val="11"/>
@@ -1826,12 +2830,14 @@
           <w:lang w:eastAsia="fr-CH"/>
         </w:rPr>
       </w:pPr>
+      <w:bookmarkStart w:id="5" w:name="_Toc160534599"/>
       <w:r>
         <w:rPr>
           <w:lang w:eastAsia="fr-CH"/>
         </w:rPr>
         <w:t>Structure du code</w:t>
       </w:r>
+      <w:bookmarkEnd w:id="5"/>
     </w:p>
     <w:p>
       <w:pPr>
@@ -2027,7 +3033,7 @@
               </wp:anchor>
             </w:drawing>
           </mc:Choice>
-          <mc:Fallback>
+          <mc:Fallback xmlns:w16du="http://schemas.microsoft.com/office/word/2023/wordml/word16du">
             <w:pict>
               <v:group w14:anchorId="62649ED3" id="Groupe 4" o:spid="_x0000_s1026" style="position:absolute;margin-left:133.3pt;margin-top:15.85pt;width:184.5pt;height:124.55pt;z-index:251669504;mso-position-horizontal:right;mso-position-horizontal-relative:margin" coordsize="23431,15818" o:gfxdata="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">
                 <v:shapetype id="_x0000_t75" coordsize="21600,21600" o:spt="75" o:preferrelative="t" path="m@4@5l@4@11@9@11@9@5xe" filled="f" stroked="f">
@@ -2067,7 +3073,7 @@
     </w:p>
     <w:p>
       <w:pPr>
-        <w:pStyle w:val="Paragraphedeliste"/>
+        <w:pStyle w:val="Prrafodelista"/>
         <w:numPr>
           <w:ilvl w:val="0"/>
           <w:numId w:val="41"/>
@@ -2101,6 +3107,7 @@
         <w:t xml:space="preserve">des fichiers </w:t>
       </w:r>
       <w:proofErr w:type="spellStart"/>
+      <w:proofErr w:type="gramStart"/>
       <w:r>
         <w:rPr>
           <w:lang w:eastAsia="fr-CH"/>
@@ -2108,6 +3115,7 @@
         <w:t>package.json</w:t>
       </w:r>
       <w:proofErr w:type="spellEnd"/>
+      <w:proofErr w:type="gramEnd"/>
       <w:r>
         <w:rPr>
           <w:lang w:eastAsia="fr-CH"/>
@@ -2183,7 +3191,7 @@
     </w:p>
     <w:p>
       <w:pPr>
-        <w:pStyle w:val="Paragraphedeliste"/>
+        <w:pStyle w:val="Prrafodelista"/>
         <w:numPr>
           <w:ilvl w:val="0"/>
           <w:numId w:val="41"/>
@@ -2280,6 +3288,20 @@
         </w:rPr>
         <w:t xml:space="preserve"> qui se connectera à notre serveur et gérera l'entrée et la sortie des données. </w:t>
       </w:r>
+    </w:p>
+    <w:p>
+      <w:pPr>
+        <w:rPr>
+          <w:lang w:eastAsia="fr-CH"/>
+        </w:rPr>
+      </w:pPr>
+    </w:p>
+    <w:p>
+      <w:pPr>
+        <w:rPr>
+          <w:lang w:eastAsia="fr-CH"/>
+        </w:rPr>
+      </w:pPr>
     </w:p>
     <w:p>
       <w:pPr>
@@ -2368,7 +3390,7 @@
     </w:p>
     <w:p>
       <w:pPr>
-        <w:pStyle w:val="Paragraphedeliste"/>
+        <w:pStyle w:val="Prrafodelista"/>
         <w:numPr>
           <w:ilvl w:val="0"/>
           <w:numId w:val="41"/>
@@ -2421,7 +3443,7 @@
     </w:p>
     <w:p>
       <w:pPr>
-        <w:pStyle w:val="Paragraphedeliste"/>
+        <w:pStyle w:val="Prrafodelista"/>
         <w:numPr>
           <w:ilvl w:val="0"/>
           <w:numId w:val="41"/>
@@ -2434,6 +3456,7 @@
         <w:rPr>
           <w:noProof/>
         </w:rPr>
+        <w:lastRenderedPageBreak/>
         <w:drawing>
           <wp:anchor distT="0" distB="0" distL="114300" distR="114300" simplePos="0" relativeHeight="251665408" behindDoc="0" locked="0" layoutInCell="1" allowOverlap="1" wp14:anchorId="6B3670F3" wp14:editId="3E38B924">
             <wp:simplePos x="0" y="0"/>
@@ -2506,7 +3529,7 @@
     </w:p>
     <w:p>
       <w:pPr>
-        <w:pStyle w:val="Paragraphedeliste"/>
+        <w:pStyle w:val="Prrafodelista"/>
         <w:numPr>
           <w:ilvl w:val="0"/>
           <w:numId w:val="41"/>
@@ -2520,7 +3543,6 @@
           <w:noProof/>
           <w:lang w:eastAsia="fr-CH"/>
         </w:rPr>
-        <w:lastRenderedPageBreak/>
         <w:drawing>
           <wp:anchor distT="0" distB="0" distL="114300" distR="114300" simplePos="0" relativeHeight="251666432" behindDoc="0" locked="0" layoutInCell="1" allowOverlap="1" wp14:anchorId="79C04DBE" wp14:editId="21237352">
             <wp:simplePos x="0" y="0"/>
@@ -2604,7 +3626,7 @@
     </w:p>
     <w:p>
       <w:pPr>
-        <w:pStyle w:val="Titre2"/>
+        <w:pStyle w:val="Ttulo2"/>
         <w:numPr>
           <w:ilvl w:val="1"/>
           <w:numId w:val="11"/>
@@ -2613,11 +3635,19 @@
           <w:lang w:eastAsia="fr-CH"/>
         </w:rPr>
       </w:pPr>
-      <w:r>
-        <w:rPr>
-          <w:lang w:eastAsia="fr-CH"/>
-        </w:rPr>
-        <w:t xml:space="preserve">Routes </w:t>
+      <w:bookmarkStart w:id="6" w:name="_Toc160534600"/>
+      <w:r>
+        <w:rPr>
+          <w:lang w:eastAsia="fr-CH"/>
+        </w:rPr>
+        <w:t>Routes</w:t>
+      </w:r>
+      <w:bookmarkEnd w:id="6"/>
+      <w:r>
+        <w:rPr>
+          <w:lang w:eastAsia="fr-CH"/>
+        </w:rPr>
+        <w:t xml:space="preserve"> </w:t>
       </w:r>
     </w:p>
     <w:p>
@@ -2630,13 +3660,7 @@
         <w:rPr>
           <w:lang w:eastAsia="fr-CH"/>
         </w:rPr>
-        <w:t xml:space="preserve">La construction </w:t>
-      </w:r>
-      <w:r>
-        <w:rPr>
-          <w:lang w:eastAsia="fr-CH"/>
-        </w:rPr>
-        <w:t>de</w:t>
+        <w:t>La construction de</w:t>
       </w:r>
       <w:r>
         <w:rPr>
@@ -2660,13 +3684,7 @@
         <w:rPr>
           <w:lang w:eastAsia="fr-CH"/>
         </w:rPr>
-        <w:t xml:space="preserve"> </w:t>
-      </w:r>
-      <w:r>
-        <w:rPr>
-          <w:lang w:eastAsia="fr-CH"/>
-        </w:rPr>
-        <w:t xml:space="preserve">est définie en fonction des fonctionnalités que nous souhaitons utiliser pour gérer les données dans nos tables et notre base de données. De cette manière, une méthode sera créée en fonction de la demande par itinéraire. Dans certaines fonctions comme la recherche de livres ou les interactions de commentaires, l'authentification de l'utilisateur est nécessaire. </w:t>
+        <w:t xml:space="preserve"> est définie en fonction des fonctionnalités que nous souhaitons utiliser pour gérer les données dans nos tables et notre base de données. De cette manière, une méthode sera créée en fonction de la demande par itinéraire. Dans certaines fonctions comme la recherche de livres ou les interactions de commentaires, l'authentification de l'utilisateur est nécessaire. </w:t>
       </w:r>
     </w:p>
     <w:p>
@@ -2679,13 +3697,7 @@
         <w:rPr>
           <w:lang w:eastAsia="fr-CH"/>
         </w:rPr>
-        <w:t xml:space="preserve">En matière de sécurité, si l'utilisateur n'obtient pas l'accès à </w:t>
-      </w:r>
-      <w:r>
-        <w:rPr>
-          <w:lang w:eastAsia="fr-CH"/>
-        </w:rPr>
-        <w:t>sa route</w:t>
+        <w:t>En matière de sécurité, si l'utilisateur n'obtient pas l'accès à sa route</w:t>
       </w:r>
       <w:r>
         <w:rPr>
@@ -2710,24 +3722,12 @@
         <w:rPr>
           <w:lang w:eastAsia="fr-CH"/>
         </w:rPr>
-        <w:t xml:space="preserve">Vous trouverez ci-dessous une liste de tables avec </w:t>
-      </w:r>
-      <w:r>
-        <w:rPr>
-          <w:lang w:eastAsia="fr-CH"/>
-        </w:rPr>
-        <w:t xml:space="preserve">la route </w:t>
-      </w:r>
-      <w:r>
-        <w:rPr>
-          <w:lang w:eastAsia="fr-CH"/>
-        </w:rPr>
-        <w:t>à utiliser.</w:t>
+        <w:t>Vous trouverez ci-dessous une liste de tables avec la route à utiliser.</w:t>
       </w:r>
     </w:p>
     <w:p>
       <w:pPr>
-        <w:pStyle w:val="Paragraphedeliste"/>
+        <w:pStyle w:val="Prrafodelista"/>
         <w:numPr>
           <w:ilvl w:val="0"/>
           <w:numId w:val="42"/>
@@ -2743,7 +3743,31 @@
           <w:bCs/>
           <w:lang w:eastAsia="fr-CH"/>
         </w:rPr>
-        <w:t>BookRoutes</w:t>
+        <w:t>Book</w:t>
+      </w:r>
+      <w:r>
+        <w:rPr>
+          <w:b/>
+          <w:bCs/>
+          <w:lang w:eastAsia="fr-CH"/>
+        </w:rPr>
+        <w:t>s</w:t>
+      </w:r>
+      <w:r>
+        <w:rPr>
+          <w:b/>
+          <w:bCs/>
+          <w:lang w:eastAsia="fr-CH"/>
+        </w:rPr>
+        <w:t>Route</w:t>
+      </w:r>
+      <w:r>
+        <w:rPr>
+          <w:b/>
+          <w:bCs/>
+          <w:lang w:eastAsia="fr-CH"/>
+        </w:rPr>
+        <w:t>r</w:t>
       </w:r>
       <w:proofErr w:type="spellEnd"/>
       <w:r>
@@ -2755,7 +3779,7 @@
     </w:p>
     <w:p>
       <w:pPr>
-        <w:pStyle w:val="Paragraphedeliste"/>
+        <w:pStyle w:val="Prrafodelista"/>
         <w:rPr>
           <w:lang w:eastAsia="fr-CH"/>
         </w:rPr>
@@ -2763,7 +3787,7 @@
     </w:p>
     <w:tbl>
       <w:tblPr>
-        <w:tblStyle w:val="Grilledutableau"/>
+        <w:tblStyle w:val="Tablaconcuadrcula"/>
         <w:tblW w:w="0" w:type="auto"/>
         <w:tblInd w:w="720" w:type="dxa"/>
         <w:tblLook w:val="04A0" w:firstRow="1" w:lastRow="0" w:firstColumn="1" w:lastColumn="0" w:noHBand="0" w:noVBand="1"/>
@@ -2779,7 +3803,7 @@
           </w:tcPr>
           <w:p>
             <w:pPr>
-              <w:pStyle w:val="Paragraphedeliste"/>
+              <w:pStyle w:val="Prrafodelista"/>
               <w:ind w:left="0"/>
               <w:jc w:val="center"/>
               <w:rPr>
@@ -2829,7 +3853,7 @@
           </w:tcPr>
           <w:p>
             <w:pPr>
-              <w:pStyle w:val="Paragraphedeliste"/>
+              <w:pStyle w:val="Prrafodelista"/>
               <w:ind w:left="0"/>
               <w:rPr>
                 <w:lang w:eastAsia="fr-CH"/>
@@ -2839,13 +3863,7 @@
               <w:rPr>
                 <w:lang w:eastAsia="fr-CH"/>
               </w:rPr>
-              <w:t>Liste</w:t>
-            </w:r>
-            <w:r>
-              <w:rPr>
-                <w:lang w:eastAsia="fr-CH"/>
-              </w:rPr>
-              <w:t xml:space="preserve"> de tous les livres</w:t>
+              <w:t>Liste de tous les livres</w:t>
             </w:r>
           </w:p>
         </w:tc>
@@ -2875,7 +3893,7 @@
           </w:tcPr>
           <w:p>
             <w:pPr>
-              <w:pStyle w:val="Paragraphedeliste"/>
+              <w:pStyle w:val="Prrafodelista"/>
               <w:ind w:left="0"/>
               <w:rPr>
                 <w:lang w:eastAsia="fr-CH"/>
@@ -2921,7 +3939,7 @@
           </w:tcPr>
           <w:p>
             <w:pPr>
-              <w:pStyle w:val="Paragraphedeliste"/>
+              <w:pStyle w:val="Prrafodelista"/>
               <w:ind w:left="0"/>
               <w:rPr>
                 <w:lang w:eastAsia="fr-CH"/>
@@ -2967,7 +3985,7 @@
           </w:tcPr>
           <w:p>
             <w:pPr>
-              <w:pStyle w:val="Paragraphedeliste"/>
+              <w:pStyle w:val="Prrafodelista"/>
               <w:ind w:left="0"/>
               <w:rPr>
                 <w:lang w:eastAsia="fr-CH"/>
@@ -3021,7 +4039,7 @@
           </w:tcPr>
           <w:p>
             <w:pPr>
-              <w:pStyle w:val="Paragraphedeliste"/>
+              <w:pStyle w:val="Prrafodelista"/>
               <w:ind w:left="0"/>
               <w:rPr>
                 <w:lang w:eastAsia="fr-CH"/>
@@ -3057,7 +4075,7 @@
     </w:tbl>
     <w:p>
       <w:pPr>
-        <w:pStyle w:val="Paragraphedeliste"/>
+        <w:pStyle w:val="Prrafodelista"/>
         <w:rPr>
           <w:lang w:eastAsia="fr-CH"/>
         </w:rPr>
@@ -3065,7 +4083,7 @@
     </w:p>
     <w:p>
       <w:pPr>
-        <w:pStyle w:val="Paragraphedeliste"/>
+        <w:pStyle w:val="Prrafodelista"/>
         <w:ind w:left="1440"/>
         <w:rPr>
           <w:lang w:eastAsia="fr-CH"/>
@@ -3074,7 +4092,7 @@
     </w:p>
     <w:p>
       <w:pPr>
-        <w:pStyle w:val="Paragraphedeliste"/>
+        <w:pStyle w:val="Prrafodelista"/>
         <w:numPr>
           <w:ilvl w:val="0"/>
           <w:numId w:val="42"/>
@@ -3090,7 +4108,31 @@
           <w:bCs/>
           <w:lang w:eastAsia="fr-CH"/>
         </w:rPr>
-        <w:t>CustomerRoutes</w:t>
+        <w:t>Customer</w:t>
+      </w:r>
+      <w:r>
+        <w:rPr>
+          <w:b/>
+          <w:bCs/>
+          <w:lang w:eastAsia="fr-CH"/>
+        </w:rPr>
+        <w:t>s</w:t>
+      </w:r>
+      <w:r>
+        <w:rPr>
+          <w:b/>
+          <w:bCs/>
+          <w:lang w:eastAsia="fr-CH"/>
+        </w:rPr>
+        <w:t>Route</w:t>
+      </w:r>
+      <w:r>
+        <w:rPr>
+          <w:b/>
+          <w:bCs/>
+          <w:lang w:eastAsia="fr-CH"/>
+        </w:rPr>
+        <w:t>r</w:t>
       </w:r>
       <w:proofErr w:type="spellEnd"/>
       <w:r>
@@ -3102,7 +4144,7 @@
     </w:p>
     <w:p>
       <w:pPr>
-        <w:pStyle w:val="Paragraphedeliste"/>
+        <w:pStyle w:val="Prrafodelista"/>
         <w:rPr>
           <w:lang w:eastAsia="fr-CH"/>
         </w:rPr>
@@ -3110,7 +4152,7 @@
     </w:p>
     <w:tbl>
       <w:tblPr>
-        <w:tblStyle w:val="Grilledutableau"/>
+        <w:tblStyle w:val="Tablaconcuadrcula"/>
         <w:tblW w:w="0" w:type="auto"/>
         <w:tblInd w:w="720" w:type="dxa"/>
         <w:tblLook w:val="04A0" w:firstRow="1" w:lastRow="0" w:firstColumn="1" w:lastColumn="0" w:noHBand="0" w:noVBand="1"/>
@@ -3126,7 +4168,7 @@
           </w:tcPr>
           <w:p>
             <w:pPr>
-              <w:pStyle w:val="Paragraphedeliste"/>
+              <w:pStyle w:val="Prrafodelista"/>
               <w:ind w:left="0"/>
               <w:jc w:val="center"/>
               <w:rPr>
@@ -3176,7 +4218,7 @@
           </w:tcPr>
           <w:p>
             <w:pPr>
-              <w:pStyle w:val="Paragraphedeliste"/>
+              <w:pStyle w:val="Prrafodelista"/>
               <w:ind w:left="0"/>
               <w:rPr>
                 <w:lang w:eastAsia="fr-CH"/>
@@ -3236,7 +4278,7 @@
           </w:tcPr>
           <w:p>
             <w:pPr>
-              <w:pStyle w:val="Paragraphedeliste"/>
+              <w:pStyle w:val="Prrafodelista"/>
               <w:ind w:left="0"/>
               <w:rPr>
                 <w:lang w:eastAsia="fr-CH"/>
@@ -3252,31 +4294,19 @@
               <w:rPr>
                 <w:lang w:eastAsia="fr-CH"/>
               </w:rPr>
-              <w:t xml:space="preserve">echercher </w:t>
+              <w:t xml:space="preserve">echercher un </w:t>
             </w:r>
             <w:r>
               <w:rPr>
                 <w:lang w:eastAsia="fr-CH"/>
               </w:rPr>
-              <w:t xml:space="preserve">un </w:t>
+              <w:t>utilisateur</w:t>
             </w:r>
             <w:r>
               <w:rPr>
                 <w:lang w:eastAsia="fr-CH"/>
               </w:rPr>
-              <w:t>utilisateur</w:t>
-            </w:r>
-            <w:r>
-              <w:rPr>
-                <w:lang w:eastAsia="fr-CH"/>
-              </w:rPr>
-              <w:t xml:space="preserve"> </w:t>
-            </w:r>
-            <w:r>
-              <w:rPr>
-                <w:lang w:eastAsia="fr-CH"/>
-              </w:rPr>
-              <w:t>par son ID</w:t>
+              <w:t xml:space="preserve"> par son ID</w:t>
             </w:r>
           </w:p>
         </w:tc>
@@ -3320,7 +4350,7 @@
           </w:tcPr>
           <w:p>
             <w:pPr>
-              <w:pStyle w:val="Paragraphedeliste"/>
+              <w:pStyle w:val="Prrafodelista"/>
               <w:ind w:left="0"/>
               <w:rPr>
                 <w:lang w:eastAsia="fr-CH"/>
@@ -3336,13 +4366,7 @@
               <w:rPr>
                 <w:lang w:eastAsia="fr-CH"/>
               </w:rPr>
-              <w:t xml:space="preserve"> </w:t>
-            </w:r>
-            <w:r>
-              <w:rPr>
-                <w:lang w:eastAsia="fr-CH"/>
-              </w:rPr>
-              <w:t>un utilisateur</w:t>
+              <w:t xml:space="preserve"> un utilisateur</w:t>
             </w:r>
           </w:p>
         </w:tc>
@@ -3386,7 +4410,7 @@
           </w:tcPr>
           <w:p>
             <w:pPr>
-              <w:pStyle w:val="Paragraphedeliste"/>
+              <w:pStyle w:val="Prrafodelista"/>
               <w:ind w:left="0"/>
               <w:rPr>
                 <w:lang w:eastAsia="fr-CH"/>
@@ -3396,13 +4420,7 @@
               <w:rPr>
                 <w:lang w:eastAsia="fr-CH"/>
               </w:rPr>
-              <w:t xml:space="preserve">Modifier </w:t>
-            </w:r>
-            <w:r>
-              <w:rPr>
-                <w:lang w:eastAsia="fr-CH"/>
-              </w:rPr>
-              <w:t>un utilisateur</w:t>
+              <w:t>Modifier un utilisateur</w:t>
             </w:r>
           </w:p>
         </w:tc>
@@ -3449,7 +4467,7 @@
           </w:tcPr>
           <w:p>
             <w:pPr>
-              <w:pStyle w:val="Paragraphedeliste"/>
+              <w:pStyle w:val="Prrafodelista"/>
               <w:ind w:left="0"/>
               <w:rPr>
                 <w:lang w:eastAsia="fr-CH"/>
@@ -3459,13 +4477,7 @@
               <w:rPr>
                 <w:lang w:eastAsia="fr-CH"/>
               </w:rPr>
-              <w:t xml:space="preserve">Supprimer </w:t>
-            </w:r>
-            <w:r>
-              <w:rPr>
-                <w:lang w:eastAsia="fr-CH"/>
-              </w:rPr>
-              <w:t>un utilisateur</w:t>
+              <w:t>Supprimer un utilisateur</w:t>
             </w:r>
           </w:p>
         </w:tc>
@@ -3512,7 +4524,7 @@
     </w:p>
     <w:p>
       <w:pPr>
-        <w:pStyle w:val="Paragraphedeliste"/>
+        <w:pStyle w:val="Prrafodelista"/>
         <w:numPr>
           <w:ilvl w:val="0"/>
           <w:numId w:val="42"/>
@@ -3528,21 +4540,21 @@
           <w:bCs/>
           <w:lang w:eastAsia="fr-CH"/>
         </w:rPr>
-        <w:t>LoginRoutes</w:t>
-      </w:r>
-      <w:proofErr w:type="spellEnd"/>
+        <w:t>LoginRoute</w:t>
+      </w:r>
       <w:r>
         <w:rPr>
           <w:b/>
           <w:bCs/>
           <w:lang w:eastAsia="fr-CH"/>
         </w:rPr>
-        <w:t xml:space="preserve"> </w:t>
-      </w:r>
+        <w:t>r</w:t>
+      </w:r>
+      <w:proofErr w:type="spellEnd"/>
     </w:p>
     <w:tbl>
       <w:tblPr>
-        <w:tblStyle w:val="Grilledutableau"/>
+        <w:tblStyle w:val="Tablaconcuadrcula"/>
         <w:tblpPr w:leftFromText="141" w:rightFromText="141" w:vertAnchor="text" w:horzAnchor="margin" w:tblpXSpec="right" w:tblpY="239"/>
         <w:tblW w:w="0" w:type="auto"/>
         <w:tblLook w:val="04A0" w:firstRow="1" w:lastRow="0" w:firstColumn="1" w:lastColumn="0" w:noHBand="0" w:noVBand="1"/>
@@ -3558,7 +4570,7 @@
           </w:tcPr>
           <w:p>
             <w:pPr>
-              <w:pStyle w:val="Paragraphedeliste"/>
+              <w:pStyle w:val="Prrafodelista"/>
               <w:ind w:left="0"/>
               <w:jc w:val="center"/>
               <w:rPr>
@@ -3608,7 +4620,7 @@
           </w:tcPr>
           <w:p>
             <w:pPr>
-              <w:pStyle w:val="Paragraphedeliste"/>
+              <w:pStyle w:val="Prrafodelista"/>
               <w:ind w:left="0"/>
               <w:rPr>
                 <w:lang w:eastAsia="fr-CH"/>
@@ -3651,7 +4663,7 @@
     </w:p>
     <w:p>
       <w:pPr>
-        <w:pStyle w:val="Paragraphedeliste"/>
+        <w:pStyle w:val="Prrafodelista"/>
         <w:rPr>
           <w:lang w:eastAsia="fr-CH"/>
         </w:rPr>
@@ -3659,7 +4671,115 @@
     </w:p>
     <w:p>
       <w:pPr>
-        <w:pStyle w:val="Titre1"/>
+        <w:pStyle w:val="Prrafodelista"/>
+        <w:numPr>
+          <w:ilvl w:val="0"/>
+          <w:numId w:val="42"/>
+        </w:numPr>
+        <w:rPr>
+          <w:lang w:eastAsia="fr-CH"/>
+        </w:rPr>
+      </w:pPr>
+      <w:proofErr w:type="spellStart"/>
+      <w:r>
+        <w:rPr>
+          <w:lang w:eastAsia="fr-CH"/>
+        </w:rPr>
+        <w:t>CategoryRouter</w:t>
+      </w:r>
+      <w:proofErr w:type="spellEnd"/>
+    </w:p>
+    <w:p>
+      <w:pPr>
+        <w:pStyle w:val="Prrafodelista"/>
+        <w:rPr>
+          <w:lang w:eastAsia="fr-CH"/>
+        </w:rPr>
+      </w:pPr>
+    </w:p>
+    <w:p>
+      <w:pPr>
+        <w:pStyle w:val="Prrafodelista"/>
+        <w:numPr>
+          <w:ilvl w:val="0"/>
+          <w:numId w:val="42"/>
+        </w:numPr>
+        <w:rPr>
+          <w:lang w:eastAsia="fr-CH"/>
+        </w:rPr>
+      </w:pPr>
+      <w:proofErr w:type="spellStart"/>
+      <w:r>
+        <w:rPr>
+          <w:lang w:eastAsia="fr-CH"/>
+        </w:rPr>
+        <w:t>AuthorsRouter</w:t>
+      </w:r>
+      <w:proofErr w:type="spellEnd"/>
+    </w:p>
+    <w:p>
+      <w:pPr>
+        <w:pStyle w:val="Prrafodelista"/>
+        <w:numPr>
+          <w:ilvl w:val="0"/>
+          <w:numId w:val="42"/>
+        </w:numPr>
+        <w:rPr>
+          <w:lang w:eastAsia="fr-CH"/>
+        </w:rPr>
+      </w:pPr>
+      <w:proofErr w:type="spellStart"/>
+      <w:r>
+        <w:rPr>
+          <w:lang w:eastAsia="fr-CH"/>
+        </w:rPr>
+        <w:t>PublisherRouter</w:t>
+      </w:r>
+      <w:proofErr w:type="spellEnd"/>
+    </w:p>
+    <w:p>
+      <w:pPr>
+        <w:pStyle w:val="Prrafodelista"/>
+        <w:numPr>
+          <w:ilvl w:val="0"/>
+          <w:numId w:val="42"/>
+        </w:numPr>
+        <w:rPr>
+          <w:lang w:eastAsia="fr-CH"/>
+        </w:rPr>
+      </w:pPr>
+      <w:proofErr w:type="spellStart"/>
+      <w:r>
+        <w:rPr>
+          <w:lang w:eastAsia="fr-CH"/>
+        </w:rPr>
+        <w:t>AssessmentRouter</w:t>
+      </w:r>
+      <w:proofErr w:type="spellEnd"/>
+    </w:p>
+    <w:p>
+      <w:pPr>
+        <w:pStyle w:val="Prrafodelista"/>
+        <w:numPr>
+          <w:ilvl w:val="0"/>
+          <w:numId w:val="42"/>
+        </w:numPr>
+        <w:rPr>
+          <w:lang w:eastAsia="fr-CH"/>
+        </w:rPr>
+      </w:pPr>
+      <w:proofErr w:type="spellStart"/>
+      <w:r>
+        <w:rPr>
+          <w:lang w:eastAsia="fr-CH"/>
+        </w:rPr>
+        <w:t>CommentRouter</w:t>
+      </w:r>
+      <w:proofErr w:type="spellEnd"/>
+    </w:p>
+    <w:p>
+      <w:pPr>
+        <w:pStyle w:val="Ttulo1"/>
         <w:numPr>
           <w:ilvl w:val="0"/>
           <w:numId w:val="11"/>
@@ -3668,18 +4788,18 @@
           <w:lang w:eastAsia="fr-CH"/>
         </w:rPr>
       </w:pPr>
-      <w:bookmarkStart w:id="2" w:name="_Toc160435509"/>
+      <w:bookmarkStart w:id="7" w:name="_Toc160534601"/>
       <w:r>
         <w:rPr>
           <w:lang w:eastAsia="fr-CH"/>
         </w:rPr>
         <w:t>Réalisation</w:t>
       </w:r>
-      <w:bookmarkEnd w:id="2"/>
+      <w:bookmarkEnd w:id="7"/>
     </w:p>
     <w:p>
       <w:pPr>
-        <w:pStyle w:val="Titre2"/>
+        <w:pStyle w:val="Ttulo2"/>
         <w:numPr>
           <w:ilvl w:val="1"/>
           <w:numId w:val="11"/>
@@ -3688,6 +4808,7 @@
           <w:lang w:eastAsia="fr-CH"/>
         </w:rPr>
       </w:pPr>
+      <w:bookmarkStart w:id="8" w:name="_Toc160534602"/>
       <w:r>
         <w:rPr>
           <w:lang w:eastAsia="fr-CH"/>
@@ -3700,6 +4821,7 @@
         </w:rPr>
         <w:t>d’authentification</w:t>
       </w:r>
+      <w:bookmarkEnd w:id="8"/>
     </w:p>
     <w:p>
       <w:pPr>
@@ -3711,19 +4833,7 @@
         <w:rPr>
           <w:lang w:eastAsia="fr-CH"/>
         </w:rPr>
-        <w:t xml:space="preserve">Les routes sont gérées à la demande de l'utilisateur et de ses </w:t>
-      </w:r>
-      <w:r>
-        <w:rPr>
-          <w:lang w:eastAsia="fr-CH"/>
-        </w:rPr>
-        <w:t>droits</w:t>
-      </w:r>
-      <w:r>
-        <w:rPr>
-          <w:lang w:eastAsia="fr-CH"/>
-        </w:rPr>
-        <w:t xml:space="preserve"> d'accès. Pour réaliser cette fonction, un système d'authentification a été créé selon le modèle de la demande d'un nom d'utilisateur et d'un mot de passe</w:t>
+        <w:t>Les routes sont gérées à la demande de l'utilisateur et de ses droits d'accès. Pour réaliser cette fonction, un système d'authentification a été créé selon le modèle de la demande d'un nom d'utilisateur et d'un mot de passe</w:t>
       </w:r>
       <w:r>
         <w:rPr>
@@ -3741,14 +4851,7 @@
         <w:rPr>
           <w:lang w:eastAsia="fr-CH"/>
         </w:rPr>
-        <w:t xml:space="preserve">. En saisissant </w:t>
-      </w:r>
-      <w:r>
-        <w:rPr>
-          <w:lang w:eastAsia="fr-CH"/>
-        </w:rPr>
-        <w:lastRenderedPageBreak/>
-        <w:t xml:space="preserve">ces données, les utilisateurs reçoivent un jeton JWT à durée limitée de valeur </w:t>
+        <w:t xml:space="preserve">. En saisissant ces données, les utilisateurs reçoivent un jeton JWT à durée limitée de valeur </w:t>
       </w:r>
       <w:proofErr w:type="spellStart"/>
       <w:r>
@@ -3774,13 +4877,7 @@
         <w:rPr>
           <w:lang w:eastAsia="fr-CH"/>
         </w:rPr>
-        <w:t xml:space="preserve">L’exécution </w:t>
-      </w:r>
-      <w:r>
-        <w:rPr>
-          <w:lang w:eastAsia="fr-CH"/>
-        </w:rPr>
-        <w:t>de</w:t>
+        <w:t>L’exécution de</w:t>
       </w:r>
       <w:r>
         <w:rPr>
@@ -3792,19 +4889,7 @@
         <w:rPr>
           <w:lang w:eastAsia="fr-CH"/>
         </w:rPr>
-        <w:t xml:space="preserve"> </w:t>
-      </w:r>
-      <w:r>
-        <w:rPr>
-          <w:lang w:eastAsia="fr-CH"/>
-        </w:rPr>
-        <w:t>jetons</w:t>
-      </w:r>
-      <w:r>
-        <w:rPr>
-          <w:lang w:eastAsia="fr-CH"/>
-        </w:rPr>
-        <w:t xml:space="preserve"> est réalisée grâce à la dépendance </w:t>
+        <w:t xml:space="preserve"> jetons est réalisée grâce à la dépendance </w:t>
       </w:r>
       <w:proofErr w:type="spellStart"/>
       <w:r>
@@ -3913,12 +4998,26 @@
         <w:rPr>
           <w:lang w:eastAsia="fr-CH"/>
         </w:rPr>
-        <w:t>, va comparer les mots de passe et leur authentification avec la méthode compare().</w:t>
+        <w:t xml:space="preserve">, va comparer les mots de passe et leur authentification avec la méthode </w:t>
+      </w:r>
+      <w:proofErr w:type="gramStart"/>
+      <w:r>
+        <w:rPr>
+          <w:lang w:eastAsia="fr-CH"/>
+        </w:rPr>
+        <w:t>compare(</w:t>
+      </w:r>
+      <w:proofErr w:type="gramEnd"/>
+      <w:r>
+        <w:rPr>
+          <w:lang w:eastAsia="fr-CH"/>
+        </w:rPr>
+        <w:t>).</w:t>
       </w:r>
     </w:p>
     <w:p>
       <w:pPr>
-        <w:pStyle w:val="Titre2"/>
+        <w:pStyle w:val="Ttulo2"/>
         <w:numPr>
           <w:ilvl w:val="1"/>
           <w:numId w:val="11"/>
@@ -3927,6 +5026,7 @@
           <w:lang w:eastAsia="fr-CH"/>
         </w:rPr>
       </w:pPr>
+      <w:bookmarkStart w:id="9" w:name="_Toc160534603"/>
       <w:r>
         <w:rPr>
           <w:lang w:eastAsia="fr-CH"/>
@@ -3945,6 +5045,7 @@
         </w:rPr>
         <w:t xml:space="preserve"> HTTP</w:t>
       </w:r>
+      <w:bookmarkEnd w:id="9"/>
     </w:p>
     <w:p>
       <w:pPr>
@@ -3982,13 +5083,7 @@
         <w:rPr>
           <w:lang w:eastAsia="fr-CH"/>
         </w:rPr>
-        <w:t xml:space="preserve">L’erreur la plus courante causée par le client est l’erreur 404, qui se produit lorsque le serveur ne trouve pas la ressource demandée. </w:t>
-      </w:r>
-      <w:r>
-        <w:rPr>
-          <w:lang w:eastAsia="fr-CH"/>
-        </w:rPr>
-        <w:t xml:space="preserve">Et aussi l’erreur 401 </w:t>
+        <w:t xml:space="preserve">L’erreur la plus courante causée par le client est l’erreur 404, qui se produit lorsque le serveur ne trouve pas la ressource demandée. Et aussi l’erreur 401 </w:t>
       </w:r>
       <w:r>
         <w:rPr>
@@ -4060,25 +5155,21 @@
         <w:rPr>
           <w:lang w:eastAsia="fr-CH"/>
         </w:rPr>
-        <w:t xml:space="preserve"> » est utilisé pour identifier l’erreur et faire un retour du</w:t>
-      </w:r>
-      <w:r>
-        <w:rPr>
-          <w:lang w:eastAsia="fr-CH"/>
-        </w:rPr>
-        <w:t xml:space="preserve"> </w:t>
-      </w:r>
-      <w:r>
-        <w:rPr>
-          <w:lang w:eastAsia="fr-CH"/>
-        </w:rPr>
-        <w:t xml:space="preserve"> «statut» de l’erreur et un message d’explication</w:t>
-      </w:r>
-      <w:r>
-        <w:rPr>
-          <w:lang w:eastAsia="fr-CH"/>
-        </w:rPr>
-        <w:t>. Exemple :</w:t>
+        <w:t xml:space="preserve"> » est utilisé pour identifier l’erreur et faire un retour </w:t>
+      </w:r>
+      <w:proofErr w:type="gramStart"/>
+      <w:r>
+        <w:rPr>
+          <w:lang w:eastAsia="fr-CH"/>
+        </w:rPr>
+        <w:t>du  «</w:t>
+      </w:r>
+      <w:proofErr w:type="gramEnd"/>
+      <w:r>
+        <w:rPr>
+          <w:lang w:eastAsia="fr-CH"/>
+        </w:rPr>
+        <w:t>statut» de l’erreur et un message d’explication. Exemple :</w:t>
       </w:r>
     </w:p>
     <w:p>
@@ -4093,6 +5184,7 @@
           <w:lang w:eastAsia="fr-CH"/>
         </w:rPr>
       </w:pPr>
+      <w:proofErr w:type="gramStart"/>
       <w:r>
         <w:rPr>
           <w:rFonts w:ascii="Consolas" w:eastAsia="Times New Roman" w:hAnsi="Consolas" w:cs="Times New Roman"/>
@@ -4103,6 +5195,7 @@
         </w:rPr>
         <w:t>return</w:t>
       </w:r>
+      <w:proofErr w:type="gramEnd"/>
       <w:r>
         <w:rPr>
           <w:rFonts w:ascii="Consolas" w:eastAsia="Times New Roman" w:hAnsi="Consolas" w:cs="Times New Roman"/>
@@ -4252,6 +5345,7 @@
           <w:lang w:eastAsia="fr-CH"/>
         </w:rPr>
       </w:pPr>
+      <w:proofErr w:type="gramStart"/>
       <w:r>
         <w:rPr>
           <w:rFonts w:ascii="Consolas" w:eastAsia="Times New Roman" w:hAnsi="Consolas" w:cs="Times New Roman"/>
@@ -4262,6 +5356,7 @@
         </w:rPr>
         <w:t>return</w:t>
       </w:r>
+      <w:proofErr w:type="gramEnd"/>
       <w:r>
         <w:rPr>
           <w:rFonts w:ascii="Consolas" w:eastAsia="Times New Roman" w:hAnsi="Consolas" w:cs="Times New Roman"/>
@@ -4411,6 +5506,7 @@
           <w:lang w:eastAsia="fr-CH"/>
         </w:rPr>
       </w:pPr>
+      <w:proofErr w:type="gramStart"/>
       <w:r>
         <w:rPr>
           <w:rFonts w:ascii="Consolas" w:eastAsia="Times New Roman" w:hAnsi="Consolas" w:cs="Times New Roman"/>
@@ -4421,6 +5517,7 @@
         </w:rPr>
         <w:t>return</w:t>
       </w:r>
+      <w:proofErr w:type="gramEnd"/>
       <w:r>
         <w:rPr>
           <w:rFonts w:ascii="Consolas" w:eastAsia="Times New Roman" w:hAnsi="Consolas" w:cs="Times New Roman"/>
@@ -4549,6 +5646,7 @@
         </w:rPr>
       </w:pPr>
       <w:proofErr w:type="spellStart"/>
+      <w:proofErr w:type="gramStart"/>
       <w:r>
         <w:rPr>
           <w:rFonts w:ascii="Consolas" w:eastAsia="Times New Roman" w:hAnsi="Consolas" w:cs="Times New Roman"/>
@@ -4580,6 +5678,7 @@
         <w:t>status</w:t>
       </w:r>
       <w:proofErr w:type="spellEnd"/>
+      <w:proofErr w:type="gramEnd"/>
       <w:r>
         <w:rPr>
           <w:rFonts w:ascii="Consolas" w:eastAsia="Times New Roman" w:hAnsi="Consolas" w:cs="Times New Roman"/>
@@ -4653,6 +5752,7 @@
         <w:t xml:space="preserve">, </w:t>
       </w:r>
       <w:proofErr w:type="spellStart"/>
+      <w:proofErr w:type="gramStart"/>
       <w:r>
         <w:rPr>
           <w:rFonts w:ascii="Consolas" w:eastAsia="Times New Roman" w:hAnsi="Consolas" w:cs="Times New Roman"/>
@@ -4664,6 +5764,7 @@
         <w:t>data:error</w:t>
       </w:r>
       <w:proofErr w:type="spellEnd"/>
+      <w:proofErr w:type="gramEnd"/>
       <w:r>
         <w:rPr>
           <w:rFonts w:ascii="Consolas" w:eastAsia="Times New Roman" w:hAnsi="Consolas" w:cs="Times New Roman"/>
@@ -4684,7 +5785,7 @@
     </w:p>
     <w:p>
       <w:pPr>
-        <w:pStyle w:val="Titre2"/>
+        <w:pStyle w:val="Ttulo2"/>
         <w:numPr>
           <w:ilvl w:val="1"/>
           <w:numId w:val="11"/>
@@ -4693,12 +5794,14 @@
           <w:lang w:eastAsia="fr-CH"/>
         </w:rPr>
       </w:pPr>
+      <w:bookmarkStart w:id="10" w:name="_Toc160534604"/>
       <w:r>
         <w:rPr>
           <w:lang w:eastAsia="fr-CH"/>
         </w:rPr>
         <w:t>Fonctionnalités techniques</w:t>
       </w:r>
+      <w:bookmarkEnd w:id="10"/>
       <w:r>
         <w:rPr>
           <w:lang w:eastAsia="fr-CH"/>
@@ -4708,7 +5811,7 @@
     </w:p>
     <w:p>
       <w:pPr>
-        <w:pStyle w:val="Paragraphedeliste"/>
+        <w:pStyle w:val="Prrafodelista"/>
         <w:numPr>
           <w:ilvl w:val="0"/>
           <w:numId w:val="41"/>
@@ -4734,7 +5837,7 @@
     </w:p>
     <w:p>
       <w:pPr>
-        <w:pStyle w:val="Paragraphedeliste"/>
+        <w:pStyle w:val="Prrafodelista"/>
         <w:numPr>
           <w:ilvl w:val="0"/>
           <w:numId w:val="41"/>
@@ -4760,7 +5863,7 @@
     </w:p>
     <w:p>
       <w:pPr>
-        <w:pStyle w:val="Paragraphedeliste"/>
+        <w:pStyle w:val="Prrafodelista"/>
         <w:numPr>
           <w:ilvl w:val="0"/>
           <w:numId w:val="41"/>
@@ -4785,7 +5888,7 @@
     </w:p>
     <w:p>
       <w:pPr>
-        <w:pStyle w:val="Paragraphedeliste"/>
+        <w:pStyle w:val="Prrafodelista"/>
         <w:numPr>
           <w:ilvl w:val="0"/>
           <w:numId w:val="41"/>
@@ -4821,7 +5924,7 @@
     </w:p>
     <w:p>
       <w:pPr>
-        <w:pStyle w:val="Paragraphedeliste"/>
+        <w:pStyle w:val="Prrafodelista"/>
         <w:numPr>
           <w:ilvl w:val="0"/>
           <w:numId w:val="41"/>
@@ -4857,7 +5960,7 @@
     </w:p>
     <w:p>
       <w:pPr>
-        <w:pStyle w:val="Paragraphedeliste"/>
+        <w:pStyle w:val="Prrafodelista"/>
         <w:numPr>
           <w:ilvl w:val="0"/>
           <w:numId w:val="41"/>
@@ -4869,7 +5972,7 @@
     </w:p>
     <w:p>
       <w:pPr>
-        <w:pStyle w:val="Titre1"/>
+        <w:pStyle w:val="Ttulo1"/>
         <w:numPr>
           <w:ilvl w:val="0"/>
           <w:numId w:val="11"/>
@@ -4878,19 +5981,18 @@
           <w:lang w:eastAsia="fr-CH"/>
         </w:rPr>
       </w:pPr>
-      <w:bookmarkStart w:id="3" w:name="_Toc160435510"/>
-      <w:r>
-        <w:rPr>
-          <w:lang w:eastAsia="fr-CH"/>
-        </w:rPr>
-        <w:lastRenderedPageBreak/>
+      <w:bookmarkStart w:id="11" w:name="_Toc160534605"/>
+      <w:r>
+        <w:rPr>
+          <w:lang w:eastAsia="fr-CH"/>
+        </w:rPr>
         <w:t>Test</w:t>
       </w:r>
-      <w:bookmarkEnd w:id="3"/>
+      <w:bookmarkEnd w:id="11"/>
     </w:p>
     <w:p>
       <w:pPr>
-        <w:pStyle w:val="Paragraphedeliste"/>
+        <w:pStyle w:val="Prrafodelista"/>
         <w:numPr>
           <w:ilvl w:val="0"/>
           <w:numId w:val="41"/>
@@ -4930,7 +6032,7 @@
     </w:p>
     <w:p>
       <w:pPr>
-        <w:pStyle w:val="Titre1"/>
+        <w:pStyle w:val="Ttulo1"/>
         <w:numPr>
           <w:ilvl w:val="0"/>
           <w:numId w:val="11"/>
@@ -4939,18 +6041,18 @@
           <w:lang w:eastAsia="fr-CH"/>
         </w:rPr>
       </w:pPr>
-      <w:bookmarkStart w:id="4" w:name="_Toc160435511"/>
+      <w:bookmarkStart w:id="12" w:name="_Toc160534606"/>
       <w:r>
         <w:rPr>
           <w:lang w:eastAsia="fr-CH"/>
         </w:rPr>
         <w:t>Conclusions</w:t>
       </w:r>
-      <w:bookmarkEnd w:id="4"/>
+      <w:bookmarkEnd w:id="12"/>
     </w:p>
     <w:p>
       <w:pPr>
-        <w:pStyle w:val="Paragraphedeliste"/>
+        <w:pStyle w:val="Prrafodelista"/>
         <w:numPr>
           <w:ilvl w:val="0"/>
           <w:numId w:val="41"/>
@@ -4968,7 +6070,7 @@
     </w:p>
     <w:p>
       <w:pPr>
-        <w:pStyle w:val="Paragraphedeliste"/>
+        <w:pStyle w:val="Prrafodelista"/>
         <w:numPr>
           <w:ilvl w:val="0"/>
           <w:numId w:val="41"/>
@@ -4986,7 +6088,7 @@
     </w:p>
     <w:p>
       <w:pPr>
-        <w:pStyle w:val="Paragraphedeliste"/>
+        <w:pStyle w:val="Prrafodelista"/>
         <w:numPr>
           <w:ilvl w:val="0"/>
           <w:numId w:val="41"/>
@@ -5011,15 +6113,18 @@
     </w:p>
     <w:p>
       <w:pPr>
-        <w:pStyle w:val="Titre1"/>
+        <w:pStyle w:val="Ttulo1"/>
         <w:numPr>
           <w:ilvl w:val="0"/>
           <w:numId w:val="11"/>
         </w:numPr>
       </w:pPr>
-      <w:r>
+      <w:bookmarkStart w:id="13" w:name="_Toc160534607"/>
+      <w:r>
+        <w:lastRenderedPageBreak/>
         <w:t>Annex</w:t>
       </w:r>
+      <w:bookmarkEnd w:id="13"/>
     </w:p>
     <w:p>
       <w:pPr>
@@ -5163,7 +6268,7 @@
           <w:noProof/>
         </w:rPr>
         <w:drawing>
-          <wp:anchor distT="0" distB="0" distL="114300" distR="114300" simplePos="0" relativeHeight="251652096" behindDoc="0" locked="0" layoutInCell="1" allowOverlap="1" wp14:anchorId="0C2A2E1D" wp14:editId="780547CC">
+          <wp:anchor distT="0" distB="0" distL="114300" distR="114300" simplePos="0" relativeHeight="251652096" behindDoc="0" locked="0" layoutInCell="1" allowOverlap="1" wp14:anchorId="0C2A2E1D" wp14:editId="2318D28A">
             <wp:simplePos x="0" y="0"/>
             <wp:positionH relativeFrom="margin">
               <wp:posOffset>-3221835</wp:posOffset>
@@ -5242,17 +6347,17 @@
     </w:p>
     <w:p>
       <w:pPr>
-        <w:pStyle w:val="Titre1"/>
+        <w:pStyle w:val="Ttulo1"/>
         <w:numPr>
           <w:ilvl w:val="0"/>
           <w:numId w:val="11"/>
         </w:numPr>
       </w:pPr>
-      <w:bookmarkStart w:id="5" w:name="_Toc160435512"/>
+      <w:bookmarkStart w:id="14" w:name="_Toc160534608"/>
       <w:r>
         <w:t>Webographie</w:t>
       </w:r>
-      <w:bookmarkEnd w:id="5"/>
+      <w:bookmarkEnd w:id="14"/>
     </w:p>
     <w:p/>
     <w:p>
@@ -5291,7 +6396,7 @@
 </file>
 
 <file path=word/endnotes.xml><?xml version="1.0" encoding="utf-8"?>
-<w:endnotes xmlns:wpc="http://schemas.microsoft.com/office/word/2010/wordprocessingCanvas" xmlns:cx="http://schemas.microsoft.com/office/drawing/2014/chartex" xmlns:cx1="http://schemas.microsoft.com/office/drawing/2015/9/8/chartex" xmlns:cx2="http://schemas.microsoft.com/office/drawing/2015/10/21/chartex" xmlns:cx3="http://schemas.microsoft.com/office/drawing/2016/5/9/chartex" xmlns:cx4="http://schemas.microsoft.com/office/drawing/2016/5/10/chartex" xmlns:cx5="http://schemas.microsoft.com/office/drawing/2016/5/11/chartex" xmlns:cx6="http://schemas.microsoft.com/office/drawing/2016/5/12/chartex" xmlns:cx7="http://schemas.microsoft.com/office/drawing/2016/5/13/chartex" xmlns:cx8="http://schemas.microsoft.com/office/drawing/2016/5/14/chartex" xmlns:mc="http://schemas.openxmlformats.org/markup-compatibility/2006" xmlns:aink="http://schemas.microsoft.com/office/drawing/2016/ink" xmlns:am3d="http://schemas.microsoft.com/office/drawing/2017/model3d" xmlns:o="urn:schemas-microsoft-com:office:office" xmlns:oel="http://schemas.microsoft.com/office/2019/extlst" xmlns:r="http://schemas.openxmlformats.org/officeDocument/2006/relationships" xmlns:m="http://schemas.openxmlformats.org/officeDocument/2006/math" xmlns:v="urn:schemas-microsoft-com:vml" xmlns:wp14="http://schemas.microsoft.com/office/word/2010/wordprocessingDrawing" xmlns:wp="http://schemas.openxmlformats.org/drawingml/2006/wordprocessingDrawing" xmlns:w10="urn:schemas-microsoft-com:office:word" xmlns:w="http://schemas.openxmlformats.org/wordprocessingml/2006/main" xmlns:w14="http://schemas.microsoft.com/office/word/2010/wordml" xmlns:w15="http://schemas.microsoft.com/office/word/2012/wordml" xmlns:w16cex="http://schemas.microsoft.com/office/word/2018/wordml/cex" xmlns:w16cid="http://schemas.microsoft.com/office/word/2016/wordml/cid" xmlns:w16="http://schemas.microsoft.com/office/word/2018/wordml" xmlns:w16du="http://schemas.microsoft.com/office/word/2023/wordml/word16du" xmlns:w16sdtdh="http://schemas.microsoft.com/office/word/2020/wordml/sdtdatahash" xmlns:w16se="http://schemas.microsoft.com/office/word/2015/wordml/symex" xmlns:wpg="http://schemas.microsoft.com/office/word/2010/wordprocessingGroup" xmlns:wpi="http://schemas.microsoft.com/office/word/2010/wordprocessingInk" xmlns:wne="http://schemas.microsoft.com/office/word/2006/wordml" xmlns:wps="http://schemas.microsoft.com/office/word/2010/wordprocessingShape" mc:Ignorable="w14 w15 w16se w16cid w16 w16cex w16sdtdh wp14">
+<w:endnotes xmlns:wpc="http://schemas.microsoft.com/office/word/2010/wordprocessingCanvas" xmlns:cx="http://schemas.microsoft.com/office/drawing/2014/chartex" xmlns:cx1="http://schemas.microsoft.com/office/drawing/2015/9/8/chartex" xmlns:cx2="http://schemas.microsoft.com/office/drawing/2015/10/21/chartex" xmlns:cx3="http://schemas.microsoft.com/office/drawing/2016/5/9/chartex" xmlns:cx4="http://schemas.microsoft.com/office/drawing/2016/5/10/chartex" xmlns:cx5="http://schemas.microsoft.com/office/drawing/2016/5/11/chartex" xmlns:cx6="http://schemas.microsoft.com/office/drawing/2016/5/12/chartex" xmlns:cx7="http://schemas.microsoft.com/office/drawing/2016/5/13/chartex" xmlns:cx8="http://schemas.microsoft.com/office/drawing/2016/5/14/chartex" xmlns:mc="http://schemas.openxmlformats.org/markup-compatibility/2006" xmlns:aink="http://schemas.microsoft.com/office/drawing/2016/ink" xmlns:am3d="http://schemas.microsoft.com/office/drawing/2017/model3d" xmlns:o="urn:schemas-microsoft-com:office:office" xmlns:oel="http://schemas.microsoft.com/office/2019/extlst" xmlns:r="http://schemas.openxmlformats.org/officeDocument/2006/relationships" xmlns:m="http://schemas.openxmlformats.org/officeDocument/2006/math" xmlns:v="urn:schemas-microsoft-com:vml" xmlns:wp14="http://schemas.microsoft.com/office/word/2010/wordprocessingDrawing" xmlns:wp="http://schemas.openxmlformats.org/drawingml/2006/wordprocessingDrawing" xmlns:w10="urn:schemas-microsoft-com:office:word" xmlns:w="http://schemas.openxmlformats.org/wordprocessingml/2006/main" xmlns:w14="http://schemas.microsoft.com/office/word/2010/wordml" xmlns:w15="http://schemas.microsoft.com/office/word/2012/wordml" xmlns:w16cex="http://schemas.microsoft.com/office/word/2018/wordml/cex" xmlns:w16cid="http://schemas.microsoft.com/office/word/2016/wordml/cid" xmlns:w16="http://schemas.microsoft.com/office/word/2018/wordml" xmlns:w16sdtdh="http://schemas.microsoft.com/office/word/2020/wordml/sdtdatahash" xmlns:w16se="http://schemas.microsoft.com/office/word/2015/wordml/symex" xmlns:wpg="http://schemas.microsoft.com/office/word/2010/wordprocessingGroup" xmlns:wpi="http://schemas.microsoft.com/office/word/2010/wordprocessingInk" xmlns:wne="http://schemas.microsoft.com/office/word/2006/wordml" xmlns:wps="http://schemas.microsoft.com/office/word/2010/wordprocessingShape" mc:Ignorable="w14 w15 w16se w16cid w16 w16cex w16sdtdh wp14">
   <w:endnote w:type="separator" w:id="-1">
     <w:p>
       <w:pPr>
@@ -5323,7 +6428,7 @@
 </file>
 
 <file path=word/footer1.xml><?xml version="1.0" encoding="utf-8"?>
-<w:ftr xmlns:wpc="http://schemas.microsoft.com/office/word/2010/wordprocessingCanvas" xmlns:cx="http://schemas.microsoft.com/office/drawing/2014/chartex" xmlns:cx1="http://schemas.microsoft.com/office/drawing/2015/9/8/chartex" xmlns:cx2="http://schemas.microsoft.com/office/drawing/2015/10/21/chartex" xmlns:cx3="http://schemas.microsoft.com/office/drawing/2016/5/9/chartex" xmlns:cx4="http://schemas.microsoft.com/office/drawing/2016/5/10/chartex" xmlns:cx5="http://schemas.microsoft.com/office/drawing/2016/5/11/chartex" xmlns:cx6="http://schemas.microsoft.com/office/drawing/2016/5/12/chartex" xmlns:cx7="http://schemas.microsoft.com/office/drawing/2016/5/13/chartex" xmlns:cx8="http://schemas.microsoft.com/office/drawing/2016/5/14/chartex" xmlns:mc="http://schemas.openxmlformats.org/markup-compatibility/2006" xmlns:aink="http://schemas.microsoft.com/office/drawing/2016/ink" xmlns:am3d="http://schemas.microsoft.com/office/drawing/2017/model3d" xmlns:o="urn:schemas-microsoft-com:office:office" xmlns:oel="http://schemas.microsoft.com/office/2019/extlst" xmlns:r="http://schemas.openxmlformats.org/officeDocument/2006/relationships" xmlns:m="http://schemas.openxmlformats.org/officeDocument/2006/math" xmlns:v="urn:schemas-microsoft-com:vml" xmlns:wp14="http://schemas.microsoft.com/office/word/2010/wordprocessingDrawing" xmlns:wp="http://schemas.openxmlformats.org/drawingml/2006/wordprocessingDrawing" xmlns:w10="urn:schemas-microsoft-com:office:word" xmlns:w="http://schemas.openxmlformats.org/wordprocessingml/2006/main" xmlns:w14="http://schemas.microsoft.com/office/word/2010/wordml" xmlns:w15="http://schemas.microsoft.com/office/word/2012/wordml" xmlns:w16cex="http://schemas.microsoft.com/office/word/2018/wordml/cex" xmlns:w16cid="http://schemas.microsoft.com/office/word/2016/wordml/cid" xmlns:w16="http://schemas.microsoft.com/office/word/2018/wordml" xmlns:w16du="http://schemas.microsoft.com/office/word/2023/wordml/word16du" xmlns:w16sdtdh="http://schemas.microsoft.com/office/word/2020/wordml/sdtdatahash" xmlns:w16se="http://schemas.microsoft.com/office/word/2015/wordml/symex" xmlns:wpg="http://schemas.microsoft.com/office/word/2010/wordprocessingGroup" xmlns:wpi="http://schemas.microsoft.com/office/word/2010/wordprocessingInk" xmlns:wne="http://schemas.microsoft.com/office/word/2006/wordml" xmlns:wps="http://schemas.microsoft.com/office/word/2010/wordprocessingShape" mc:Ignorable="w14 w15 w16se w16cid w16 w16cex w16sdtdh wp14">
+<w:ftr xmlns:wpc="http://schemas.microsoft.com/office/word/2010/wordprocessingCanvas" xmlns:cx="http://schemas.microsoft.com/office/drawing/2014/chartex" xmlns:cx1="http://schemas.microsoft.com/office/drawing/2015/9/8/chartex" xmlns:cx2="http://schemas.microsoft.com/office/drawing/2015/10/21/chartex" xmlns:cx3="http://schemas.microsoft.com/office/drawing/2016/5/9/chartex" xmlns:cx4="http://schemas.microsoft.com/office/drawing/2016/5/10/chartex" xmlns:cx5="http://schemas.microsoft.com/office/drawing/2016/5/11/chartex" xmlns:cx6="http://schemas.microsoft.com/office/drawing/2016/5/12/chartex" xmlns:cx7="http://schemas.microsoft.com/office/drawing/2016/5/13/chartex" xmlns:cx8="http://schemas.microsoft.com/office/drawing/2016/5/14/chartex" xmlns:mc="http://schemas.openxmlformats.org/markup-compatibility/2006" xmlns:aink="http://schemas.microsoft.com/office/drawing/2016/ink" xmlns:am3d="http://schemas.microsoft.com/office/drawing/2017/model3d" xmlns:o="urn:schemas-microsoft-com:office:office" xmlns:oel="http://schemas.microsoft.com/office/2019/extlst" xmlns:r="http://schemas.openxmlformats.org/officeDocument/2006/relationships" xmlns:m="http://schemas.openxmlformats.org/officeDocument/2006/math" xmlns:v="urn:schemas-microsoft-com:vml" xmlns:wp14="http://schemas.microsoft.com/office/word/2010/wordprocessingDrawing" xmlns:wp="http://schemas.openxmlformats.org/drawingml/2006/wordprocessingDrawing" xmlns:w10="urn:schemas-microsoft-com:office:word" xmlns:w="http://schemas.openxmlformats.org/wordprocessingml/2006/main" xmlns:w14="http://schemas.microsoft.com/office/word/2010/wordml" xmlns:w15="http://schemas.microsoft.com/office/word/2012/wordml" xmlns:w16cex="http://schemas.microsoft.com/office/word/2018/wordml/cex" xmlns:w16cid="http://schemas.microsoft.com/office/word/2016/wordml/cid" xmlns:w16="http://schemas.microsoft.com/office/word/2018/wordml" xmlns:w16sdtdh="http://schemas.microsoft.com/office/word/2020/wordml/sdtdatahash" xmlns:w16se="http://schemas.microsoft.com/office/word/2015/wordml/symex" xmlns:wpg="http://schemas.microsoft.com/office/word/2010/wordprocessingGroup" xmlns:wpi="http://schemas.microsoft.com/office/word/2010/wordprocessingInk" xmlns:wne="http://schemas.microsoft.com/office/word/2006/wordml" xmlns:wps="http://schemas.microsoft.com/office/word/2010/wordprocessingShape" mc:Ignorable="w14 w15 w16se w16cid w16 w16cex w16sdtdh wp14">
   <w:sdt>
     <w:sdtPr>
       <w:id w:val="-105960153"/>
@@ -5399,7 +6504,7 @@
                 </wp:anchor>
               </w:drawing>
             </mc:Choice>
-            <mc:Fallback>
+            <mc:Fallback xmlns:w16du="http://schemas.microsoft.com/office/word/2023/wordml/word16du">
               <w:pict>
                 <v:line w14:anchorId="568B6231" id="Conector recto 2" o:spid="_x0000_s1026" style="position:absolute;z-index:251659264;visibility:visible;mso-wrap-style:square;mso-width-percent:0;mso-wrap-distance-left:9pt;mso-wrap-distance-top:0;mso-wrap-distance-right:9pt;mso-wrap-distance-bottom:0;mso-position-horizontal:left;mso-position-horizontal-relative:margin;mso-position-vertical:absolute;mso-position-vertical-relative:text;mso-width-percent:0;mso-width-relative:margin" from="0,20.1pt" to="452.9pt,20.1pt" o:gfxdata="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" strokecolor="#4472c4 [3204]" strokeweight=".5pt">
                   <v:stroke joinstyle="miter"/>
@@ -5412,7 +6517,7 @@
       </w:p>
       <w:p>
         <w:pPr>
-          <w:pStyle w:val="Pieddepage"/>
+          <w:pStyle w:val="Piedepgina"/>
         </w:pPr>
         <w:r>
           <w:rPr>
@@ -5487,7 +6592,7 @@
 </file>
 
 <file path=word/footnotes.xml><?xml version="1.0" encoding="utf-8"?>
-<w:footnotes xmlns:wpc="http://schemas.microsoft.com/office/word/2010/wordprocessingCanvas" xmlns:cx="http://schemas.microsoft.com/office/drawing/2014/chartex" xmlns:cx1="http://schemas.microsoft.com/office/drawing/2015/9/8/chartex" xmlns:cx2="http://schemas.microsoft.com/office/drawing/2015/10/21/chartex" xmlns:cx3="http://schemas.microsoft.com/office/drawing/2016/5/9/chartex" xmlns:cx4="http://schemas.microsoft.com/office/drawing/2016/5/10/chartex" xmlns:cx5="http://schemas.microsoft.com/office/drawing/2016/5/11/chartex" xmlns:cx6="http://schemas.microsoft.com/office/drawing/2016/5/12/chartex" xmlns:cx7="http://schemas.microsoft.com/office/drawing/2016/5/13/chartex" xmlns:cx8="http://schemas.microsoft.com/office/drawing/2016/5/14/chartex" xmlns:mc="http://schemas.openxmlformats.org/markup-compatibility/2006" xmlns:aink="http://schemas.microsoft.com/office/drawing/2016/ink" xmlns:am3d="http://schemas.microsoft.com/office/drawing/2017/model3d" xmlns:o="urn:schemas-microsoft-com:office:office" xmlns:oel="http://schemas.microsoft.com/office/2019/extlst" xmlns:r="http://schemas.openxmlformats.org/officeDocument/2006/relationships" xmlns:m="http://schemas.openxmlformats.org/officeDocument/2006/math" xmlns:v="urn:schemas-microsoft-com:vml" xmlns:wp14="http://schemas.microsoft.com/office/word/2010/wordprocessingDrawing" xmlns:wp="http://schemas.openxmlformats.org/drawingml/2006/wordprocessingDrawing" xmlns:w10="urn:schemas-microsoft-com:office:word" xmlns:w="http://schemas.openxmlformats.org/wordprocessingml/2006/main" xmlns:w14="http://schemas.microsoft.com/office/word/2010/wordml" xmlns:w15="http://schemas.microsoft.com/office/word/2012/wordml" xmlns:w16cex="http://schemas.microsoft.com/office/word/2018/wordml/cex" xmlns:w16cid="http://schemas.microsoft.com/office/word/2016/wordml/cid" xmlns:w16="http://schemas.microsoft.com/office/word/2018/wordml" xmlns:w16du="http://schemas.microsoft.com/office/word/2023/wordml/word16du" xmlns:w16sdtdh="http://schemas.microsoft.com/office/word/2020/wordml/sdtdatahash" xmlns:w16se="http://schemas.microsoft.com/office/word/2015/wordml/symex" xmlns:wpg="http://schemas.microsoft.com/office/word/2010/wordprocessingGroup" xmlns:wpi="http://schemas.microsoft.com/office/word/2010/wordprocessingInk" xmlns:wne="http://schemas.microsoft.com/office/word/2006/wordml" xmlns:wps="http://schemas.microsoft.com/office/word/2010/wordprocessingShape" mc:Ignorable="w14 w15 w16se w16cid w16 w16cex w16sdtdh wp14">
+<w:footnotes xmlns:wpc="http://schemas.microsoft.com/office/word/2010/wordprocessingCanvas" xmlns:cx="http://schemas.microsoft.com/office/drawing/2014/chartex" xmlns:cx1="http://schemas.microsoft.com/office/drawing/2015/9/8/chartex" xmlns:cx2="http://schemas.microsoft.com/office/drawing/2015/10/21/chartex" xmlns:cx3="http://schemas.microsoft.com/office/drawing/2016/5/9/chartex" xmlns:cx4="http://schemas.microsoft.com/office/drawing/2016/5/10/chartex" xmlns:cx5="http://schemas.microsoft.com/office/drawing/2016/5/11/chartex" xmlns:cx6="http://schemas.microsoft.com/office/drawing/2016/5/12/chartex" xmlns:cx7="http://schemas.microsoft.com/office/drawing/2016/5/13/chartex" xmlns:cx8="http://schemas.microsoft.com/office/drawing/2016/5/14/chartex" xmlns:mc="http://schemas.openxmlformats.org/markup-compatibility/2006" xmlns:aink="http://schemas.microsoft.com/office/drawing/2016/ink" xmlns:am3d="http://schemas.microsoft.com/office/drawing/2017/model3d" xmlns:o="urn:schemas-microsoft-com:office:office" xmlns:oel="http://schemas.microsoft.com/office/2019/extlst" xmlns:r="http://schemas.openxmlformats.org/officeDocument/2006/relationships" xmlns:m="http://schemas.openxmlformats.org/officeDocument/2006/math" xmlns:v="urn:schemas-microsoft-com:vml" xmlns:wp14="http://schemas.microsoft.com/office/word/2010/wordprocessingDrawing" xmlns:wp="http://schemas.openxmlformats.org/drawingml/2006/wordprocessingDrawing" xmlns:w10="urn:schemas-microsoft-com:office:word" xmlns:w="http://schemas.openxmlformats.org/wordprocessingml/2006/main" xmlns:w14="http://schemas.microsoft.com/office/word/2010/wordml" xmlns:w15="http://schemas.microsoft.com/office/word/2012/wordml" xmlns:w16cex="http://schemas.microsoft.com/office/word/2018/wordml/cex" xmlns:w16cid="http://schemas.microsoft.com/office/word/2016/wordml/cid" xmlns:w16="http://schemas.microsoft.com/office/word/2018/wordml" xmlns:w16sdtdh="http://schemas.microsoft.com/office/word/2020/wordml/sdtdatahash" xmlns:w16se="http://schemas.microsoft.com/office/word/2015/wordml/symex" xmlns:wpg="http://schemas.microsoft.com/office/word/2010/wordprocessingGroup" xmlns:wpi="http://schemas.microsoft.com/office/word/2010/wordprocessingInk" xmlns:wne="http://schemas.microsoft.com/office/word/2006/wordml" xmlns:wps="http://schemas.microsoft.com/office/word/2010/wordprocessingShape" mc:Ignorable="w14 w15 w16se w16cid w16 w16cex w16sdtdh wp14">
   <w:footnote w:type="separator" w:id="-1">
     <w:p>
       <w:pPr>
@@ -5519,10 +6624,10 @@
 </file>
 
 <file path=word/header1.xml><?xml version="1.0" encoding="utf-8"?>
-<w:hdr xmlns:wpc="http://schemas.microsoft.com/office/word/2010/wordprocessingCanvas" xmlns:cx="http://schemas.microsoft.com/office/drawing/2014/chartex" xmlns:cx1="http://schemas.microsoft.com/office/drawing/2015/9/8/chartex" xmlns:cx2="http://schemas.microsoft.com/office/drawing/2015/10/21/chartex" xmlns:cx3="http://schemas.microsoft.com/office/drawing/2016/5/9/chartex" xmlns:cx4="http://schemas.microsoft.com/office/drawing/2016/5/10/chartex" xmlns:cx5="http://schemas.microsoft.com/office/drawing/2016/5/11/chartex" xmlns:cx6="http://schemas.microsoft.com/office/drawing/2016/5/12/chartex" xmlns:cx7="http://schemas.microsoft.com/office/drawing/2016/5/13/chartex" xmlns:cx8="http://schemas.microsoft.com/office/drawing/2016/5/14/chartex" xmlns:mc="http://schemas.openxmlformats.org/markup-compatibility/2006" xmlns:aink="http://schemas.microsoft.com/office/drawing/2016/ink" xmlns:am3d="http://schemas.microsoft.com/office/drawing/2017/model3d" xmlns:o="urn:schemas-microsoft-com:office:office" xmlns:oel="http://schemas.microsoft.com/office/2019/extlst" xmlns:r="http://schemas.openxmlformats.org/officeDocument/2006/relationships" xmlns:m="http://schemas.openxmlformats.org/officeDocument/2006/math" xmlns:v="urn:schemas-microsoft-com:vml" xmlns:wp14="http://schemas.microsoft.com/office/word/2010/wordprocessingDrawing" xmlns:wp="http://schemas.openxmlformats.org/drawingml/2006/wordprocessingDrawing" xmlns:w10="urn:schemas-microsoft-com:office:word" xmlns:w="http://schemas.openxmlformats.org/wordprocessingml/2006/main" xmlns:w14="http://schemas.microsoft.com/office/word/2010/wordml" xmlns:w15="http://schemas.microsoft.com/office/word/2012/wordml" xmlns:w16cex="http://schemas.microsoft.com/office/word/2018/wordml/cex" xmlns:w16cid="http://schemas.microsoft.com/office/word/2016/wordml/cid" xmlns:w16="http://schemas.microsoft.com/office/word/2018/wordml" xmlns:w16du="http://schemas.microsoft.com/office/word/2023/wordml/word16du" xmlns:w16sdtdh="http://schemas.microsoft.com/office/word/2020/wordml/sdtdatahash" xmlns:w16se="http://schemas.microsoft.com/office/word/2015/wordml/symex" xmlns:wpg="http://schemas.microsoft.com/office/word/2010/wordprocessingGroup" xmlns:wpi="http://schemas.microsoft.com/office/word/2010/wordprocessingInk" xmlns:wne="http://schemas.microsoft.com/office/word/2006/wordml" xmlns:wps="http://schemas.microsoft.com/office/word/2010/wordprocessingShape" mc:Ignorable="w14 w15 w16se w16cid w16 w16cex w16sdtdh wp14">
+<w:hdr xmlns:wpc="http://schemas.microsoft.com/office/word/2010/wordprocessingCanvas" xmlns:cx="http://schemas.microsoft.com/office/drawing/2014/chartex" xmlns:cx1="http://schemas.microsoft.com/office/drawing/2015/9/8/chartex" xmlns:cx2="http://schemas.microsoft.com/office/drawing/2015/10/21/chartex" xmlns:cx3="http://schemas.microsoft.com/office/drawing/2016/5/9/chartex" xmlns:cx4="http://schemas.microsoft.com/office/drawing/2016/5/10/chartex" xmlns:cx5="http://schemas.microsoft.com/office/drawing/2016/5/11/chartex" xmlns:cx6="http://schemas.microsoft.com/office/drawing/2016/5/12/chartex" xmlns:cx7="http://schemas.microsoft.com/office/drawing/2016/5/13/chartex" xmlns:cx8="http://schemas.microsoft.com/office/drawing/2016/5/14/chartex" xmlns:mc="http://schemas.openxmlformats.org/markup-compatibility/2006" xmlns:aink="http://schemas.microsoft.com/office/drawing/2016/ink" xmlns:am3d="http://schemas.microsoft.com/office/drawing/2017/model3d" xmlns:o="urn:schemas-microsoft-com:office:office" xmlns:oel="http://schemas.microsoft.com/office/2019/extlst" xmlns:r="http://schemas.openxmlformats.org/officeDocument/2006/relationships" xmlns:m="http://schemas.openxmlformats.org/officeDocument/2006/math" xmlns:v="urn:schemas-microsoft-com:vml" xmlns:wp14="http://schemas.microsoft.com/office/word/2010/wordprocessingDrawing" xmlns:wp="http://schemas.openxmlformats.org/drawingml/2006/wordprocessingDrawing" xmlns:w10="urn:schemas-microsoft-com:office:word" xmlns:w="http://schemas.openxmlformats.org/wordprocessingml/2006/main" xmlns:w14="http://schemas.microsoft.com/office/word/2010/wordml" xmlns:w15="http://schemas.microsoft.com/office/word/2012/wordml" xmlns:w16cex="http://schemas.microsoft.com/office/word/2018/wordml/cex" xmlns:w16cid="http://schemas.microsoft.com/office/word/2016/wordml/cid" xmlns:w16="http://schemas.microsoft.com/office/word/2018/wordml" xmlns:w16sdtdh="http://schemas.microsoft.com/office/word/2020/wordml/sdtdatahash" xmlns:w16se="http://schemas.microsoft.com/office/word/2015/wordml/symex" xmlns:wpg="http://schemas.microsoft.com/office/word/2010/wordprocessingGroup" xmlns:wpi="http://schemas.microsoft.com/office/word/2010/wordprocessingInk" xmlns:wne="http://schemas.microsoft.com/office/word/2006/wordml" xmlns:wps="http://schemas.microsoft.com/office/word/2010/wordprocessingShape" mc:Ignorable="w14 w15 w16se w16cid w16 w16cex w16sdtdh wp14">
   <w:p>
     <w:pPr>
-      <w:pStyle w:val="En-tte"/>
+      <w:pStyle w:val="Encabezado"/>
       <w:jc w:val="center"/>
       <w:rPr>
         <w:color w:val="4472C4" w:themeColor="accent1"/>
@@ -5641,7 +6746,7 @@
   </w:p>
   <w:p>
     <w:pPr>
-      <w:pStyle w:val="En-tte"/>
+      <w:pStyle w:val="Encabezado"/>
       <w:rPr>
         <w:lang w:val="en-GB"/>
       </w:rPr>
@@ -5651,7 +6756,7 @@
 </file>
 
 <file path=word/numbering.xml><?xml version="1.0" encoding="utf-8"?>
-<w:numbering xmlns:wpc="http://schemas.microsoft.com/office/word/2010/wordprocessingCanvas" xmlns:cx="http://schemas.microsoft.com/office/drawing/2014/chartex" xmlns:cx1="http://schemas.microsoft.com/office/drawing/2015/9/8/chartex" xmlns:cx2="http://schemas.microsoft.com/office/drawing/2015/10/21/chartex" xmlns:cx3="http://schemas.microsoft.com/office/drawing/2016/5/9/chartex" xmlns:cx4="http://schemas.microsoft.com/office/drawing/2016/5/10/chartex" xmlns:cx5="http://schemas.microsoft.com/office/drawing/2016/5/11/chartex" xmlns:cx6="http://schemas.microsoft.com/office/drawing/2016/5/12/chartex" xmlns:cx7="http://schemas.microsoft.com/office/drawing/2016/5/13/chartex" xmlns:cx8="http://schemas.microsoft.com/office/drawing/2016/5/14/chartex" xmlns:mc="http://schemas.openxmlformats.org/markup-compatibility/2006" xmlns:aink="http://schemas.microsoft.com/office/drawing/2016/ink" xmlns:am3d="http://schemas.microsoft.com/office/drawing/2017/model3d" xmlns:o="urn:schemas-microsoft-com:office:office" xmlns:oel="http://schemas.microsoft.com/office/2019/extlst" xmlns:r="http://schemas.openxmlformats.org/officeDocument/2006/relationships" xmlns:m="http://schemas.openxmlformats.org/officeDocument/2006/math" xmlns:v="urn:schemas-microsoft-com:vml" xmlns:wp14="http://schemas.microsoft.com/office/word/2010/wordprocessingDrawing" xmlns:wp="http://schemas.openxmlformats.org/drawingml/2006/wordprocessingDrawing" xmlns:w10="urn:schemas-microsoft-com:office:word" xmlns:w="http://schemas.openxmlformats.org/wordprocessingml/2006/main" xmlns:w14="http://schemas.microsoft.com/office/word/2010/wordml" xmlns:w15="http://schemas.microsoft.com/office/word/2012/wordml" xmlns:w16cex="http://schemas.microsoft.com/office/word/2018/wordml/cex" xmlns:w16cid="http://schemas.microsoft.com/office/word/2016/wordml/cid" xmlns:w16="http://schemas.microsoft.com/office/word/2018/wordml" xmlns:w16du="http://schemas.microsoft.com/office/word/2023/wordml/word16du" xmlns:w16sdtdh="http://schemas.microsoft.com/office/word/2020/wordml/sdtdatahash" xmlns:w16se="http://schemas.microsoft.com/office/word/2015/wordml/symex" xmlns:wpg="http://schemas.microsoft.com/office/word/2010/wordprocessingGroup" xmlns:wpi="http://schemas.microsoft.com/office/word/2010/wordprocessingInk" xmlns:wne="http://schemas.microsoft.com/office/word/2006/wordml" xmlns:wps="http://schemas.microsoft.com/office/word/2010/wordprocessingShape" mc:Ignorable="w14 w15 w16se w16cid w16 w16cex w16sdtdh wp14">
+<w:numbering xmlns:wpc="http://schemas.microsoft.com/office/word/2010/wordprocessingCanvas" xmlns:cx="http://schemas.microsoft.com/office/drawing/2014/chartex" xmlns:cx1="http://schemas.microsoft.com/office/drawing/2015/9/8/chartex" xmlns:cx2="http://schemas.microsoft.com/office/drawing/2015/10/21/chartex" xmlns:cx3="http://schemas.microsoft.com/office/drawing/2016/5/9/chartex" xmlns:cx4="http://schemas.microsoft.com/office/drawing/2016/5/10/chartex" xmlns:cx5="http://schemas.microsoft.com/office/drawing/2016/5/11/chartex" xmlns:cx6="http://schemas.microsoft.com/office/drawing/2016/5/12/chartex" xmlns:cx7="http://schemas.microsoft.com/office/drawing/2016/5/13/chartex" xmlns:cx8="http://schemas.microsoft.com/office/drawing/2016/5/14/chartex" xmlns:mc="http://schemas.openxmlformats.org/markup-compatibility/2006" xmlns:aink="http://schemas.microsoft.com/office/drawing/2016/ink" xmlns:am3d="http://schemas.microsoft.com/office/drawing/2017/model3d" xmlns:o="urn:schemas-microsoft-com:office:office" xmlns:oel="http://schemas.microsoft.com/office/2019/extlst" xmlns:r="http://schemas.openxmlformats.org/officeDocument/2006/relationships" xmlns:m="http://schemas.openxmlformats.org/officeDocument/2006/math" xmlns:v="urn:schemas-microsoft-com:vml" xmlns:wp14="http://schemas.microsoft.com/office/word/2010/wordprocessingDrawing" xmlns:wp="http://schemas.openxmlformats.org/drawingml/2006/wordprocessingDrawing" xmlns:w10="urn:schemas-microsoft-com:office:word" xmlns:w="http://schemas.openxmlformats.org/wordprocessingml/2006/main" xmlns:w14="http://schemas.microsoft.com/office/word/2010/wordml" xmlns:w15="http://schemas.microsoft.com/office/word/2012/wordml" xmlns:w16cex="http://schemas.microsoft.com/office/word/2018/wordml/cex" xmlns:w16cid="http://schemas.microsoft.com/office/word/2016/wordml/cid" xmlns:w16="http://schemas.microsoft.com/office/word/2018/wordml" xmlns:w16sdtdh="http://schemas.microsoft.com/office/word/2020/wordml/sdtdatahash" xmlns:w16se="http://schemas.microsoft.com/office/word/2015/wordml/symex" xmlns:wpg="http://schemas.microsoft.com/office/word/2010/wordprocessingGroup" xmlns:wpi="http://schemas.microsoft.com/office/word/2010/wordprocessingInk" xmlns:wne="http://schemas.microsoft.com/office/word/2006/wordml" xmlns:wps="http://schemas.microsoft.com/office/word/2010/wordprocessingShape" mc:Ignorable="w14 w15 w16se w16cid w16 w16cex w16sdtdh wp14">
   <w:abstractNum w:abstractNumId="0" w15:restartNumberingAfterBreak="0">
     <w:nsid w:val="003945DE"/>
     <w:multiLevelType w:val="hybridMultilevel"/>
@@ -10733,11 +11838,11 @@
       <w:rFonts w:ascii="Century Gothic" w:hAnsi="Century Gothic"/>
     </w:rPr>
   </w:style>
-  <w:style w:type="paragraph" w:styleId="Titre1">
+  <w:style w:type="paragraph" w:styleId="Ttulo1">
     <w:name w:val="heading 1"/>
     <w:basedOn w:val="Normal"/>
     <w:next w:val="Normal"/>
-    <w:link w:val="Titre1Car"/>
+    <w:link w:val="Ttulo1Car"/>
     <w:uiPriority w:val="9"/>
     <w:qFormat/>
     <w:rsid w:val="007B49ED"/>
@@ -10754,11 +11859,11 @@
       <w:szCs w:val="32"/>
     </w:rPr>
   </w:style>
-  <w:style w:type="paragraph" w:styleId="Titre2">
+  <w:style w:type="paragraph" w:styleId="Ttulo2">
     <w:name w:val="heading 2"/>
     <w:basedOn w:val="Normal"/>
     <w:next w:val="Normal"/>
-    <w:link w:val="Titre2Car"/>
+    <w:link w:val="Ttulo2Car"/>
     <w:uiPriority w:val="9"/>
     <w:unhideWhenUsed/>
     <w:qFormat/>
@@ -10776,11 +11881,11 @@
       <w:szCs w:val="26"/>
     </w:rPr>
   </w:style>
-  <w:style w:type="paragraph" w:styleId="Titre3">
+  <w:style w:type="paragraph" w:styleId="Ttulo3">
     <w:name w:val="heading 3"/>
     <w:basedOn w:val="Normal"/>
     <w:next w:val="Normal"/>
-    <w:link w:val="Titre3Car"/>
+    <w:link w:val="Ttulo3Car"/>
     <w:uiPriority w:val="9"/>
     <w:unhideWhenUsed/>
     <w:qFormat/>
@@ -10798,13 +11903,13 @@
       <w:szCs w:val="24"/>
     </w:rPr>
   </w:style>
-  <w:style w:type="character" w:default="1" w:styleId="Policepardfaut">
+  <w:style w:type="character" w:default="1" w:styleId="Fuentedeprrafopredeter">
     <w:name w:val="Default Paragraph Font"/>
     <w:uiPriority w:val="1"/>
     <w:semiHidden/>
     <w:unhideWhenUsed/>
   </w:style>
-  <w:style w:type="table" w:default="1" w:styleId="TableauNormal">
+  <w:style w:type="table" w:default="1" w:styleId="Tablanormal">
     <w:name w:val="Normal Table"/>
     <w:uiPriority w:val="99"/>
     <w:semiHidden/>
@@ -10819,16 +11924,16 @@
       </w:tblCellMar>
     </w:tblPr>
   </w:style>
-  <w:style w:type="numbering" w:default="1" w:styleId="Aucuneliste">
+  <w:style w:type="numbering" w:default="1" w:styleId="Sinlista">
     <w:name w:val="No List"/>
     <w:uiPriority w:val="99"/>
     <w:semiHidden/>
     <w:unhideWhenUsed/>
   </w:style>
-  <w:style w:type="paragraph" w:styleId="En-tte">
+  <w:style w:type="paragraph" w:styleId="Encabezado">
     <w:name w:val="header"/>
     <w:basedOn w:val="Normal"/>
-    <w:link w:val="En-tteCar"/>
+    <w:link w:val="EncabezadoCar"/>
     <w:uiPriority w:val="99"/>
     <w:unhideWhenUsed/>
     <w:rsid w:val="00FE3EE5"/>
@@ -10840,17 +11945,17 @@
       <w:spacing w:after="0" w:line="240" w:lineRule="auto"/>
     </w:pPr>
   </w:style>
-  <w:style w:type="character" w:customStyle="1" w:styleId="En-tteCar">
-    <w:name w:val="En-tête Car"/>
-    <w:basedOn w:val="Policepardfaut"/>
-    <w:link w:val="En-tte"/>
+  <w:style w:type="character" w:customStyle="1" w:styleId="EncabezadoCar">
+    <w:name w:val="Encabezado Car"/>
+    <w:basedOn w:val="Fuentedeprrafopredeter"/>
+    <w:link w:val="Encabezado"/>
     <w:uiPriority w:val="99"/>
     <w:rsid w:val="00FE3EE5"/>
   </w:style>
-  <w:style w:type="paragraph" w:styleId="Pieddepage">
+  <w:style w:type="paragraph" w:styleId="Piedepgina">
     <w:name w:val="footer"/>
     <w:basedOn w:val="Normal"/>
-    <w:link w:val="PieddepageCar"/>
+    <w:link w:val="PiedepginaCar"/>
     <w:uiPriority w:val="99"/>
     <w:unhideWhenUsed/>
     <w:rsid w:val="00FE3EE5"/>
@@ -10862,16 +11967,16 @@
       <w:spacing w:after="0" w:line="240" w:lineRule="auto"/>
     </w:pPr>
   </w:style>
-  <w:style w:type="character" w:customStyle="1" w:styleId="PieddepageCar">
-    <w:name w:val="Pied de page Car"/>
-    <w:basedOn w:val="Policepardfaut"/>
-    <w:link w:val="Pieddepage"/>
+  <w:style w:type="character" w:customStyle="1" w:styleId="PiedepginaCar">
+    <w:name w:val="Pie de página Car"/>
+    <w:basedOn w:val="Fuentedeprrafopredeter"/>
+    <w:link w:val="Piedepgina"/>
     <w:uiPriority w:val="99"/>
     <w:rsid w:val="00FE3EE5"/>
   </w:style>
-  <w:style w:type="paragraph" w:styleId="Sansinterligne">
+  <w:style w:type="paragraph" w:styleId="Sinespaciado">
     <w:name w:val="No Spacing"/>
-    <w:link w:val="SansinterligneCar"/>
+    <w:link w:val="SinespaciadoCar"/>
     <w:uiPriority w:val="1"/>
     <w:qFormat/>
     <w:rsid w:val="00FE3EE5"/>
@@ -10883,10 +11988,10 @@
       <w:lang w:eastAsia="fr-CH"/>
     </w:rPr>
   </w:style>
-  <w:style w:type="character" w:customStyle="1" w:styleId="SansinterligneCar">
-    <w:name w:val="Sans interligne Car"/>
-    <w:basedOn w:val="Policepardfaut"/>
-    <w:link w:val="Sansinterligne"/>
+  <w:style w:type="character" w:customStyle="1" w:styleId="SinespaciadoCar">
+    <w:name w:val="Sin espaciado Car"/>
+    <w:basedOn w:val="Fuentedeprrafopredeter"/>
+    <w:link w:val="Sinespaciado"/>
     <w:uiPriority w:val="1"/>
     <w:rsid w:val="00FE3EE5"/>
     <w:rPr>
@@ -10894,7 +11999,7 @@
       <w:lang w:eastAsia="fr-CH"/>
     </w:rPr>
   </w:style>
-  <w:style w:type="paragraph" w:styleId="Paragraphedeliste">
+  <w:style w:type="paragraph" w:styleId="Prrafodelista">
     <w:name w:val="List Paragraph"/>
     <w:basedOn w:val="Normal"/>
     <w:uiPriority w:val="34"/>
@@ -10919,10 +12024,10 @@
       <w:lang w:val="fr-FR" w:eastAsia="fr-FR"/>
     </w:rPr>
   </w:style>
-  <w:style w:type="character" w:customStyle="1" w:styleId="Titre1Car">
-    <w:name w:val="Titre 1 Car"/>
-    <w:basedOn w:val="Policepardfaut"/>
-    <w:link w:val="Titre1"/>
+  <w:style w:type="character" w:customStyle="1" w:styleId="Ttulo1Car">
+    <w:name w:val="Título 1 Car"/>
+    <w:basedOn w:val="Fuentedeprrafopredeter"/>
+    <w:link w:val="Ttulo1"/>
     <w:uiPriority w:val="9"/>
     <w:rsid w:val="007B49ED"/>
     <w:rPr>
@@ -10932,10 +12037,10 @@
       <w:szCs w:val="32"/>
     </w:rPr>
   </w:style>
-  <w:style w:type="character" w:customStyle="1" w:styleId="Titre2Car">
-    <w:name w:val="Titre 2 Car"/>
-    <w:basedOn w:val="Policepardfaut"/>
-    <w:link w:val="Titre2"/>
+  <w:style w:type="character" w:customStyle="1" w:styleId="Ttulo2Car">
+    <w:name w:val="Título 2 Car"/>
+    <w:basedOn w:val="Fuentedeprrafopredeter"/>
+    <w:link w:val="Ttulo2"/>
     <w:uiPriority w:val="9"/>
     <w:rsid w:val="001044B9"/>
     <w:rPr>
@@ -10945,10 +12050,10 @@
       <w:szCs w:val="26"/>
     </w:rPr>
   </w:style>
-  <w:style w:type="character" w:customStyle="1" w:styleId="Titre3Car">
-    <w:name w:val="Titre 3 Car"/>
-    <w:basedOn w:val="Policepardfaut"/>
-    <w:link w:val="Titre3"/>
+  <w:style w:type="character" w:customStyle="1" w:styleId="Ttulo3Car">
+    <w:name w:val="Título 3 Car"/>
+    <w:basedOn w:val="Fuentedeprrafopredeter"/>
+    <w:link w:val="Ttulo3"/>
     <w:uiPriority w:val="9"/>
     <w:rsid w:val="001044B9"/>
     <w:rPr>
@@ -10958,9 +12063,9 @@
       <w:szCs w:val="24"/>
     </w:rPr>
   </w:style>
-  <w:style w:type="table" w:styleId="Grilledutableau">
+  <w:style w:type="table" w:styleId="Tablaconcuadrcula">
     <w:name w:val="Table Grid"/>
-    <w:basedOn w:val="TableauNormal"/>
+    <w:basedOn w:val="Tablanormal"/>
     <w:uiPriority w:val="39"/>
     <w:rsid w:val="001044B9"/>
     <w:pPr>
@@ -10977,9 +12082,9 @@
       </w:tblBorders>
     </w:tblPr>
   </w:style>
-  <w:style w:type="character" w:styleId="Lienhypertexte">
+  <w:style w:type="character" w:styleId="Hipervnculo">
     <w:name w:val="Hyperlink"/>
-    <w:basedOn w:val="Policepardfaut"/>
+    <w:basedOn w:val="Fuentedeprrafopredeter"/>
     <w:uiPriority w:val="99"/>
     <w:unhideWhenUsed/>
     <w:rsid w:val="007D0A76"/>
@@ -10990,7 +12095,7 @@
   </w:style>
   <w:style w:type="character" w:customStyle="1" w:styleId="Mentionnonrsolue1">
     <w:name w:val="Mention non résolue1"/>
-    <w:basedOn w:val="Policepardfaut"/>
+    <w:basedOn w:val="Fuentedeprrafopredeter"/>
     <w:uiPriority w:val="99"/>
     <w:semiHidden/>
     <w:unhideWhenUsed/>
@@ -11000,9 +12105,9 @@
       <w:shd w:val="clear" w:color="auto" w:fill="E1DFDD"/>
     </w:rPr>
   </w:style>
-  <w:style w:type="paragraph" w:styleId="En-ttedetabledesmatires">
+  <w:style w:type="paragraph" w:styleId="TtuloTDC">
     <w:name w:val="TOC Heading"/>
-    <w:basedOn w:val="Titre1"/>
+    <w:basedOn w:val="Ttulo1"/>
     <w:next w:val="Normal"/>
     <w:uiPriority w:val="39"/>
     <w:unhideWhenUsed/>
@@ -11015,7 +12120,7 @@
       <w:lang w:val="es-ES" w:eastAsia="es-ES"/>
     </w:rPr>
   </w:style>
-  <w:style w:type="paragraph" w:styleId="TM1">
+  <w:style w:type="paragraph" w:styleId="TDC1">
     <w:name w:val="toc 1"/>
     <w:basedOn w:val="Normal"/>
     <w:next w:val="Normal"/>
@@ -11027,7 +12132,7 @@
       <w:spacing w:after="100"/>
     </w:pPr>
   </w:style>
-  <w:style w:type="paragraph" w:styleId="TM2">
+  <w:style w:type="paragraph" w:styleId="TDC2">
     <w:name w:val="toc 2"/>
     <w:basedOn w:val="Normal"/>
     <w:next w:val="Normal"/>
@@ -11040,7 +12145,7 @@
       <w:ind w:left="220"/>
     </w:pPr>
   </w:style>
-  <w:style w:type="paragraph" w:styleId="TM3">
+  <w:style w:type="paragraph" w:styleId="TDC3">
     <w:name w:val="toc 3"/>
     <w:basedOn w:val="Normal"/>
     <w:next w:val="Normal"/>
@@ -11053,7 +12158,7 @@
       <w:ind w:left="440"/>
     </w:pPr>
   </w:style>
-  <w:style w:type="paragraph" w:styleId="Lgende">
+  <w:style w:type="paragraph" w:styleId="Descripcin">
     <w:name w:val="caption"/>
     <w:basedOn w:val="Normal"/>
     <w:next w:val="Normal"/>
@@ -11082,9 +12187,9 @@
       </w:numPr>
     </w:pPr>
   </w:style>
-  <w:style w:type="character" w:styleId="CodeHTML">
+  <w:style w:type="character" w:styleId="CdigoHTML">
     <w:name w:val="HTML Code"/>
-    <w:basedOn w:val="Policepardfaut"/>
+    <w:basedOn w:val="Fuentedeprrafopredeter"/>
     <w:uiPriority w:val="99"/>
     <w:semiHidden/>
     <w:unhideWhenUsed/>
@@ -11099,7 +12204,7 @@
 </file>
 
 <file path=word/glossary/document.xml><?xml version="1.0" encoding="utf-8"?>
-<w:glossaryDocument xmlns:wpc="http://schemas.microsoft.com/office/word/2010/wordprocessingCanvas" xmlns:cx="http://schemas.microsoft.com/office/drawing/2014/chartex" xmlns:cx1="http://schemas.microsoft.com/office/drawing/2015/9/8/chartex" xmlns:cx2="http://schemas.microsoft.com/office/drawing/2015/10/21/chartex" xmlns:cx3="http://schemas.microsoft.com/office/drawing/2016/5/9/chartex" xmlns:cx4="http://schemas.microsoft.com/office/drawing/2016/5/10/chartex" xmlns:cx5="http://schemas.microsoft.com/office/drawing/2016/5/11/chartex" xmlns:cx6="http://schemas.microsoft.com/office/drawing/2016/5/12/chartex" xmlns:cx7="http://schemas.microsoft.com/office/drawing/2016/5/13/chartex" xmlns:cx8="http://schemas.microsoft.com/office/drawing/2016/5/14/chartex" xmlns:mc="http://schemas.openxmlformats.org/markup-compatibility/2006" xmlns:aink="http://schemas.microsoft.com/office/drawing/2016/ink" xmlns:am3d="http://schemas.microsoft.com/office/drawing/2017/model3d" xmlns:o="urn:schemas-microsoft-com:office:office" xmlns:oel="http://schemas.microsoft.com/office/2019/extlst" xmlns:r="http://schemas.openxmlformats.org/officeDocument/2006/relationships" xmlns:m="http://schemas.openxmlformats.org/officeDocument/2006/math" xmlns:v="urn:schemas-microsoft-com:vml" xmlns:wp14="http://schemas.microsoft.com/office/word/2010/wordprocessingDrawing" xmlns:wp="http://schemas.openxmlformats.org/drawingml/2006/wordprocessingDrawing" xmlns:w10="urn:schemas-microsoft-com:office:word" xmlns:w="http://schemas.openxmlformats.org/wordprocessingml/2006/main" xmlns:w14="http://schemas.microsoft.com/office/word/2010/wordml" xmlns:w15="http://schemas.microsoft.com/office/word/2012/wordml" xmlns:w16cex="http://schemas.microsoft.com/office/word/2018/wordml/cex" xmlns:w16cid="http://schemas.microsoft.com/office/word/2016/wordml/cid" xmlns:w16="http://schemas.microsoft.com/office/word/2018/wordml" xmlns:w16du="http://schemas.microsoft.com/office/word/2023/wordml/word16du" xmlns:w16sdtdh="http://schemas.microsoft.com/office/word/2020/wordml/sdtdatahash" xmlns:w16se="http://schemas.microsoft.com/office/word/2015/wordml/symex" xmlns:wpg="http://schemas.microsoft.com/office/word/2010/wordprocessingGroup" xmlns:wpi="http://schemas.microsoft.com/office/word/2010/wordprocessingInk" xmlns:wne="http://schemas.microsoft.com/office/word/2006/wordml" xmlns:wps="http://schemas.microsoft.com/office/word/2010/wordprocessingShape" mc:Ignorable="w14 w15 w16se w16cid w16 w16cex w16sdtdh wp14">
+<w:glossaryDocument xmlns:wpc="http://schemas.microsoft.com/office/word/2010/wordprocessingCanvas" xmlns:cx="http://schemas.microsoft.com/office/drawing/2014/chartex" xmlns:cx1="http://schemas.microsoft.com/office/drawing/2015/9/8/chartex" xmlns:cx2="http://schemas.microsoft.com/office/drawing/2015/10/21/chartex" xmlns:cx3="http://schemas.microsoft.com/office/drawing/2016/5/9/chartex" xmlns:cx4="http://schemas.microsoft.com/office/drawing/2016/5/10/chartex" xmlns:cx5="http://schemas.microsoft.com/office/drawing/2016/5/11/chartex" xmlns:cx6="http://schemas.microsoft.com/office/drawing/2016/5/12/chartex" xmlns:cx7="http://schemas.microsoft.com/office/drawing/2016/5/13/chartex" xmlns:cx8="http://schemas.microsoft.com/office/drawing/2016/5/14/chartex" xmlns:mc="http://schemas.openxmlformats.org/markup-compatibility/2006" xmlns:aink="http://schemas.microsoft.com/office/drawing/2016/ink" xmlns:am3d="http://schemas.microsoft.com/office/drawing/2017/model3d" xmlns:o="urn:schemas-microsoft-com:office:office" xmlns:oel="http://schemas.microsoft.com/office/2019/extlst" xmlns:r="http://schemas.openxmlformats.org/officeDocument/2006/relationships" xmlns:m="http://schemas.openxmlformats.org/officeDocument/2006/math" xmlns:v="urn:schemas-microsoft-com:vml" xmlns:wp14="http://schemas.microsoft.com/office/word/2010/wordprocessingDrawing" xmlns:wp="http://schemas.openxmlformats.org/drawingml/2006/wordprocessingDrawing" xmlns:w10="urn:schemas-microsoft-com:office:word" xmlns:w="http://schemas.openxmlformats.org/wordprocessingml/2006/main" xmlns:w14="http://schemas.microsoft.com/office/word/2010/wordml" xmlns:w15="http://schemas.microsoft.com/office/word/2012/wordml" xmlns:w16cex="http://schemas.microsoft.com/office/word/2018/wordml/cex" xmlns:w16cid="http://schemas.microsoft.com/office/word/2016/wordml/cid" xmlns:w16="http://schemas.microsoft.com/office/word/2018/wordml" xmlns:w16sdtdh="http://schemas.microsoft.com/office/word/2020/wordml/sdtdatahash" xmlns:w16se="http://schemas.microsoft.com/office/word/2015/wordml/symex" xmlns:wpg="http://schemas.microsoft.com/office/word/2010/wordprocessingGroup" xmlns:wpi="http://schemas.microsoft.com/office/word/2010/wordprocessingInk" xmlns:wne="http://schemas.microsoft.com/office/word/2006/wordml" xmlns:wps="http://schemas.microsoft.com/office/word/2010/wordprocessingShape" mc:Ignorable="w14 w15 w16se w16cid w16 w16cex w16sdtdh wp14">
   <w:docParts>
     <w:docPart>
       <w:docPartPr>
@@ -11125,7 +12230,7 @@
             <w:rPr>
               <w:rFonts w:asciiTheme="majorHAnsi" w:eastAsiaTheme="majorEastAsia" w:hAnsiTheme="majorHAnsi" w:cstheme="majorBidi"/>
               <w:caps/>
-              <w:color w:val="4472C4" w:themeColor="accent1"/>
+              <w:color w:val="156082" w:themeColor="accent1"/>
               <w:sz w:val="80"/>
               <w:szCs w:val="80"/>
               <w:lang w:val="fr-FR"/>
@@ -11204,6 +12309,18 @@
     <w:pitch w:val="fixed"/>
     <w:sig w:usb0="E00006FF" w:usb1="0000FCFF" w:usb2="00000001" w:usb3="00000000" w:csb0="0000019F" w:csb1="00000000"/>
   </w:font>
+  <w:font w:name="Aptos">
+    <w:charset w:val="00"/>
+    <w:family w:val="swiss"/>
+    <w:pitch w:val="variable"/>
+    <w:sig w:usb0="20000287" w:usb1="00000003" w:usb2="00000000" w:usb3="00000000" w:csb0="0000019F" w:csb1="00000000"/>
+  </w:font>
+  <w:font w:name="Aptos Display">
+    <w:charset w:val="00"/>
+    <w:family w:val="swiss"/>
+    <w:pitch w:val="variable"/>
+    <w:sig w:usb0="20000287" w:usb1="00000003" w:usb2="00000000" w:usb3="00000000" w:csb0="0000019F" w:csb1="00000000"/>
+  </w:font>
 </w:fonts>
 </file>
 
@@ -11241,6 +12358,7 @@
     <w:rsid w:val="00A90ECC"/>
     <w:rsid w:val="00AD0009"/>
     <w:rsid w:val="00B51986"/>
+    <w:rsid w:val="00CB464D"/>
     <w:rsid w:val="00E07D08"/>
     <w:rsid w:val="00E55828"/>
     <w:rsid w:val="00EB6A2D"/>
@@ -11260,7 +12378,7 @@
   </m:mathPr>
   <w:themeFontLang w:val="fr-CH"/>
   <w:clrSchemeMapping w:bg1="light1" w:t1="dark1" w:bg2="light2" w:t2="dark2" w:accent1="accent1" w:accent2="accent2" w:accent3="accent3" w:accent4="accent4" w:accent5="accent5" w:accent6="accent6" w:hyperlink="hyperlink" w:followedHyperlink="followedHyperlink"/>
-  <w:decimalSymbol w:val="."/>
+  <w:decimalSymbol w:val=","/>
   <w:listSeparator w:val=";"/>
   <w15:chartTrackingRefBased/>
 </w:settings>
@@ -11665,13 +12783,13 @@
     <w:name w:val="Normal"/>
     <w:qFormat/>
   </w:style>
-  <w:style w:type="character" w:default="1" w:styleId="Policepardfaut">
+  <w:style w:type="character" w:default="1" w:styleId="Fuentedeprrafopredeter">
     <w:name w:val="Default Paragraph Font"/>
     <w:uiPriority w:val="1"/>
     <w:semiHidden/>
     <w:unhideWhenUsed/>
   </w:style>
-  <w:style w:type="table" w:default="1" w:styleId="TableauNormal">
+  <w:style w:type="table" w:default="1" w:styleId="Tablanormal">
     <w:name w:val="Normal Table"/>
     <w:uiPriority w:val="99"/>
     <w:semiHidden/>
@@ -11686,7 +12804,7 @@
       </w:tblCellMar>
     </w:tblPr>
   </w:style>
-  <w:style w:type="numbering" w:default="1" w:styleId="Aucuneliste">
+  <w:style w:type="numbering" w:default="1" w:styleId="Sinlista">
     <w:name w:val="No List"/>
     <w:uiPriority w:val="99"/>
     <w:semiHidden/>
@@ -12024,19 +13142,6 @@
 </file>
 
 <file path=customXml/item3.xml><?xml version="1.0" encoding="utf-8"?>
-<b:Sources xmlns:b="http://schemas.openxmlformats.org/officeDocument/2006/bibliography" xmlns="http://schemas.openxmlformats.org/officeDocument/2006/bibliography" SelectedStyle="\APASixthEditionOfficeOnline.xsl" StyleName="APA" Version="6"/>
-</file>
-
-<file path=customXml/item4.xml><?xml version="1.0" encoding="utf-8"?>
-<?mso-contentType ?>
-<FormTemplates xmlns="http://schemas.microsoft.com/sharepoint/v3/contenttype/forms">
-  <Display>DocumentLibraryForm</Display>
-  <Edit>DocumentLibraryForm</Edit>
-  <New>DocumentLibraryForm</New>
-</FormTemplates>
-</file>
-
-<file path=customXml/item5.xml><?xml version="1.0" encoding="utf-8"?>
 <ct:contentTypeSchema xmlns:ct="http://schemas.microsoft.com/office/2006/metadata/contentType" xmlns:ma="http://schemas.microsoft.com/office/2006/metadata/properties/metaAttributes" ct:_="" ma:_="" ma:contentTypeName="Document" ma:contentTypeID="0x010100E529CC47EA4E614CBF50FAFAB9B8F32B" ma:contentTypeVersion="12" ma:contentTypeDescription="Crée un document." ma:contentTypeScope="" ma:versionID="4cb0ad740d14d835234d40feeeca33f9">
   <xsd:schema xmlns:xsd="http://www.w3.org/2001/XMLSchema" xmlns:xs="http://www.w3.org/2001/XMLSchema" xmlns:p="http://schemas.microsoft.com/office/2006/metadata/properties" xmlns:ns2="98d92101-24da-4498-9971-a24673344bd8" xmlns:ns3="dfa80de1-e9bb-4cf2-893d-d06220b3971a" targetNamespace="http://schemas.microsoft.com/office/2006/metadata/properties" ma:root="true" ma:fieldsID="7d8afc1019b1abb7dd8f9636ee686097" ns2:_="" ns3:_="">
     <xsd:import namespace="98d92101-24da-4498-9971-a24673344bd8"/>
@@ -12253,6 +13358,19 @@
 </ct:contentTypeSchema>
 </file>
 
+<file path=customXml/item4.xml><?xml version="1.0" encoding="utf-8"?>
+<?mso-contentType ?>
+<FormTemplates xmlns="http://schemas.microsoft.com/sharepoint/v3/contenttype/forms">
+  <Display>DocumentLibraryForm</Display>
+  <Edit>DocumentLibraryForm</Edit>
+  <New>DocumentLibraryForm</New>
+</FormTemplates>
+</file>
+
+<file path=customXml/item5.xml><?xml version="1.0" encoding="utf-8"?>
+<b:Sources xmlns:b="http://schemas.openxmlformats.org/officeDocument/2006/bibliography" xmlns="http://schemas.openxmlformats.org/officeDocument/2006/bibliography" SelectedStyle="\APASixthEditionOfficeOnline.xsl" StyleName="APA" Version="6"/>
+</file>
+
 <file path=customXml/itemProps1.xml><?xml version="1.0" encoding="utf-8"?>
 <ds:datastoreItem xmlns:ds="http://schemas.openxmlformats.org/officeDocument/2006/customXml" ds:itemID="{55AF091B-3C7A-41E3-B477-F2FDAA23CFDA}">
   <ds:schemaRefs>
@@ -12273,22 +13391,6 @@
 </file>
 
 <file path=customXml/itemProps3.xml><?xml version="1.0" encoding="utf-8"?>
-<ds:datastoreItem xmlns:ds="http://schemas.openxmlformats.org/officeDocument/2006/customXml" ds:itemID="{B4113081-670C-43F2-AAF9-E8D3AAFABE23}">
-  <ds:schemaRefs>
-    <ds:schemaRef ds:uri="http://schemas.openxmlformats.org/officeDocument/2006/bibliography"/>
-  </ds:schemaRefs>
-</ds:datastoreItem>
-</file>
-
-<file path=customXml/itemProps4.xml><?xml version="1.0" encoding="utf-8"?>
-<ds:datastoreItem xmlns:ds="http://schemas.openxmlformats.org/officeDocument/2006/customXml" ds:itemID="{49F5DEE4-C8F3-42DE-BB91-D4B66B0C8CBB}">
-  <ds:schemaRefs>
-    <ds:schemaRef ds:uri="http://schemas.microsoft.com/sharepoint/v3/contenttype/forms"/>
-  </ds:schemaRefs>
-</ds:datastoreItem>
-</file>
-
-<file path=customXml/itemProps5.xml><?xml version="1.0" encoding="utf-8"?>
 <ds:datastoreItem xmlns:ds="http://schemas.openxmlformats.org/officeDocument/2006/customXml" ds:itemID="{3CA7B030-DD2E-4D7C-93D2-1255A60D885A}">
   <ds:schemaRefs>
     <ds:schemaRef ds:uri="http://schemas.microsoft.com/office/2006/metadata/contentType"/>
@@ -12305,4 +13407,20 @@
     <ds:schemaRef ds:uri="http://schemas.microsoft.com/internal/obd"/>
   </ds:schemaRefs>
 </ds:datastoreItem>
+</file>
+
+<file path=customXml/itemProps4.xml><?xml version="1.0" encoding="utf-8"?>
+<ds:datastoreItem xmlns:ds="http://schemas.openxmlformats.org/officeDocument/2006/customXml" ds:itemID="{49F5DEE4-C8F3-42DE-BB91-D4B66B0C8CBB}">
+  <ds:schemaRefs>
+    <ds:schemaRef ds:uri="http://schemas.microsoft.com/sharepoint/v3/contenttype/forms"/>
+  </ds:schemaRefs>
+</ds:datastoreItem>
+</file>
+
+<file path=customXml/itemProps5.xml><?xml version="1.0" encoding="utf-8"?>
+<ds:datastoreItem xmlns:ds="http://schemas.openxmlformats.org/officeDocument/2006/customXml" ds:itemID="{B4113081-670C-43F2-AAF9-E8D3AAFABE23}">
+  <ds:schemaRefs>
+    <ds:schemaRef ds:uri="http://schemas.openxmlformats.org/officeDocument/2006/bibliography"/>
+  </ds:schemaRefs>
+</ds:datastoreItem>
 </file>
</xml_diff>